<commit_message>
Changes for new prepod
</commit_message>
<xml_diff>
--- a/Lab4/Lab4/Lab4_Plostak_26.docx
+++ b/Lab4/Lab4/Lab4_Plostak_26.docx
@@ -1326,16 +1326,9 @@
         </w:rPr>
         <w:t>i</w:t>
       </w:r>
+      <w:bookmarkStart w:id="0" w:name="_GoBack"/>
+      <w:bookmarkEnd w:id="0"/>
       <w:proofErr w:type="spellEnd"/>
-      <w:r>
-        <w:rPr>
-          <w:rFonts w:ascii="Consolas" w:hAnsi="Consolas" w:cs="Consolas"/>
-          <w:color w:val="000000"/>
-          <w:sz w:val="28"/>
-          <w:szCs w:val="28"/>
-        </w:rPr>
-        <w:t>;</w:t>
-      </w:r>
     </w:p>
     <w:p>
       <w:pPr>
@@ -1429,15 +1422,6 @@
         <w:t>i</w:t>
       </w:r>
       <w:proofErr w:type="spellEnd"/>
-      <w:r>
-        <w:rPr>
-          <w:rFonts w:ascii="Consolas" w:hAnsi="Consolas" w:cs="Consolas"/>
-          <w:color w:val="000000"/>
-          <w:sz w:val="28"/>
-          <w:szCs w:val="28"/>
-        </w:rPr>
-        <w:t>;</w:t>
-      </w:r>
     </w:p>
     <w:p>
       <w:pPr>
@@ -1592,7 +1576,7 @@
           <w:sz w:val="28"/>
           <w:szCs w:val="28"/>
         </w:rPr>
-        <w:t xml:space="preserve"> / 2;</w:t>
+        <w:t xml:space="preserve"> / 2</w:t>
       </w:r>
     </w:p>
     <w:p>
@@ -1673,7 +1657,7 @@
           <w:sz w:val="28"/>
           <w:szCs w:val="28"/>
         </w:rPr>
-        <w:t xml:space="preserve"> + 7;</w:t>
+        <w:t xml:space="preserve"> + 7</w:t>
       </w:r>
     </w:p>
     <w:p>
@@ -1684,58 +1668,36 @@
         <w:spacing w:after="0" w:line="240" w:lineRule="auto"/>
         <w:rPr>
           <w:rFonts w:ascii="Consolas" w:hAnsi="Consolas" w:cs="Consolas"/>
+          <w:color w:val="000000"/>
+          <w:sz w:val="28"/>
+          <w:szCs w:val="28"/>
+        </w:rPr>
+      </w:pPr>
+      <w:r>
+        <w:rPr>
+          <w:rFonts w:ascii="Consolas" w:hAnsi="Consolas" w:cs="Consolas"/>
+          <w:color w:val="000000"/>
+          <w:sz w:val="28"/>
+          <w:szCs w:val="28"/>
+        </w:rPr>
+        <w:tab/>
+      </w:r>
+      <w:r>
+        <w:rPr>
+          <w:rFonts w:ascii="Consolas" w:hAnsi="Consolas" w:cs="Consolas"/>
+          <w:color w:val="000000"/>
+          <w:sz w:val="28"/>
+          <w:szCs w:val="28"/>
+        </w:rPr>
+        <w:tab/>
+      </w:r>
+      <w:r>
+        <w:rPr>
+          <w:rFonts w:ascii="Consolas" w:hAnsi="Consolas" w:cs="Consolas"/>
           <w:i/>
           <w:color w:val="000000"/>
           <w:sz w:val="28"/>
           <w:szCs w:val="28"/>
-          <w:lang w:val="ru-RU"/>
-        </w:rPr>
-      </w:pPr>
-      <w:r>
-        <w:rPr>
-          <w:rFonts w:ascii="Consolas" w:hAnsi="Consolas" w:cs="Consolas"/>
-          <w:color w:val="000000"/>
-          <w:sz w:val="28"/>
-          <w:szCs w:val="28"/>
-        </w:rPr>
-        <w:tab/>
-      </w:r>
-      <w:r>
-        <w:rPr>
-          <w:rFonts w:ascii="Consolas" w:hAnsi="Consolas" w:cs="Consolas"/>
-          <w:color w:val="000000"/>
-          <w:sz w:val="28"/>
-          <w:szCs w:val="28"/>
-        </w:rPr>
-        <w:tab/>
-      </w:r>
-      <w:r>
-        <w:rPr>
-          <w:rFonts w:ascii="Consolas" w:hAnsi="Consolas" w:cs="Consolas"/>
-          <w:b/>
-          <w:color w:val="000000"/>
-          <w:sz w:val="28"/>
-          <w:szCs w:val="28"/>
-          <w:lang w:val="ru-RU"/>
-        </w:rPr>
-        <w:t>Вывод</w:t>
-      </w:r>
-      <w:r>
-        <w:rPr>
-          <w:rFonts w:ascii="Consolas" w:hAnsi="Consolas" w:cs="Consolas"/>
-          <w:color w:val="000000"/>
-          <w:sz w:val="28"/>
-          <w:szCs w:val="28"/>
-          <w:lang w:val="ru-RU"/>
-        </w:rPr>
-        <w:t xml:space="preserve">: Слагаемое </w:t>
-      </w:r>
-      <w:r>
-        <w:rPr>
-          <w:rFonts w:ascii="Consolas" w:hAnsi="Consolas" w:cs="Consolas"/>
-          <w:color w:val="000000"/>
-          <w:sz w:val="28"/>
-          <w:szCs w:val="28"/>
         </w:rPr>
         <w:t>t</w:t>
       </w:r>
@@ -1745,9 +1707,8 @@
           <w:color w:val="000000"/>
           <w:sz w:val="28"/>
           <w:szCs w:val="28"/>
-          <w:lang w:val="ru-RU"/>
-        </w:rPr>
-        <w:t xml:space="preserve"> = </w:t>
+        </w:rPr>
+        <w:t xml:space="preserve"> = (</w:t>
       </w:r>
       <w:r>
         <w:rPr>
@@ -1757,7 +1718,73 @@
           <w:sz w:val="28"/>
           <w:szCs w:val="28"/>
         </w:rPr>
-        <w:t>t</w:t>
+        <w:t>a</w:t>
+      </w:r>
+      <w:r>
+        <w:rPr>
+          <w:rFonts w:ascii="Consolas" w:hAnsi="Consolas" w:cs="Consolas"/>
+          <w:color w:val="000000"/>
+          <w:sz w:val="28"/>
+          <w:szCs w:val="28"/>
+        </w:rPr>
+        <w:t xml:space="preserve"> - </w:t>
+      </w:r>
+      <w:r>
+        <w:rPr>
+          <w:rFonts w:ascii="Consolas" w:hAnsi="Consolas" w:cs="Consolas"/>
+          <w:i/>
+          <w:color w:val="000000"/>
+          <w:sz w:val="28"/>
+          <w:szCs w:val="28"/>
+        </w:rPr>
+        <w:t>b</w:t>
+      </w:r>
+      <w:r>
+        <w:rPr>
+          <w:rFonts w:ascii="Consolas" w:hAnsi="Consolas" w:cs="Consolas"/>
+          <w:color w:val="000000"/>
+          <w:sz w:val="28"/>
+          <w:szCs w:val="28"/>
+        </w:rPr>
+        <w:t>) * (</w:t>
+      </w:r>
+      <w:r>
+        <w:rPr>
+          <w:rFonts w:ascii="Consolas" w:hAnsi="Consolas" w:cs="Consolas"/>
+          <w:i/>
+          <w:color w:val="000000"/>
+          <w:sz w:val="28"/>
+          <w:szCs w:val="28"/>
+        </w:rPr>
+        <w:t>a</w:t>
+      </w:r>
+      <w:r>
+        <w:rPr>
+          <w:rFonts w:ascii="Consolas" w:hAnsi="Consolas" w:cs="Consolas"/>
+          <w:color w:val="000000"/>
+          <w:sz w:val="28"/>
+          <w:szCs w:val="28"/>
+        </w:rPr>
+        <w:t xml:space="preserve"> - </w:t>
+      </w:r>
+      <w:r>
+        <w:rPr>
+          <w:rFonts w:ascii="Consolas" w:hAnsi="Consolas" w:cs="Consolas"/>
+          <w:i/>
+          <w:color w:val="000000"/>
+          <w:sz w:val="28"/>
+          <w:szCs w:val="28"/>
+        </w:rPr>
+        <w:t>b</w:t>
+      </w:r>
+      <w:r>
+        <w:rPr>
+          <w:rFonts w:ascii="Consolas" w:hAnsi="Consolas" w:cs="Consolas"/>
+          <w:color w:val="000000"/>
+          <w:sz w:val="28"/>
+          <w:szCs w:val="28"/>
+        </w:rPr>
+        <w:t>)</w:t>
       </w:r>
     </w:p>
     <w:p>
@@ -1780,7 +1807,6 @@
           <w:color w:val="000000"/>
           <w:sz w:val="28"/>
           <w:szCs w:val="28"/>
-          <w:lang w:val="ru-RU"/>
         </w:rPr>
         <w:tab/>
       </w:r>
@@ -1790,7 +1816,6 @@
           <w:color w:val="000000"/>
           <w:sz w:val="28"/>
           <w:szCs w:val="28"/>
-          <w:lang w:val="ru-RU"/>
         </w:rPr>
         <w:tab/>
       </w:r>
@@ -1831,14 +1856,66 @@
         <w:autoSpaceDN w:val="0"/>
         <w:adjustRightInd w:val="0"/>
         <w:spacing w:after="0" w:line="240" w:lineRule="auto"/>
-        <w:rPr>
-          <w:rFonts w:ascii="Consolas" w:hAnsi="Consolas" w:cs="Consolas"/>
-          <w:color w:val="000000"/>
-          <w:sz w:val="28"/>
-          <w:szCs w:val="28"/>
-          <w:lang w:val="ru-RU"/>
-        </w:rPr>
-      </w:pPr>
+        <w:ind w:left="720" w:firstLine="720"/>
+        <w:rPr>
+          <w:rFonts w:ascii="Consolas" w:hAnsi="Consolas" w:cs="Consolas"/>
+          <w:i/>
+          <w:color w:val="000000"/>
+          <w:sz w:val="28"/>
+          <w:szCs w:val="28"/>
+          <w:lang w:val="ru-RU"/>
+        </w:rPr>
+      </w:pPr>
+      <w:r>
+        <w:rPr>
+          <w:rFonts w:ascii="Consolas" w:hAnsi="Consolas" w:cs="Consolas"/>
+          <w:b/>
+          <w:color w:val="000000"/>
+          <w:sz w:val="28"/>
+          <w:szCs w:val="28"/>
+          <w:lang w:val="ru-RU"/>
+        </w:rPr>
+        <w:t>Вывод</w:t>
+      </w:r>
+      <w:r>
+        <w:rPr>
+          <w:rFonts w:ascii="Consolas" w:hAnsi="Consolas" w:cs="Consolas"/>
+          <w:color w:val="000000"/>
+          <w:sz w:val="28"/>
+          <w:szCs w:val="28"/>
+          <w:lang w:val="ru-RU"/>
+        </w:rPr>
+        <w:t xml:space="preserve">: Слагаемое </w:t>
+      </w:r>
+      <w:r>
+        <w:rPr>
+          <w:rFonts w:ascii="Consolas" w:hAnsi="Consolas" w:cs="Consolas"/>
+          <w:color w:val="000000"/>
+          <w:sz w:val="28"/>
+          <w:szCs w:val="28"/>
+        </w:rPr>
+        <w:t>t</w:t>
+      </w:r>
+      <w:r>
+        <w:rPr>
+          <w:rFonts w:ascii="Consolas" w:hAnsi="Consolas" w:cs="Consolas"/>
+          <w:color w:val="000000"/>
+          <w:sz w:val="28"/>
+          <w:szCs w:val="28"/>
+          <w:lang w:val="ru-RU"/>
+        </w:rPr>
+        <w:t xml:space="preserve"> = </w:t>
+      </w:r>
+      <w:r>
+        <w:rPr>
+          <w:rFonts w:ascii="Consolas" w:hAnsi="Consolas" w:cs="Consolas"/>
+          <w:i/>
+          <w:color w:val="000000"/>
+          <w:sz w:val="28"/>
+          <w:szCs w:val="28"/>
+        </w:rPr>
+        <w:t>t</w:t>
+      </w:r>
     </w:p>
     <w:p>
       <w:pPr>
@@ -1867,124 +1944,12 @@
       <w:r>
         <w:rPr>
           <w:rFonts w:ascii="Consolas" w:hAnsi="Consolas" w:cs="Consolas"/>
-          <w:b/>
-          <w:color w:val="000000"/>
-          <w:sz w:val="28"/>
-          <w:szCs w:val="28"/>
-          <w:lang w:val="ru-RU"/>
-        </w:rPr>
-        <w:t>Вывод:</w:t>
-      </w:r>
-      <w:r>
-        <w:rPr>
-          <w:rFonts w:ascii="Consolas" w:hAnsi="Consolas" w:cs="Consolas"/>
-          <w:color w:val="000000"/>
-          <w:sz w:val="28"/>
-          <w:szCs w:val="28"/>
-          <w:lang w:val="ru-RU"/>
-        </w:rPr>
-        <w:t xml:space="preserve"> Сумма ряда равна </w:t>
-      </w:r>
-      <w:r>
-        <w:rPr>
-          <w:rFonts w:ascii="Consolas" w:hAnsi="Consolas" w:cs="Consolas"/>
-          <w:i/>
-          <w:color w:val="000000"/>
-          <w:sz w:val="28"/>
-          <w:szCs w:val="28"/>
-        </w:rPr>
-        <w:t>sum</w:t>
-      </w:r>
-    </w:p>
-    <w:p>
-      <w:pPr>
-        <w:rPr>
-          <w:rFonts w:ascii="Times New Roman" w:hAnsi="Times New Roman" w:cs="Times New Roman"/>
-          <w:b/>
-          <w:sz w:val="28"/>
-          <w:szCs w:val="28"/>
-          <w:lang w:val="ru-RU"/>
-        </w:rPr>
-      </w:pPr>
-      <w:r>
-        <w:rPr>
-          <w:rFonts w:ascii="Consolas" w:hAnsi="Consolas" w:cs="Consolas"/>
-          <w:b/>
-          <w:color w:val="000000"/>
-          <w:sz w:val="28"/>
-          <w:szCs w:val="28"/>
-          <w:lang w:val="ru-RU"/>
-        </w:rPr>
-        <w:t>Конец</w:t>
-      </w:r>
-    </w:p>
-    <w:p>
-      <w:pPr>
-        <w:jc w:val="center"/>
-        <w:rPr>
-          <w:rFonts w:ascii="Times New Roman" w:hAnsi="Times New Roman" w:cs="Times New Roman"/>
-          <w:b/>
-          <w:sz w:val="20"/>
-          <w:szCs w:val="20"/>
-          <w:lang w:val="ru-RU"/>
-        </w:rPr>
-      </w:pPr>
-      <w:r>
-        <w:rPr>
-          <w:rFonts w:ascii="Times New Roman" w:hAnsi="Times New Roman" w:cs="Times New Roman"/>
-          <w:sz w:val="40"/>
-          <w:szCs w:val="40"/>
-          <w:lang w:val="ru-RU"/>
-        </w:rPr>
-        <w:t xml:space="preserve">3. </w:t>
-      </w:r>
-      <w:proofErr w:type="spellStart"/>
-      <w:r>
-        <w:rPr>
-          <w:rFonts w:ascii="Times New Roman" w:hAnsi="Times New Roman" w:cs="Times New Roman"/>
-          <w:sz w:val="40"/>
-          <w:szCs w:val="40"/>
-          <w:lang w:val="ru-RU"/>
-        </w:rPr>
-        <w:t>Виконання</w:t>
-      </w:r>
-      <w:proofErr w:type="spellEnd"/>
-      <w:r>
-        <w:rPr>
-          <w:rFonts w:ascii="Times New Roman" w:hAnsi="Times New Roman" w:cs="Times New Roman"/>
-          <w:sz w:val="40"/>
-          <w:szCs w:val="40"/>
-          <w:lang w:val="ru-RU"/>
-        </w:rPr>
-        <w:t xml:space="preserve"> на </w:t>
-      </w:r>
-      <w:proofErr w:type="spellStart"/>
-      <w:r>
-        <w:rPr>
-          <w:rFonts w:ascii="Times New Roman" w:hAnsi="Times New Roman" w:cs="Times New Roman"/>
-          <w:sz w:val="40"/>
-          <w:szCs w:val="40"/>
-          <w:lang w:val="ru-RU"/>
-        </w:rPr>
-        <w:t>мов</w:t>
-      </w:r>
-      <w:r>
-        <w:rPr>
-          <w:rFonts w:ascii="Times New Roman" w:hAnsi="Times New Roman" w:cs="Times New Roman"/>
-          <w:sz w:val="40"/>
-          <w:szCs w:val="40"/>
-        </w:rPr>
-        <w:t>i</w:t>
-      </w:r>
-      <w:proofErr w:type="spellEnd"/>
-      <w:r>
-        <w:rPr>
-          <w:rFonts w:ascii="Times New Roman" w:hAnsi="Times New Roman" w:cs="Times New Roman"/>
-          <w:sz w:val="40"/>
-          <w:szCs w:val="40"/>
-          <w:lang w:val="ru-RU"/>
-        </w:rPr>
-        <w:t xml:space="preserve"> С++</w:t>
+          <w:color w:val="000000"/>
+          <w:sz w:val="28"/>
+          <w:szCs w:val="28"/>
+          <w:lang w:val="ru-RU"/>
+        </w:rPr>
+        <w:tab/>
       </w:r>
     </w:p>
     <w:p>
@@ -1994,10 +1959,158 @@
         <w:adjustRightInd w:val="0"/>
         <w:spacing w:after="0" w:line="240" w:lineRule="auto"/>
         <w:rPr>
+          <w:rFonts w:ascii="Consolas" w:hAnsi="Consolas" w:cs="Consolas"/>
+          <w:color w:val="000000"/>
+          <w:sz w:val="28"/>
+          <w:szCs w:val="28"/>
+          <w:lang w:val="ru-RU"/>
+        </w:rPr>
+      </w:pPr>
+      <w:r>
+        <w:rPr>
+          <w:rFonts w:ascii="Consolas" w:hAnsi="Consolas" w:cs="Consolas"/>
+          <w:color w:val="000000"/>
+          <w:sz w:val="28"/>
+          <w:szCs w:val="28"/>
+          <w:lang w:val="ru-RU"/>
+        </w:rPr>
+        <w:tab/>
+      </w:r>
+      <w:r>
+        <w:rPr>
+          <w:rFonts w:ascii="Consolas" w:hAnsi="Consolas" w:cs="Consolas"/>
+          <w:b/>
+          <w:color w:val="000000"/>
+          <w:sz w:val="28"/>
+          <w:szCs w:val="28"/>
+          <w:lang w:val="ru-RU"/>
+        </w:rPr>
+        <w:t>Вывод:</w:t>
+      </w:r>
+      <w:r>
+        <w:rPr>
+          <w:rFonts w:ascii="Consolas" w:hAnsi="Consolas" w:cs="Consolas"/>
+          <w:color w:val="000000"/>
+          <w:sz w:val="28"/>
+          <w:szCs w:val="28"/>
+          <w:lang w:val="ru-RU"/>
+        </w:rPr>
+        <w:t xml:space="preserve"> Сумма ряда равна </w:t>
+      </w:r>
+      <w:r>
+        <w:rPr>
+          <w:rFonts w:ascii="Consolas" w:hAnsi="Consolas" w:cs="Consolas"/>
+          <w:i/>
+          <w:color w:val="000000"/>
+          <w:sz w:val="28"/>
+          <w:szCs w:val="28"/>
+        </w:rPr>
+        <w:t>sum</w:t>
+      </w:r>
+    </w:p>
+    <w:p>
+      <w:pPr>
+        <w:rPr>
+          <w:rFonts w:ascii="Times New Roman" w:hAnsi="Times New Roman" w:cs="Times New Roman"/>
+          <w:b/>
+          <w:sz w:val="28"/>
+          <w:szCs w:val="28"/>
+          <w:lang w:val="ru-RU"/>
+        </w:rPr>
+      </w:pPr>
+      <w:r>
+        <w:rPr>
+          <w:rFonts w:ascii="Consolas" w:hAnsi="Consolas" w:cs="Consolas"/>
+          <w:b/>
+          <w:color w:val="000000"/>
+          <w:sz w:val="28"/>
+          <w:szCs w:val="28"/>
+          <w:lang w:val="ru-RU"/>
+        </w:rPr>
+        <w:t>Конец</w:t>
+      </w:r>
+    </w:p>
+    <w:p>
+      <w:pPr>
+        <w:jc w:val="center"/>
+        <w:rPr>
+          <w:rFonts w:ascii="Times New Roman" w:hAnsi="Times New Roman" w:cs="Times New Roman"/>
+          <w:b/>
+          <w:sz w:val="20"/>
+          <w:szCs w:val="20"/>
+          <w:lang w:val="ru-RU"/>
+        </w:rPr>
+      </w:pPr>
+      <w:r>
+        <w:rPr>
+          <w:rFonts w:ascii="Times New Roman" w:hAnsi="Times New Roman" w:cs="Times New Roman"/>
+          <w:sz w:val="40"/>
+          <w:szCs w:val="40"/>
+          <w:lang w:val="ru-RU"/>
+        </w:rPr>
+        <w:t xml:space="preserve">3. </w:t>
+      </w:r>
+      <w:proofErr w:type="spellStart"/>
+      <w:r>
+        <w:rPr>
+          <w:rFonts w:ascii="Times New Roman" w:hAnsi="Times New Roman" w:cs="Times New Roman"/>
+          <w:sz w:val="40"/>
+          <w:szCs w:val="40"/>
+          <w:lang w:val="ru-RU"/>
+        </w:rPr>
+        <w:t>Виконання</w:t>
+      </w:r>
+      <w:proofErr w:type="spellEnd"/>
+      <w:r>
+        <w:rPr>
+          <w:rFonts w:ascii="Times New Roman" w:hAnsi="Times New Roman" w:cs="Times New Roman"/>
+          <w:sz w:val="40"/>
+          <w:szCs w:val="40"/>
+          <w:lang w:val="ru-RU"/>
+        </w:rPr>
+        <w:t xml:space="preserve"> на </w:t>
+      </w:r>
+      <w:proofErr w:type="spellStart"/>
+      <w:r>
+        <w:rPr>
+          <w:rFonts w:ascii="Times New Roman" w:hAnsi="Times New Roman" w:cs="Times New Roman"/>
+          <w:sz w:val="40"/>
+          <w:szCs w:val="40"/>
+          <w:lang w:val="ru-RU"/>
+        </w:rPr>
+        <w:t>мов</w:t>
+      </w:r>
+      <w:r>
+        <w:rPr>
+          <w:rFonts w:ascii="Times New Roman" w:hAnsi="Times New Roman" w:cs="Times New Roman"/>
+          <w:sz w:val="40"/>
+          <w:szCs w:val="40"/>
+        </w:rPr>
+        <w:t>i</w:t>
+      </w:r>
+      <w:proofErr w:type="spellEnd"/>
+      <w:r>
+        <w:rPr>
+          <w:rFonts w:ascii="Times New Roman" w:hAnsi="Times New Roman" w:cs="Times New Roman"/>
+          <w:sz w:val="40"/>
+          <w:szCs w:val="40"/>
+          <w:lang w:val="ru-RU"/>
+        </w:rPr>
+        <w:t xml:space="preserve"> С++</w:t>
+      </w:r>
+    </w:p>
+    <w:p>
+      <w:pPr>
+        <w:autoSpaceDE w:val="0"/>
+        <w:autoSpaceDN w:val="0"/>
+        <w:adjustRightInd w:val="0"/>
+        <w:spacing w:after="0" w:line="240" w:lineRule="auto"/>
+        <w:rPr>
           <w:rStyle w:val="Hyperlink"/>
           <w:rFonts w:ascii="Times New Roman" w:hAnsi="Times New Roman" w:cs="Times New Roman"/>
           <w:sz w:val="28"/>
           <w:szCs w:val="28"/>
+          <w:lang w:val="ru-RU"/>
         </w:rPr>
       </w:pPr>
       <w:hyperlink r:id="rId6" w:history="1">
@@ -2016,9 +2129,11 @@
             <w:rFonts w:ascii="Times New Roman" w:hAnsi="Times New Roman" w:cs="Times New Roman"/>
             <w:sz w:val="28"/>
             <w:szCs w:val="28"/>
+            <w:lang w:val="ru-RU"/>
           </w:rPr>
           <w:t>.</w:t>
         </w:r>
+        <w:proofErr w:type="spellStart"/>
         <w:r>
           <w:rPr>
             <w:rStyle w:val="Hyperlink"/>
@@ -2028,6 +2143,7 @@
           </w:rPr>
           <w:t>cpp</w:t>
         </w:r>
+        <w:proofErr w:type="spellEnd"/>
       </w:hyperlink>
     </w:p>
     <w:p>
@@ -2132,10 +2248,10 @@
           <w:rFonts w:ascii="Times New Roman" w:hAnsi="Times New Roman" w:cs="Times New Roman"/>
           <w:sz w:val="28"/>
           <w:szCs w:val="28"/>
+          <w:lang w:val="ru-RU"/>
         </w:rPr>
       </w:pPr>
       <w:hyperlink r:id="rId10" w:history="1">
-        <w:proofErr w:type="spellStart"/>
         <w:r>
           <w:rPr>
             <w:rStyle w:val="Hyperlink"/>
@@ -2151,6 +2267,7 @@
             <w:rFonts w:ascii="Times New Roman" w:hAnsi="Times New Roman" w:cs="Times New Roman"/>
             <w:sz w:val="28"/>
             <w:szCs w:val="28"/>
+            <w:lang w:val="ru-RU"/>
           </w:rPr>
           <w:t>.</w:t>
         </w:r>
@@ -2163,7 +2280,6 @@
           </w:rPr>
           <w:t>h</w:t>
         </w:r>
-        <w:proofErr w:type="spellEnd"/>
       </w:hyperlink>
     </w:p>
     <w:p>
@@ -2295,8 +2411,6 @@
         </w:rPr>
         <w:t>)</w:t>
       </w:r>
-      <w:bookmarkStart w:id="0" w:name="_GoBack"/>
-      <w:bookmarkEnd w:id="0"/>
     </w:p>
     <w:p>
       <w:pPr>
@@ -2306,10 +2420,7 @@
         <w:spacing w:after="0" w:line="240" w:lineRule="auto"/>
         <w:jc w:val="center"/>
         <w:rPr>
-          <w:rFonts w:ascii="Times New Roman" w:hAnsi="Times New Roman" w:cs="Times New Roman"/>
-          <w:sz w:val="40"/>
-          <w:szCs w:val="24"/>
-          <w:lang w:val="ru-RU"/>
+          <w:noProof/>
         </w:rPr>
       </w:pPr>
     </w:p>
@@ -2332,7 +2443,7 @@
         </w:rPr>
         <w:drawing>
           <wp:inline distT="0" distB="0" distL="0" distR="0" wp14:anchorId="5F344CD0" wp14:editId="7473A824">
-            <wp:extent cx="6152515" cy="3218180"/>
+            <wp:extent cx="6152515" cy="3027680"/>
             <wp:effectExtent l="0" t="0" r="635" b="1270"/>
             <wp:docPr id="3" name="Picture 3"/>
             <wp:cNvGraphicFramePr>
@@ -2345,20 +2456,27 @@
                     <pic:cNvPr id="1" name=""/>
                     <pic:cNvPicPr/>
                   </pic:nvPicPr>
-                  <pic:blipFill>
+                  <pic:blipFill rotWithShape="1">
                     <a:blip r:embed="rId11"/>
-                    <a:stretch>
-                      <a:fillRect/>
-                    </a:stretch>
+                    <a:srcRect t="5920"/>
+                    <a:stretch/>
                   </pic:blipFill>
-                  <pic:spPr>
+                  <pic:spPr bwMode="auto">
                     <a:xfrm>
                       <a:off x="0" y="0"/>
-                      <a:ext cx="6152515" cy="3218180"/>
+                      <a:ext cx="6152515" cy="3027680"/>
                     </a:xfrm>
                     <a:prstGeom prst="rect">
                       <a:avLst/>
                     </a:prstGeom>
+                    <a:ln>
+                      <a:noFill/>
+                    </a:ln>
+                    <a:extLst>
+                      <a:ext uri="{53640926-AAD7-44D8-BBD7-CCE9431645EC}">
+                        <a14:shadowObscured xmlns:a14="http://schemas.microsoft.com/office/drawing/2010/main"/>
+                      </a:ext>
+                    </a:extLst>
                   </pic:spPr>
                 </pic:pic>
               </a:graphicData>
@@ -2443,6 +2561,592 @@
             </a:graphic>
           </wp:inline>
         </w:drawing>
+      </w:r>
+    </w:p>
+    <w:p>
+      <w:pPr>
+        <w:autoSpaceDE w:val="0"/>
+        <w:autoSpaceDN w:val="0"/>
+        <w:adjustRightInd w:val="0"/>
+        <w:spacing w:after="0" w:line="240" w:lineRule="auto"/>
+        <w:jc w:val="center"/>
+        <w:rPr>
+          <w:rFonts w:ascii="Times New Roman" w:hAnsi="Times New Roman" w:cs="Times New Roman"/>
+          <w:sz w:val="40"/>
+          <w:szCs w:val="24"/>
+          <w:lang w:val="ru-RU"/>
+        </w:rPr>
+      </w:pPr>
+    </w:p>
+    <w:p>
+      <w:pPr>
+        <w:autoSpaceDE w:val="0"/>
+        <w:autoSpaceDN w:val="0"/>
+        <w:adjustRightInd w:val="0"/>
+        <w:spacing w:after="0" w:line="240" w:lineRule="auto"/>
+        <w:jc w:val="center"/>
+        <w:rPr>
+          <w:rFonts w:ascii="Times New Roman" w:hAnsi="Times New Roman" w:cs="Times New Roman"/>
+          <w:sz w:val="40"/>
+          <w:szCs w:val="24"/>
+          <w:lang w:val="ru-RU"/>
+        </w:rPr>
+      </w:pPr>
+      <w:r>
+        <w:rPr>
+          <w:rFonts w:ascii="Times New Roman" w:hAnsi="Times New Roman" w:cs="Times New Roman"/>
+          <w:sz w:val="40"/>
+          <w:szCs w:val="24"/>
+        </w:rPr>
+        <w:t xml:space="preserve">5. </w:t>
+      </w:r>
+      <w:proofErr w:type="spellStart"/>
+      <w:r>
+        <w:rPr>
+          <w:rFonts w:ascii="Times New Roman" w:hAnsi="Times New Roman" w:cs="Times New Roman"/>
+          <w:sz w:val="40"/>
+          <w:szCs w:val="24"/>
+          <w:lang w:val="ru-RU"/>
+        </w:rPr>
+        <w:t>Перев</w:t>
+      </w:r>
+      <w:r>
+        <w:rPr>
+          <w:rFonts w:ascii="Times New Roman" w:hAnsi="Times New Roman" w:cs="Times New Roman"/>
+          <w:sz w:val="40"/>
+          <w:szCs w:val="24"/>
+          <w:lang w:val="ru-RU"/>
+        </w:rPr>
+        <w:t>i</w:t>
+      </w:r>
+      <w:r>
+        <w:rPr>
+          <w:rFonts w:ascii="Times New Roman" w:hAnsi="Times New Roman" w:cs="Times New Roman"/>
+          <w:sz w:val="40"/>
+          <w:szCs w:val="24"/>
+          <w:lang w:val="ru-RU"/>
+        </w:rPr>
+        <w:t>рка</w:t>
+      </w:r>
+      <w:proofErr w:type="spellEnd"/>
+      <w:r>
+        <w:rPr>
+          <w:rFonts w:ascii="Times New Roman" w:hAnsi="Times New Roman" w:cs="Times New Roman"/>
+          <w:sz w:val="40"/>
+          <w:szCs w:val="24"/>
+          <w:lang w:val="ru-RU"/>
+        </w:rPr>
+        <w:t xml:space="preserve"> </w:t>
+      </w:r>
+      <w:proofErr w:type="spellStart"/>
+      <w:r>
+        <w:rPr>
+          <w:rFonts w:ascii="Times New Roman" w:hAnsi="Times New Roman" w:cs="Times New Roman"/>
+          <w:sz w:val="40"/>
+          <w:szCs w:val="24"/>
+          <w:lang w:val="ru-RU"/>
+        </w:rPr>
+        <w:t>результат</w:t>
+      </w:r>
+      <w:r>
+        <w:rPr>
+          <w:rFonts w:ascii="Times New Roman" w:hAnsi="Times New Roman" w:cs="Times New Roman"/>
+          <w:sz w:val="40"/>
+          <w:szCs w:val="24"/>
+          <w:lang w:val="ru-RU"/>
+        </w:rPr>
+        <w:t>i</w:t>
+      </w:r>
+      <w:r>
+        <w:rPr>
+          <w:rFonts w:ascii="Times New Roman" w:hAnsi="Times New Roman" w:cs="Times New Roman"/>
+          <w:sz w:val="40"/>
+          <w:szCs w:val="24"/>
+          <w:lang w:val="ru-RU"/>
+        </w:rPr>
+        <w:t>в</w:t>
+      </w:r>
+      <w:proofErr w:type="spellEnd"/>
+    </w:p>
+    <w:p>
+      <w:pPr>
+        <w:autoSpaceDE w:val="0"/>
+        <w:autoSpaceDN w:val="0"/>
+        <w:adjustRightInd w:val="0"/>
+        <w:spacing w:after="0" w:line="240" w:lineRule="auto"/>
+        <w:jc w:val="center"/>
+        <w:rPr>
+          <w:rFonts w:ascii="Times New Roman" w:hAnsi="Times New Roman" w:cs="Times New Roman"/>
+          <w:sz w:val="40"/>
+          <w:szCs w:val="24"/>
+        </w:rPr>
+      </w:pPr>
+    </w:p>
+    <w:p>
+      <w:pPr>
+        <w:autoSpaceDE w:val="0"/>
+        <w:autoSpaceDN w:val="0"/>
+        <w:adjustRightInd w:val="0"/>
+        <w:spacing w:after="0" w:line="240" w:lineRule="auto"/>
+        <w:jc w:val="center"/>
+        <w:rPr>
+          <w:rFonts w:ascii="Times New Roman" w:hAnsi="Times New Roman" w:cs="Times New Roman"/>
+          <w:sz w:val="40"/>
+          <w:szCs w:val="24"/>
+        </w:rPr>
+      </w:pPr>
+    </w:p>
+    <w:p>
+      <w:pPr>
+        <w:autoSpaceDE w:val="0"/>
+        <w:autoSpaceDN w:val="0"/>
+        <w:adjustRightInd w:val="0"/>
+        <w:spacing w:after="0" w:line="240" w:lineRule="auto"/>
+        <w:jc w:val="center"/>
+        <w:rPr>
+          <w:rFonts w:ascii="Times New Roman" w:hAnsi="Times New Roman" w:cs="Times New Roman"/>
+          <w:sz w:val="40"/>
+          <w:szCs w:val="24"/>
+          <w:lang w:val="ru-RU"/>
+        </w:rPr>
+      </w:pPr>
+      <w:r>
+        <w:rPr>
+          <w:rFonts w:ascii="Times New Roman" w:hAnsi="Times New Roman" w:cs="Times New Roman"/>
+          <w:sz w:val="40"/>
+          <w:szCs w:val="24"/>
+        </w:rPr>
+        <w:t>6</w:t>
+      </w:r>
+      <w:r>
+        <w:rPr>
+          <w:rFonts w:ascii="Times New Roman" w:hAnsi="Times New Roman" w:cs="Times New Roman"/>
+          <w:sz w:val="40"/>
+          <w:szCs w:val="24"/>
+          <w:lang w:val="ru-RU"/>
+        </w:rPr>
+        <w:t xml:space="preserve">. </w:t>
+      </w:r>
+      <w:proofErr w:type="spellStart"/>
+      <w:r>
+        <w:rPr>
+          <w:rFonts w:ascii="Times New Roman" w:hAnsi="Times New Roman" w:cs="Times New Roman"/>
+          <w:sz w:val="40"/>
+          <w:szCs w:val="24"/>
+          <w:lang w:val="ru-RU"/>
+        </w:rPr>
+        <w:t>Висновок</w:t>
+      </w:r>
+      <w:proofErr w:type="spellEnd"/>
+    </w:p>
+    <w:p>
+      <w:pPr>
+        <w:autoSpaceDE w:val="0"/>
+        <w:autoSpaceDN w:val="0"/>
+        <w:adjustRightInd w:val="0"/>
+        <w:spacing w:after="0" w:line="240" w:lineRule="auto"/>
+        <w:jc w:val="center"/>
+        <w:rPr>
+          <w:rFonts w:ascii="Times New Roman" w:hAnsi="Times New Roman" w:cs="Times New Roman"/>
+          <w:sz w:val="40"/>
+          <w:szCs w:val="24"/>
+          <w:lang w:val="ru-RU"/>
+        </w:rPr>
+      </w:pPr>
+    </w:p>
+    <w:p>
+      <w:pPr>
+        <w:autoSpaceDE w:val="0"/>
+        <w:autoSpaceDN w:val="0"/>
+        <w:adjustRightInd w:val="0"/>
+        <w:spacing w:after="0" w:line="240" w:lineRule="auto"/>
+        <w:rPr>
+          <w:rFonts w:ascii="Times New Roman" w:hAnsi="Times New Roman" w:cs="Times New Roman"/>
+          <w:sz w:val="28"/>
+          <w:szCs w:val="28"/>
+          <w:lang w:val="ru-RU"/>
+        </w:rPr>
+      </w:pPr>
+      <w:proofErr w:type="spellStart"/>
+      <w:r>
+        <w:rPr>
+          <w:rFonts w:ascii="Times New Roman" w:hAnsi="Times New Roman" w:cs="Times New Roman"/>
+          <w:sz w:val="28"/>
+          <w:szCs w:val="28"/>
+          <w:lang w:val="ru-RU"/>
+        </w:rPr>
+        <w:t>Виконавши</w:t>
+      </w:r>
+      <w:proofErr w:type="spellEnd"/>
+      <w:r>
+        <w:rPr>
+          <w:rFonts w:ascii="Times New Roman" w:hAnsi="Times New Roman" w:cs="Times New Roman"/>
+          <w:sz w:val="28"/>
+          <w:szCs w:val="28"/>
+          <w:lang w:val="ru-RU"/>
+        </w:rPr>
+        <w:t xml:space="preserve"> </w:t>
+      </w:r>
+      <w:proofErr w:type="spellStart"/>
+      <w:r>
+        <w:rPr>
+          <w:rFonts w:ascii="Times New Roman" w:hAnsi="Times New Roman" w:cs="Times New Roman"/>
+          <w:sz w:val="28"/>
+          <w:szCs w:val="28"/>
+          <w:lang w:val="ru-RU"/>
+        </w:rPr>
+        <w:t>дану</w:t>
+      </w:r>
+      <w:proofErr w:type="spellEnd"/>
+      <w:r>
+        <w:rPr>
+          <w:rFonts w:ascii="Times New Roman" w:hAnsi="Times New Roman" w:cs="Times New Roman"/>
+          <w:sz w:val="28"/>
+          <w:szCs w:val="28"/>
+          <w:lang w:val="ru-RU"/>
+        </w:rPr>
+        <w:t xml:space="preserve"> </w:t>
+      </w:r>
+      <w:proofErr w:type="spellStart"/>
+      <w:r>
+        <w:rPr>
+          <w:rFonts w:ascii="Times New Roman" w:hAnsi="Times New Roman" w:cs="Times New Roman"/>
+          <w:sz w:val="28"/>
+          <w:szCs w:val="28"/>
+          <w:lang w:val="ru-RU"/>
+        </w:rPr>
+        <w:t>лабораторну</w:t>
+      </w:r>
+      <w:proofErr w:type="spellEnd"/>
+      <w:r>
+        <w:rPr>
+          <w:rFonts w:ascii="Times New Roman" w:hAnsi="Times New Roman" w:cs="Times New Roman"/>
+          <w:sz w:val="28"/>
+          <w:szCs w:val="28"/>
+          <w:lang w:val="ru-RU"/>
+        </w:rPr>
+        <w:t xml:space="preserve"> роботу </w:t>
+      </w:r>
+      <w:r>
+        <w:rPr>
+          <w:rFonts w:ascii="Times New Roman" w:hAnsi="Times New Roman" w:cs="Times New Roman"/>
+          <w:sz w:val="28"/>
+          <w:szCs w:val="28"/>
+          <w:lang w:val="ru-RU"/>
+        </w:rPr>
+        <w:t>я</w:t>
+      </w:r>
+      <w:r>
+        <w:rPr>
+          <w:rFonts w:ascii="Times New Roman" w:hAnsi="Times New Roman" w:cs="Times New Roman"/>
+          <w:sz w:val="28"/>
+          <w:szCs w:val="28"/>
+          <w:lang w:val="ru-RU"/>
+        </w:rPr>
+        <w:t xml:space="preserve"> </w:t>
+      </w:r>
+      <w:proofErr w:type="spellStart"/>
+      <w:r>
+        <w:rPr>
+          <w:rFonts w:ascii="Times New Roman" w:hAnsi="Times New Roman" w:cs="Times New Roman"/>
+          <w:sz w:val="28"/>
+          <w:szCs w:val="28"/>
+          <w:lang w:val="ru-RU"/>
+        </w:rPr>
+        <w:t>познайом</w:t>
+      </w:r>
+      <w:r>
+        <w:rPr>
+          <w:rFonts w:ascii="Times New Roman" w:hAnsi="Times New Roman" w:cs="Times New Roman"/>
+          <w:sz w:val="28"/>
+          <w:szCs w:val="28"/>
+          <w:lang w:val="ru-RU"/>
+        </w:rPr>
+        <w:t>и</w:t>
+      </w:r>
+      <w:r>
+        <w:rPr>
+          <w:rFonts w:ascii="Times New Roman" w:hAnsi="Times New Roman" w:cs="Times New Roman"/>
+          <w:sz w:val="28"/>
+          <w:szCs w:val="28"/>
+          <w:lang w:val="ru-RU"/>
+        </w:rPr>
+        <w:t>вся</w:t>
+      </w:r>
+      <w:proofErr w:type="spellEnd"/>
+      <w:r>
+        <w:rPr>
+          <w:rFonts w:ascii="Times New Roman" w:hAnsi="Times New Roman" w:cs="Times New Roman"/>
+          <w:sz w:val="28"/>
+          <w:szCs w:val="28"/>
+          <w:lang w:val="ru-RU"/>
+        </w:rPr>
+        <w:t xml:space="preserve"> </w:t>
+      </w:r>
+      <w:proofErr w:type="spellStart"/>
+      <w:r>
+        <w:rPr>
+          <w:rFonts w:ascii="Times New Roman" w:hAnsi="Times New Roman" w:cs="Times New Roman"/>
+          <w:sz w:val="28"/>
+          <w:szCs w:val="28"/>
+          <w:lang w:val="ru-RU"/>
+        </w:rPr>
+        <w:t>iз</w:t>
+      </w:r>
+      <w:proofErr w:type="spellEnd"/>
+      <w:r>
+        <w:rPr>
+          <w:rFonts w:ascii="Times New Roman" w:hAnsi="Times New Roman" w:cs="Times New Roman"/>
+          <w:sz w:val="28"/>
+          <w:szCs w:val="28"/>
+          <w:lang w:val="ru-RU"/>
+        </w:rPr>
+        <w:t xml:space="preserve"> </w:t>
+      </w:r>
+      <w:proofErr w:type="spellStart"/>
+      <w:r>
+        <w:rPr>
+          <w:rFonts w:ascii="Times New Roman" w:hAnsi="Times New Roman" w:cs="Times New Roman"/>
+          <w:sz w:val="28"/>
+          <w:szCs w:val="28"/>
+          <w:lang w:val="ru-RU"/>
+        </w:rPr>
+        <w:t>організацією</w:t>
+      </w:r>
+      <w:proofErr w:type="spellEnd"/>
+    </w:p>
+    <w:p>
+      <w:pPr>
+        <w:autoSpaceDE w:val="0"/>
+        <w:autoSpaceDN w:val="0"/>
+        <w:adjustRightInd w:val="0"/>
+        <w:spacing w:after="0" w:line="240" w:lineRule="auto"/>
+        <w:rPr>
+          <w:rFonts w:ascii="Times New Roman" w:hAnsi="Times New Roman" w:cs="Times New Roman"/>
+          <w:sz w:val="28"/>
+          <w:szCs w:val="28"/>
+          <w:lang w:val="ru-RU"/>
+        </w:rPr>
+      </w:pPr>
+      <w:proofErr w:type="spellStart"/>
+      <w:r>
+        <w:rPr>
+          <w:rFonts w:ascii="Times New Roman" w:hAnsi="Times New Roman" w:cs="Times New Roman"/>
+          <w:sz w:val="28"/>
+          <w:szCs w:val="28"/>
+          <w:lang w:val="ru-RU"/>
+        </w:rPr>
+        <w:t>арифметичних</w:t>
+      </w:r>
+      <w:proofErr w:type="spellEnd"/>
+      <w:r>
+        <w:rPr>
+          <w:rFonts w:ascii="Times New Roman" w:hAnsi="Times New Roman" w:cs="Times New Roman"/>
+          <w:sz w:val="28"/>
+          <w:szCs w:val="28"/>
+          <w:lang w:val="ru-RU"/>
+        </w:rPr>
+        <w:t xml:space="preserve"> </w:t>
+      </w:r>
+      <w:proofErr w:type="spellStart"/>
+      <w:r>
+        <w:rPr>
+          <w:rFonts w:ascii="Times New Roman" w:hAnsi="Times New Roman" w:cs="Times New Roman"/>
+          <w:sz w:val="28"/>
+          <w:szCs w:val="28"/>
+          <w:lang w:val="ru-RU"/>
+        </w:rPr>
+        <w:t>цикл</w:t>
+      </w:r>
+      <w:r>
+        <w:rPr>
+          <w:rFonts w:ascii="Times New Roman" w:hAnsi="Times New Roman" w:cs="Times New Roman"/>
+          <w:sz w:val="28"/>
+          <w:szCs w:val="28"/>
+          <w:lang w:val="ru-RU"/>
+        </w:rPr>
+        <w:t>i</w:t>
+      </w:r>
+      <w:r>
+        <w:rPr>
+          <w:rFonts w:ascii="Times New Roman" w:hAnsi="Times New Roman" w:cs="Times New Roman"/>
+          <w:sz w:val="28"/>
+          <w:szCs w:val="28"/>
+          <w:lang w:val="ru-RU"/>
+        </w:rPr>
+        <w:t>в</w:t>
+      </w:r>
+      <w:proofErr w:type="spellEnd"/>
+      <w:r>
+        <w:rPr>
+          <w:rFonts w:ascii="Times New Roman" w:hAnsi="Times New Roman" w:cs="Times New Roman"/>
+          <w:sz w:val="28"/>
+          <w:szCs w:val="28"/>
+          <w:lang w:val="ru-RU"/>
+        </w:rPr>
+        <w:t xml:space="preserve"> та</w:t>
+      </w:r>
+      <w:r>
+        <w:rPr>
+          <w:rFonts w:ascii="Times New Roman" w:hAnsi="Times New Roman" w:cs="Times New Roman"/>
+          <w:sz w:val="28"/>
+          <w:szCs w:val="28"/>
+          <w:lang w:val="ru-RU"/>
+        </w:rPr>
+        <w:t xml:space="preserve"> </w:t>
+      </w:r>
+      <w:r>
+        <w:rPr>
+          <w:rFonts w:ascii="Times New Roman" w:hAnsi="Times New Roman" w:cs="Times New Roman"/>
+          <w:sz w:val="28"/>
+          <w:szCs w:val="28"/>
+          <w:lang w:val="uk-UA"/>
+        </w:rPr>
+        <w:t>ї</w:t>
+      </w:r>
+      <w:r>
+        <w:rPr>
+          <w:rFonts w:ascii="Times New Roman" w:hAnsi="Times New Roman" w:cs="Times New Roman"/>
+          <w:sz w:val="28"/>
+          <w:szCs w:val="28"/>
+          <w:lang w:val="uk-UA"/>
+        </w:rPr>
+        <w:t>х</w:t>
+      </w:r>
+      <w:r>
+        <w:rPr>
+          <w:rFonts w:ascii="Times New Roman" w:hAnsi="Times New Roman" w:cs="Times New Roman"/>
+          <w:sz w:val="28"/>
+          <w:szCs w:val="28"/>
+          <w:lang w:val="ru-RU"/>
+        </w:rPr>
+        <w:t xml:space="preserve"> </w:t>
+      </w:r>
+      <w:proofErr w:type="spellStart"/>
+      <w:r>
+        <w:rPr>
+          <w:rFonts w:ascii="Times New Roman" w:hAnsi="Times New Roman" w:cs="Times New Roman"/>
+          <w:sz w:val="28"/>
+          <w:szCs w:val="28"/>
+          <w:lang w:val="ru-RU"/>
+        </w:rPr>
+        <w:t>застосуванням</w:t>
+      </w:r>
+      <w:proofErr w:type="spellEnd"/>
+      <w:r>
+        <w:rPr>
+          <w:rFonts w:ascii="Times New Roman" w:hAnsi="Times New Roman" w:cs="Times New Roman"/>
+          <w:sz w:val="28"/>
+          <w:szCs w:val="28"/>
+          <w:lang w:val="ru-RU"/>
+        </w:rPr>
+        <w:t xml:space="preserve"> на </w:t>
+      </w:r>
+      <w:proofErr w:type="spellStart"/>
+      <w:r>
+        <w:rPr>
+          <w:rFonts w:ascii="Times New Roman" w:hAnsi="Times New Roman" w:cs="Times New Roman"/>
+          <w:sz w:val="28"/>
+          <w:szCs w:val="28"/>
+          <w:lang w:val="ru-RU"/>
+        </w:rPr>
+        <w:t>мові</w:t>
+      </w:r>
+      <w:proofErr w:type="spellEnd"/>
+      <w:r>
+        <w:rPr>
+          <w:rFonts w:ascii="Times New Roman" w:hAnsi="Times New Roman" w:cs="Times New Roman"/>
+          <w:sz w:val="28"/>
+          <w:szCs w:val="28"/>
+          <w:lang w:val="ru-RU"/>
+        </w:rPr>
+        <w:t xml:space="preserve"> С++.</w:t>
+      </w:r>
+      <w:r>
+        <w:rPr>
+          <w:rFonts w:ascii="Times New Roman" w:hAnsi="Times New Roman" w:cs="Times New Roman"/>
+          <w:sz w:val="28"/>
+          <w:szCs w:val="28"/>
+          <w:lang w:val="ru-RU"/>
+        </w:rPr>
+        <w:t xml:space="preserve"> Для </w:t>
+      </w:r>
+      <w:proofErr w:type="spellStart"/>
+      <w:r>
+        <w:rPr>
+          <w:rFonts w:ascii="Times New Roman" w:hAnsi="Times New Roman" w:cs="Times New Roman"/>
+          <w:sz w:val="28"/>
+          <w:szCs w:val="28"/>
+          <w:lang w:val="ru-RU"/>
+        </w:rPr>
+        <w:t>заданого</w:t>
+      </w:r>
+      <w:proofErr w:type="spellEnd"/>
+      <w:r>
+        <w:rPr>
+          <w:rFonts w:ascii="Times New Roman" w:hAnsi="Times New Roman" w:cs="Times New Roman"/>
+          <w:sz w:val="28"/>
+          <w:szCs w:val="28"/>
+          <w:lang w:val="ru-RU"/>
+        </w:rPr>
+        <w:t xml:space="preserve"> натурального числа </w:t>
+      </w:r>
+      <w:proofErr w:type="spellStart"/>
+      <w:r>
+        <w:rPr>
+          <w:rFonts w:ascii="Times New Roman" w:hAnsi="Times New Roman" w:cs="Times New Roman"/>
+          <w:sz w:val="28"/>
+          <w:szCs w:val="28"/>
+          <w:lang w:val="ru-RU"/>
+        </w:rPr>
+        <w:t>обчислив</w:t>
+      </w:r>
+      <w:proofErr w:type="spellEnd"/>
+      <w:r>
+        <w:rPr>
+          <w:rFonts w:ascii="Times New Roman" w:hAnsi="Times New Roman" w:cs="Times New Roman"/>
+          <w:sz w:val="28"/>
+          <w:szCs w:val="28"/>
+          <w:lang w:val="ru-RU"/>
+        </w:rPr>
+        <w:t xml:space="preserve"> сумму </w:t>
+      </w:r>
+      <w:proofErr w:type="spellStart"/>
+      <w:r>
+        <w:rPr>
+          <w:rFonts w:ascii="Times New Roman" w:hAnsi="Times New Roman" w:cs="Times New Roman"/>
+          <w:sz w:val="28"/>
+          <w:szCs w:val="28"/>
+          <w:lang w:val="ru-RU"/>
+        </w:rPr>
+        <w:t>використовуючи</w:t>
+      </w:r>
+      <w:proofErr w:type="spellEnd"/>
+      <w:r>
+        <w:rPr>
+          <w:rFonts w:ascii="Times New Roman" w:hAnsi="Times New Roman" w:cs="Times New Roman"/>
+          <w:sz w:val="28"/>
+          <w:szCs w:val="28"/>
+          <w:lang w:val="ru-RU"/>
+        </w:rPr>
+        <w:t xml:space="preserve"> цикл </w:t>
+      </w:r>
+      <w:r>
+        <w:rPr>
+          <w:rFonts w:ascii="Times New Roman" w:hAnsi="Times New Roman" w:cs="Times New Roman"/>
+          <w:sz w:val="28"/>
+          <w:szCs w:val="28"/>
+        </w:rPr>
+        <w:t>for</w:t>
+      </w:r>
+      <w:r>
+        <w:rPr>
+          <w:rFonts w:ascii="Times New Roman" w:hAnsi="Times New Roman" w:cs="Times New Roman"/>
+          <w:sz w:val="28"/>
+          <w:szCs w:val="28"/>
+          <w:lang w:val="ru-RU"/>
+        </w:rPr>
+        <w:t>.</w:t>
       </w:r>
     </w:p>
     <w:sectPr>
@@ -3317,7 +4021,7 @@
 </file>
 
 <file path=customXml/itemProps1.xml><?xml version="1.0" encoding="utf-8"?>
-<ds:datastoreItem xmlns:ds="http://schemas.openxmlformats.org/officeDocument/2006/customXml" ds:itemID="{D738A671-F272-4578-8E9C-82139B360913}">
+<ds:datastoreItem xmlns:ds="http://schemas.openxmlformats.org/officeDocument/2006/customXml" ds:itemID="{2FCDD78A-0CC8-4D5B-AE88-9EA7703C117A}">
   <ds:schemaRefs>
     <ds:schemaRef ds:uri="http://schemas.openxmlformats.org/officeDocument/2006/bibliography"/>
   </ds:schemaRefs>

</xml_diff>

<commit_message>
changes for correct pseudocode syntax
</commit_message>
<xml_diff>
--- a/Lab4/Lab4/Lab4_Plostak_26.docx
+++ b/Lab4/Lab4/Lab4_Plostak_26.docx
@@ -750,6 +750,7 @@
           <w:lang w:val="ru-RU"/>
         </w:rPr>
       </w:pPr>
+      <w:bookmarkStart w:id="0" w:name="_GoBack"/>
       <w:r>
         <w:rPr>
           <w:rFonts w:ascii="Consolas" w:hAnsi="Consolas" w:cs="Consolas"/>
@@ -1111,7 +1112,29 @@
           <w:szCs w:val="28"/>
           <w:lang w:val="ru-RU"/>
         </w:rPr>
-        <w:t>От</w:t>
+        <w:t>Цикл</w:t>
+      </w:r>
+      <w:r>
+        <w:rPr>
+          <w:rFonts w:ascii="Consolas" w:hAnsi="Consolas" w:cs="Consolas"/>
+          <w:b/>
+          <w:color w:val="000000"/>
+          <w:sz w:val="28"/>
+          <w:szCs w:val="28"/>
+          <w:lang w:val="ru-RU"/>
+        </w:rPr>
+        <w:t xml:space="preserve"> о</w:t>
+      </w:r>
+      <w:r>
+        <w:rPr>
+          <w:rFonts w:ascii="Consolas" w:hAnsi="Consolas" w:cs="Consolas"/>
+          <w:b/>
+          <w:color w:val="000000"/>
+          <w:sz w:val="28"/>
+          <w:szCs w:val="28"/>
+          <w:lang w:val="ru-RU"/>
+        </w:rPr>
+        <w:t>т</w:t>
       </w:r>
       <w:r>
         <w:rPr>
@@ -1511,7 +1534,6 @@
         </w:rPr>
         <w:tab/>
       </w:r>
-      <w:proofErr w:type="spellStart"/>
       <w:r>
         <w:rPr>
           <w:rFonts w:ascii="Consolas" w:hAnsi="Consolas" w:cs="Consolas"/>
@@ -1519,21 +1541,215 @@
           <w:color w:val="000000"/>
           <w:sz w:val="28"/>
           <w:szCs w:val="28"/>
-        </w:rPr>
-        <w:t>Если</w:t>
-      </w:r>
-      <w:proofErr w:type="spellEnd"/>
-      <w:r>
+          <w:lang w:val="ru-RU"/>
+        </w:rPr>
+        <w:t>иначе</w:t>
+      </w:r>
+      <w:r>
+        <w:rPr>
+          <w:rFonts w:ascii="Consolas" w:hAnsi="Consolas" w:cs="Consolas"/>
+          <w:color w:val="000000"/>
+          <w:sz w:val="28"/>
+          <w:szCs w:val="28"/>
+        </w:rPr>
+        <w:t>:</w:t>
+      </w:r>
+    </w:p>
+    <w:p>
+      <w:pPr>
+        <w:autoSpaceDE w:val="0"/>
+        <w:autoSpaceDN w:val="0"/>
+        <w:adjustRightInd w:val="0"/>
+        <w:spacing w:after="0" w:line="240" w:lineRule="auto"/>
+        <w:rPr>
+          <w:rFonts w:ascii="Consolas" w:hAnsi="Consolas" w:cs="Consolas"/>
+          <w:color w:val="000000"/>
+          <w:sz w:val="28"/>
+          <w:szCs w:val="28"/>
+        </w:rPr>
+      </w:pPr>
+      <w:r>
+        <w:rPr>
+          <w:rFonts w:ascii="Consolas" w:hAnsi="Consolas" w:cs="Consolas"/>
+          <w:color w:val="000000"/>
+          <w:sz w:val="28"/>
+          <w:szCs w:val="28"/>
+        </w:rPr>
+        <w:tab/>
+      </w:r>
+      <w:r>
+        <w:rPr>
+          <w:rFonts w:ascii="Consolas" w:hAnsi="Consolas" w:cs="Consolas"/>
+          <w:color w:val="000000"/>
+          <w:sz w:val="28"/>
+          <w:szCs w:val="28"/>
+        </w:rPr>
+        <w:tab/>
+      </w:r>
+      <w:r>
+        <w:rPr>
+          <w:rFonts w:ascii="Consolas" w:hAnsi="Consolas" w:cs="Consolas"/>
+          <w:color w:val="000000"/>
+          <w:sz w:val="28"/>
+          <w:szCs w:val="28"/>
+        </w:rPr>
+        <w:tab/>
+      </w:r>
+      <w:r>
+        <w:rPr>
+          <w:rFonts w:ascii="Consolas" w:hAnsi="Consolas" w:cs="Consolas"/>
+          <w:i/>
+          <w:color w:val="000000"/>
+          <w:sz w:val="28"/>
+          <w:szCs w:val="28"/>
+        </w:rPr>
+        <w:t>a</w:t>
+      </w:r>
+      <w:r>
+        <w:rPr>
+          <w:rFonts w:ascii="Consolas" w:hAnsi="Consolas" w:cs="Consolas"/>
+          <w:color w:val="000000"/>
+          <w:sz w:val="28"/>
+          <w:szCs w:val="28"/>
+        </w:rPr>
+        <w:t xml:space="preserve"> = </w:t>
+      </w:r>
+      <w:proofErr w:type="spellStart"/>
+      <w:r>
+        <w:rPr>
+          <w:rFonts w:ascii="Consolas" w:hAnsi="Consolas" w:cs="Consolas"/>
+          <w:i/>
+          <w:color w:val="000000"/>
+          <w:sz w:val="28"/>
+          <w:szCs w:val="28"/>
+        </w:rPr>
+        <w:t>i</w:t>
+      </w:r>
+      <w:proofErr w:type="spellEnd"/>
+      <w:r>
+        <w:rPr>
+          <w:rFonts w:ascii="Consolas" w:hAnsi="Consolas" w:cs="Consolas"/>
+          <w:color w:val="000000"/>
+          <w:sz w:val="28"/>
+          <w:szCs w:val="28"/>
+        </w:rPr>
+        <w:t xml:space="preserve"> / 2</w:t>
+      </w:r>
+    </w:p>
+    <w:p>
+      <w:pPr>
+        <w:autoSpaceDE w:val="0"/>
+        <w:autoSpaceDN w:val="0"/>
+        <w:adjustRightInd w:val="0"/>
+        <w:spacing w:after="0" w:line="240" w:lineRule="auto"/>
+        <w:rPr>
+          <w:rFonts w:ascii="Consolas" w:hAnsi="Consolas" w:cs="Consolas"/>
+          <w:color w:val="000000"/>
+          <w:sz w:val="28"/>
+          <w:szCs w:val="28"/>
+        </w:rPr>
+      </w:pPr>
+      <w:r>
+        <w:rPr>
+          <w:rFonts w:ascii="Consolas" w:hAnsi="Consolas" w:cs="Consolas"/>
+          <w:color w:val="000000"/>
+          <w:sz w:val="28"/>
+          <w:szCs w:val="28"/>
+        </w:rPr>
+        <w:tab/>
+      </w:r>
+      <w:r>
+        <w:rPr>
+          <w:rFonts w:ascii="Consolas" w:hAnsi="Consolas" w:cs="Consolas"/>
+          <w:color w:val="000000"/>
+          <w:sz w:val="28"/>
+          <w:szCs w:val="28"/>
+        </w:rPr>
+        <w:tab/>
+      </w:r>
+      <w:r>
+        <w:rPr>
+          <w:rFonts w:ascii="Consolas" w:hAnsi="Consolas" w:cs="Consolas"/>
+          <w:color w:val="000000"/>
+          <w:sz w:val="28"/>
+          <w:szCs w:val="28"/>
+        </w:rPr>
+        <w:tab/>
+      </w:r>
+      <w:r>
+        <w:rPr>
+          <w:rFonts w:ascii="Consolas" w:hAnsi="Consolas" w:cs="Consolas"/>
+          <w:i/>
+          <w:color w:val="000000"/>
+          <w:sz w:val="28"/>
+          <w:szCs w:val="28"/>
+        </w:rPr>
+        <w:t>b</w:t>
+      </w:r>
+      <w:r>
+        <w:rPr>
+          <w:rFonts w:ascii="Consolas" w:hAnsi="Consolas" w:cs="Consolas"/>
+          <w:color w:val="000000"/>
+          <w:sz w:val="28"/>
+          <w:szCs w:val="28"/>
+        </w:rPr>
+        <w:t xml:space="preserve"> = </w:t>
+      </w:r>
+      <w:proofErr w:type="spellStart"/>
+      <w:r>
+        <w:rPr>
+          <w:rFonts w:ascii="Consolas" w:hAnsi="Consolas" w:cs="Consolas"/>
+          <w:i/>
+          <w:color w:val="000000"/>
+          <w:sz w:val="28"/>
+          <w:szCs w:val="28"/>
+        </w:rPr>
+        <w:t>i</w:t>
+      </w:r>
+      <w:proofErr w:type="spellEnd"/>
+      <w:r>
+        <w:rPr>
+          <w:rFonts w:ascii="Consolas" w:hAnsi="Consolas" w:cs="Consolas"/>
+          <w:color w:val="000000"/>
+          <w:sz w:val="28"/>
+          <w:szCs w:val="28"/>
+        </w:rPr>
+        <w:t xml:space="preserve"> + 7</w:t>
+      </w:r>
+    </w:p>
+    <w:p>
+      <w:pPr>
+        <w:autoSpaceDE w:val="0"/>
+        <w:autoSpaceDN w:val="0"/>
+        <w:adjustRightInd w:val="0"/>
+        <w:spacing w:after="0" w:line="240" w:lineRule="auto"/>
         <w:rPr>
           <w:rFonts w:ascii="Consolas" w:hAnsi="Consolas" w:cs="Consolas"/>
           <w:b/>
           <w:color w:val="000000"/>
           <w:sz w:val="28"/>
           <w:szCs w:val="28"/>
-        </w:rPr>
-        <w:t xml:space="preserve"> </w:t>
-      </w:r>
-      <w:proofErr w:type="spellStart"/>
+          <w:lang w:val="ru-RU"/>
+        </w:rPr>
+      </w:pPr>
+      <w:r>
+        <w:rPr>
+          <w:rFonts w:ascii="Consolas" w:hAnsi="Consolas" w:cs="Consolas"/>
+          <w:color w:val="000000"/>
+          <w:sz w:val="28"/>
+          <w:szCs w:val="28"/>
+        </w:rPr>
+        <w:tab/>
+      </w:r>
+      <w:r>
+        <w:rPr>
+          <w:rFonts w:ascii="Consolas" w:hAnsi="Consolas" w:cs="Consolas"/>
+          <w:color w:val="000000"/>
+          <w:sz w:val="28"/>
+          <w:szCs w:val="28"/>
+        </w:rPr>
+        <w:tab/>
+      </w:r>
       <w:r>
         <w:rPr>
           <w:rFonts w:ascii="Consolas" w:hAnsi="Consolas" w:cs="Consolas"/>
@@ -1541,18 +1757,9 @@
           <w:color w:val="000000"/>
           <w:sz w:val="28"/>
           <w:szCs w:val="28"/>
-        </w:rPr>
-        <w:t>нет</w:t>
-      </w:r>
-      <w:proofErr w:type="spellEnd"/>
-      <w:r>
-        <w:rPr>
-          <w:rFonts w:ascii="Consolas" w:hAnsi="Consolas" w:cs="Consolas"/>
-          <w:color w:val="000000"/>
-          <w:sz w:val="28"/>
-          <w:szCs w:val="28"/>
-        </w:rPr>
-        <w:t>:</w:t>
+          <w:lang w:val="ru-RU"/>
+        </w:rPr>
+        <w:t>Конец условия</w:t>
       </w:r>
     </w:p>
     <w:p>
@@ -1589,6 +1796,115 @@
       <w:r>
         <w:rPr>
           <w:rFonts w:ascii="Consolas" w:hAnsi="Consolas" w:cs="Consolas"/>
+          <w:i/>
+          <w:color w:val="000000"/>
+          <w:sz w:val="28"/>
+          <w:szCs w:val="28"/>
+        </w:rPr>
+        <w:t>t</w:t>
+      </w:r>
+      <w:r>
+        <w:rPr>
+          <w:rFonts w:ascii="Consolas" w:hAnsi="Consolas" w:cs="Consolas"/>
+          <w:color w:val="000000"/>
+          <w:sz w:val="28"/>
+          <w:szCs w:val="28"/>
+        </w:rPr>
+        <w:t xml:space="preserve"> = (</w:t>
+      </w:r>
+      <w:r>
+        <w:rPr>
+          <w:rFonts w:ascii="Consolas" w:hAnsi="Consolas" w:cs="Consolas"/>
+          <w:i/>
+          <w:color w:val="000000"/>
+          <w:sz w:val="28"/>
+          <w:szCs w:val="28"/>
+        </w:rPr>
+        <w:t>a</w:t>
+      </w:r>
+      <w:r>
+        <w:rPr>
+          <w:rFonts w:ascii="Consolas" w:hAnsi="Consolas" w:cs="Consolas"/>
+          <w:color w:val="000000"/>
+          <w:sz w:val="28"/>
+          <w:szCs w:val="28"/>
+        </w:rPr>
+        <w:t xml:space="preserve"> - </w:t>
+      </w:r>
+      <w:r>
+        <w:rPr>
+          <w:rFonts w:ascii="Consolas" w:hAnsi="Consolas" w:cs="Consolas"/>
+          <w:i/>
+          <w:color w:val="000000"/>
+          <w:sz w:val="28"/>
+          <w:szCs w:val="28"/>
+        </w:rPr>
+        <w:t>b</w:t>
+      </w:r>
+      <w:r>
+        <w:rPr>
+          <w:rFonts w:ascii="Consolas" w:hAnsi="Consolas" w:cs="Consolas"/>
+          <w:color w:val="000000"/>
+          <w:sz w:val="28"/>
+          <w:szCs w:val="28"/>
+        </w:rPr>
+        <w:t>) * (</w:t>
+      </w:r>
+      <w:r>
+        <w:rPr>
+          <w:rFonts w:ascii="Consolas" w:hAnsi="Consolas" w:cs="Consolas"/>
+          <w:i/>
+          <w:color w:val="000000"/>
+          <w:sz w:val="28"/>
+          <w:szCs w:val="28"/>
+        </w:rPr>
+        <w:t>a</w:t>
+      </w:r>
+      <w:r>
+        <w:rPr>
+          <w:rFonts w:ascii="Consolas" w:hAnsi="Consolas" w:cs="Consolas"/>
+          <w:color w:val="000000"/>
+          <w:sz w:val="28"/>
+          <w:szCs w:val="28"/>
+        </w:rPr>
+        <w:t xml:space="preserve"> - </w:t>
+      </w:r>
+      <w:r>
+        <w:rPr>
+          <w:rFonts w:ascii="Consolas" w:hAnsi="Consolas" w:cs="Consolas"/>
+          <w:i/>
+          <w:color w:val="000000"/>
+          <w:sz w:val="28"/>
+          <w:szCs w:val="28"/>
+        </w:rPr>
+        <w:t>b</w:t>
+      </w:r>
+      <w:r>
+        <w:rPr>
+          <w:rFonts w:ascii="Consolas" w:hAnsi="Consolas" w:cs="Consolas"/>
+          <w:color w:val="000000"/>
+          <w:sz w:val="28"/>
+          <w:szCs w:val="28"/>
+        </w:rPr>
+        <w:t>)</w:t>
+      </w:r>
+    </w:p>
+    <w:p>
+      <w:pPr>
+        <w:autoSpaceDE w:val="0"/>
+        <w:autoSpaceDN w:val="0"/>
+        <w:adjustRightInd w:val="0"/>
+        <w:spacing w:after="0" w:line="240" w:lineRule="auto"/>
+        <w:rPr>
+          <w:rFonts w:ascii="Consolas" w:hAnsi="Consolas" w:cs="Consolas"/>
+          <w:color w:val="000000"/>
+          <w:sz w:val="28"/>
+          <w:szCs w:val="28"/>
+        </w:rPr>
+      </w:pPr>
+      <w:r>
+        <w:rPr>
+          <w:rFonts w:ascii="Consolas" w:hAnsi="Consolas" w:cs="Consolas"/>
           <w:color w:val="000000"/>
           <w:sz w:val="28"/>
           <w:szCs w:val="28"/>
@@ -1598,23 +1914,31 @@
       <w:r>
         <w:rPr>
           <w:rFonts w:ascii="Consolas" w:hAnsi="Consolas" w:cs="Consolas"/>
+          <w:color w:val="000000"/>
+          <w:sz w:val="28"/>
+          <w:szCs w:val="28"/>
+        </w:rPr>
+        <w:tab/>
+      </w:r>
+      <w:r>
+        <w:rPr>
+          <w:rFonts w:ascii="Consolas" w:hAnsi="Consolas" w:cs="Consolas"/>
           <w:i/>
           <w:color w:val="000000"/>
           <w:sz w:val="28"/>
           <w:szCs w:val="28"/>
         </w:rPr>
-        <w:t>a</w:t>
-      </w:r>
-      <w:r>
-        <w:rPr>
-          <w:rFonts w:ascii="Consolas" w:hAnsi="Consolas" w:cs="Consolas"/>
-          <w:color w:val="000000"/>
-          <w:sz w:val="28"/>
-          <w:szCs w:val="28"/>
-        </w:rPr>
-        <w:t xml:space="preserve"> = </w:t>
-      </w:r>
-      <w:proofErr w:type="spellStart"/>
+        <w:t>sum</w:t>
+      </w:r>
+      <w:r>
+        <w:rPr>
+          <w:rFonts w:ascii="Consolas" w:hAnsi="Consolas" w:cs="Consolas"/>
+          <w:color w:val="000000"/>
+          <w:sz w:val="28"/>
+          <w:szCs w:val="28"/>
+        </w:rPr>
+        <w:t xml:space="preserve"> += </w:t>
+      </w:r>
       <w:r>
         <w:rPr>
           <w:rFonts w:ascii="Consolas" w:hAnsi="Consolas" w:cs="Consolas"/>
@@ -1623,301 +1947,23 @@
           <w:sz w:val="28"/>
           <w:szCs w:val="28"/>
         </w:rPr>
-        <w:t>i</w:t>
-      </w:r>
-      <w:proofErr w:type="spellEnd"/>
-      <w:r>
-        <w:rPr>
-          <w:rFonts w:ascii="Consolas" w:hAnsi="Consolas" w:cs="Consolas"/>
-          <w:color w:val="000000"/>
-          <w:sz w:val="28"/>
-          <w:szCs w:val="28"/>
-        </w:rPr>
-        <w:t xml:space="preserve"> / 2</w:t>
-      </w:r>
-    </w:p>
-    <w:p>
-      <w:pPr>
-        <w:autoSpaceDE w:val="0"/>
-        <w:autoSpaceDN w:val="0"/>
-        <w:adjustRightInd w:val="0"/>
-        <w:spacing w:after="0" w:line="240" w:lineRule="auto"/>
-        <w:rPr>
-          <w:rFonts w:ascii="Consolas" w:hAnsi="Consolas" w:cs="Consolas"/>
-          <w:color w:val="000000"/>
-          <w:sz w:val="28"/>
-          <w:szCs w:val="28"/>
-        </w:rPr>
-      </w:pPr>
-      <w:r>
-        <w:rPr>
-          <w:rFonts w:ascii="Consolas" w:hAnsi="Consolas" w:cs="Consolas"/>
-          <w:color w:val="000000"/>
-          <w:sz w:val="28"/>
-          <w:szCs w:val="28"/>
-        </w:rPr>
-        <w:tab/>
-      </w:r>
-      <w:r>
-        <w:rPr>
-          <w:rFonts w:ascii="Consolas" w:hAnsi="Consolas" w:cs="Consolas"/>
-          <w:color w:val="000000"/>
-          <w:sz w:val="28"/>
-          <w:szCs w:val="28"/>
-        </w:rPr>
-        <w:tab/>
-      </w:r>
-      <w:r>
-        <w:rPr>
-          <w:rFonts w:ascii="Consolas" w:hAnsi="Consolas" w:cs="Consolas"/>
-          <w:color w:val="000000"/>
-          <w:sz w:val="28"/>
-          <w:szCs w:val="28"/>
-        </w:rPr>
-        <w:tab/>
-      </w:r>
-      <w:r>
+        <w:t>t</w:t>
+      </w:r>
+    </w:p>
+    <w:p>
+      <w:pPr>
+        <w:autoSpaceDE w:val="0"/>
+        <w:autoSpaceDN w:val="0"/>
+        <w:adjustRightInd w:val="0"/>
+        <w:spacing w:after="0" w:line="240" w:lineRule="auto"/>
+        <w:ind w:left="720" w:firstLine="720"/>
         <w:rPr>
           <w:rFonts w:ascii="Consolas" w:hAnsi="Consolas" w:cs="Consolas"/>
           <w:i/>
           <w:color w:val="000000"/>
           <w:sz w:val="28"/>
           <w:szCs w:val="28"/>
-        </w:rPr>
-        <w:t>b</w:t>
-      </w:r>
-      <w:r>
-        <w:rPr>
-          <w:rFonts w:ascii="Consolas" w:hAnsi="Consolas" w:cs="Consolas"/>
-          <w:color w:val="000000"/>
-          <w:sz w:val="28"/>
-          <w:szCs w:val="28"/>
-        </w:rPr>
-        <w:t xml:space="preserve"> = </w:t>
-      </w:r>
-      <w:proofErr w:type="spellStart"/>
-      <w:r>
-        <w:rPr>
-          <w:rFonts w:ascii="Consolas" w:hAnsi="Consolas" w:cs="Consolas"/>
-          <w:i/>
-          <w:color w:val="000000"/>
-          <w:sz w:val="28"/>
-          <w:szCs w:val="28"/>
-        </w:rPr>
-        <w:t>i</w:t>
-      </w:r>
-      <w:proofErr w:type="spellEnd"/>
-      <w:r>
-        <w:rPr>
-          <w:rFonts w:ascii="Consolas" w:hAnsi="Consolas" w:cs="Consolas"/>
-          <w:color w:val="000000"/>
-          <w:sz w:val="28"/>
-          <w:szCs w:val="28"/>
-        </w:rPr>
-        <w:t xml:space="preserve"> + 7</w:t>
-      </w:r>
-    </w:p>
-    <w:p>
-      <w:pPr>
-        <w:autoSpaceDE w:val="0"/>
-        <w:autoSpaceDN w:val="0"/>
-        <w:adjustRightInd w:val="0"/>
-        <w:spacing w:after="0" w:line="240" w:lineRule="auto"/>
-        <w:rPr>
-          <w:rFonts w:ascii="Consolas" w:hAnsi="Consolas" w:cs="Consolas"/>
-          <w:color w:val="000000"/>
-          <w:sz w:val="28"/>
-          <w:szCs w:val="28"/>
-        </w:rPr>
-      </w:pPr>
-      <w:r>
-        <w:rPr>
-          <w:rFonts w:ascii="Consolas" w:hAnsi="Consolas" w:cs="Consolas"/>
-          <w:color w:val="000000"/>
-          <w:sz w:val="28"/>
-          <w:szCs w:val="28"/>
-        </w:rPr>
-        <w:tab/>
-      </w:r>
-      <w:r>
-        <w:rPr>
-          <w:rFonts w:ascii="Consolas" w:hAnsi="Consolas" w:cs="Consolas"/>
-          <w:color w:val="000000"/>
-          <w:sz w:val="28"/>
-          <w:szCs w:val="28"/>
-        </w:rPr>
-        <w:tab/>
-      </w:r>
-      <w:r>
-        <w:rPr>
-          <w:rFonts w:ascii="Consolas" w:hAnsi="Consolas" w:cs="Consolas"/>
-          <w:i/>
-          <w:color w:val="000000"/>
-          <w:sz w:val="28"/>
-          <w:szCs w:val="28"/>
-        </w:rPr>
-        <w:t>t</w:t>
-      </w:r>
-      <w:r>
-        <w:rPr>
-          <w:rFonts w:ascii="Consolas" w:hAnsi="Consolas" w:cs="Consolas"/>
-          <w:color w:val="000000"/>
-          <w:sz w:val="28"/>
-          <w:szCs w:val="28"/>
-        </w:rPr>
-        <w:t xml:space="preserve"> = (</w:t>
-      </w:r>
-      <w:r>
-        <w:rPr>
-          <w:rFonts w:ascii="Consolas" w:hAnsi="Consolas" w:cs="Consolas"/>
-          <w:i/>
-          <w:color w:val="000000"/>
-          <w:sz w:val="28"/>
-          <w:szCs w:val="28"/>
-        </w:rPr>
-        <w:t>a</w:t>
-      </w:r>
-      <w:r>
-        <w:rPr>
-          <w:rFonts w:ascii="Consolas" w:hAnsi="Consolas" w:cs="Consolas"/>
-          <w:color w:val="000000"/>
-          <w:sz w:val="28"/>
-          <w:szCs w:val="28"/>
-        </w:rPr>
-        <w:t xml:space="preserve"> - </w:t>
-      </w:r>
-      <w:r>
-        <w:rPr>
-          <w:rFonts w:ascii="Consolas" w:hAnsi="Consolas" w:cs="Consolas"/>
-          <w:i/>
-          <w:color w:val="000000"/>
-          <w:sz w:val="28"/>
-          <w:szCs w:val="28"/>
-        </w:rPr>
-        <w:t>b</w:t>
-      </w:r>
-      <w:r>
-        <w:rPr>
-          <w:rFonts w:ascii="Consolas" w:hAnsi="Consolas" w:cs="Consolas"/>
-          <w:color w:val="000000"/>
-          <w:sz w:val="28"/>
-          <w:szCs w:val="28"/>
-        </w:rPr>
-        <w:t>) * (</w:t>
-      </w:r>
-      <w:r>
-        <w:rPr>
-          <w:rFonts w:ascii="Consolas" w:hAnsi="Consolas" w:cs="Consolas"/>
-          <w:i/>
-          <w:color w:val="000000"/>
-          <w:sz w:val="28"/>
-          <w:szCs w:val="28"/>
-        </w:rPr>
-        <w:t>a</w:t>
-      </w:r>
-      <w:r>
-        <w:rPr>
-          <w:rFonts w:ascii="Consolas" w:hAnsi="Consolas" w:cs="Consolas"/>
-          <w:color w:val="000000"/>
-          <w:sz w:val="28"/>
-          <w:szCs w:val="28"/>
-        </w:rPr>
-        <w:t xml:space="preserve"> - </w:t>
-      </w:r>
-      <w:r>
-        <w:rPr>
-          <w:rFonts w:ascii="Consolas" w:hAnsi="Consolas" w:cs="Consolas"/>
-          <w:i/>
-          <w:color w:val="000000"/>
-          <w:sz w:val="28"/>
-          <w:szCs w:val="28"/>
-        </w:rPr>
-        <w:t>b</w:t>
-      </w:r>
-      <w:r>
-        <w:rPr>
-          <w:rFonts w:ascii="Consolas" w:hAnsi="Consolas" w:cs="Consolas"/>
-          <w:color w:val="000000"/>
-          <w:sz w:val="28"/>
-          <w:szCs w:val="28"/>
-        </w:rPr>
-        <w:t>)</w:t>
-      </w:r>
-    </w:p>
-    <w:p>
-      <w:pPr>
-        <w:autoSpaceDE w:val="0"/>
-        <w:autoSpaceDN w:val="0"/>
-        <w:adjustRightInd w:val="0"/>
-        <w:spacing w:after="0" w:line="240" w:lineRule="auto"/>
-        <w:rPr>
-          <w:rFonts w:ascii="Consolas" w:hAnsi="Consolas" w:cs="Consolas"/>
-          <w:color w:val="000000"/>
-          <w:sz w:val="28"/>
-          <w:szCs w:val="28"/>
-        </w:rPr>
-      </w:pPr>
-      <w:r>
-        <w:rPr>
-          <w:rFonts w:ascii="Consolas" w:hAnsi="Consolas" w:cs="Consolas"/>
-          <w:color w:val="000000"/>
-          <w:sz w:val="28"/>
-          <w:szCs w:val="28"/>
-        </w:rPr>
-        <w:tab/>
-      </w:r>
-      <w:r>
-        <w:rPr>
-          <w:rFonts w:ascii="Consolas" w:hAnsi="Consolas" w:cs="Consolas"/>
-          <w:color w:val="000000"/>
-          <w:sz w:val="28"/>
-          <w:szCs w:val="28"/>
-        </w:rPr>
-        <w:tab/>
-      </w:r>
-      <w:r>
-        <w:rPr>
-          <w:rFonts w:ascii="Consolas" w:hAnsi="Consolas" w:cs="Consolas"/>
-          <w:i/>
-          <w:color w:val="000000"/>
-          <w:sz w:val="28"/>
-          <w:szCs w:val="28"/>
-        </w:rPr>
-        <w:t>sum</w:t>
-      </w:r>
-      <w:r>
-        <w:rPr>
-          <w:rFonts w:ascii="Consolas" w:hAnsi="Consolas" w:cs="Consolas"/>
-          <w:color w:val="000000"/>
-          <w:sz w:val="28"/>
-          <w:szCs w:val="28"/>
-        </w:rPr>
-        <w:t xml:space="preserve"> += </w:t>
-      </w:r>
-      <w:r>
-        <w:rPr>
-          <w:rFonts w:ascii="Consolas" w:hAnsi="Consolas" w:cs="Consolas"/>
-          <w:i/>
-          <w:color w:val="000000"/>
-          <w:sz w:val="28"/>
-          <w:szCs w:val="28"/>
-        </w:rPr>
-        <w:t>t</w:t>
-      </w:r>
-    </w:p>
-    <w:p>
-      <w:pPr>
-        <w:autoSpaceDE w:val="0"/>
-        <w:autoSpaceDN w:val="0"/>
-        <w:adjustRightInd w:val="0"/>
-        <w:spacing w:after="0" w:line="240" w:lineRule="auto"/>
-        <w:ind w:left="720" w:firstLine="720"/>
-        <w:rPr>
-          <w:rFonts w:ascii="Consolas" w:hAnsi="Consolas" w:cs="Consolas"/>
-          <w:i/>
-          <w:color w:val="000000"/>
-          <w:sz w:val="28"/>
-          <w:szCs w:val="28"/>
+          <w:lang w:val="ru-RU"/>
         </w:rPr>
       </w:pPr>
       <w:r>
@@ -2103,6 +2149,7 @@
         <w:t>Конец</w:t>
       </w:r>
     </w:p>
+    <w:bookmarkEnd w:id="0"/>
     <w:p>
       <w:pPr>
         <w:jc w:val="center"/>
@@ -2377,108 +2424,6 @@
           <w:sz w:val="19"/>
           <w:szCs w:val="19"/>
         </w:rPr>
-        <w:t>#include</w:t>
-      </w:r>
-      <w:r>
-        <w:rPr>
-          <w:rFonts w:ascii="Consolas" w:hAnsi="Consolas" w:cs="Consolas"/>
-          <w:color w:val="000000"/>
-          <w:sz w:val="19"/>
-          <w:szCs w:val="19"/>
-        </w:rPr>
-        <w:t xml:space="preserve"> </w:t>
-      </w:r>
-      <w:r>
-        <w:rPr>
-          <w:rFonts w:ascii="Consolas" w:hAnsi="Consolas" w:cs="Consolas"/>
-          <w:color w:val="A31515"/>
-          <w:sz w:val="19"/>
-          <w:szCs w:val="19"/>
-        </w:rPr>
-        <w:t>&lt;limits&gt;</w:t>
-      </w:r>
-    </w:p>
-    <w:p>
-      <w:pPr>
-        <w:autoSpaceDE w:val="0"/>
-        <w:autoSpaceDN w:val="0"/>
-        <w:adjustRightInd w:val="0"/>
-        <w:spacing w:after="0" w:line="240" w:lineRule="auto"/>
-        <w:rPr>
-          <w:rFonts w:ascii="Consolas" w:hAnsi="Consolas" w:cs="Consolas"/>
-          <w:color w:val="000000"/>
-          <w:sz w:val="19"/>
-          <w:szCs w:val="19"/>
-        </w:rPr>
-      </w:pPr>
-      <w:r>
-        <w:rPr>
-          <w:rFonts w:ascii="Consolas" w:hAnsi="Consolas" w:cs="Consolas"/>
-          <w:color w:val="808080"/>
-          <w:sz w:val="19"/>
-          <w:szCs w:val="19"/>
-        </w:rPr>
-        <w:t>#include</w:t>
-      </w:r>
-      <w:r>
-        <w:rPr>
-          <w:rFonts w:ascii="Consolas" w:hAnsi="Consolas" w:cs="Consolas"/>
-          <w:color w:val="000000"/>
-          <w:sz w:val="19"/>
-          <w:szCs w:val="19"/>
-        </w:rPr>
-        <w:t xml:space="preserve"> </w:t>
-      </w:r>
-      <w:r>
-        <w:rPr>
-          <w:rFonts w:ascii="Consolas" w:hAnsi="Consolas" w:cs="Consolas"/>
-          <w:color w:val="A31515"/>
-          <w:sz w:val="19"/>
-          <w:szCs w:val="19"/>
-        </w:rPr>
-        <w:t>&lt;</w:t>
-      </w:r>
-      <w:proofErr w:type="spellStart"/>
-      <w:r>
-        <w:rPr>
-          <w:rFonts w:ascii="Consolas" w:hAnsi="Consolas" w:cs="Consolas"/>
-          <w:color w:val="A31515"/>
-          <w:sz w:val="19"/>
-          <w:szCs w:val="19"/>
-        </w:rPr>
-        <w:t>locale.h</w:t>
-      </w:r>
-      <w:proofErr w:type="spellEnd"/>
-      <w:r>
-        <w:rPr>
-          <w:rFonts w:ascii="Consolas" w:hAnsi="Consolas" w:cs="Consolas"/>
-          <w:color w:val="A31515"/>
-          <w:sz w:val="19"/>
-          <w:szCs w:val="19"/>
-        </w:rPr>
-        <w:t>&gt;</w:t>
-      </w:r>
-    </w:p>
-    <w:p>
-      <w:pPr>
-        <w:autoSpaceDE w:val="0"/>
-        <w:autoSpaceDN w:val="0"/>
-        <w:adjustRightInd w:val="0"/>
-        <w:spacing w:after="0" w:line="240" w:lineRule="auto"/>
-        <w:rPr>
-          <w:rFonts w:ascii="Consolas" w:hAnsi="Consolas" w:cs="Consolas"/>
-          <w:color w:val="000000"/>
-          <w:sz w:val="19"/>
-          <w:szCs w:val="19"/>
-        </w:rPr>
-      </w:pPr>
-      <w:r>
-        <w:rPr>
-          <w:rFonts w:ascii="Consolas" w:hAnsi="Consolas" w:cs="Consolas"/>
-          <w:color w:val="808080"/>
-          <w:sz w:val="19"/>
-          <w:szCs w:val="19"/>
-        </w:rPr>
         <w:lastRenderedPageBreak/>
         <w:t>#include</w:t>
       </w:r>
@@ -2498,6 +2443,47 @@
           <w:sz w:val="19"/>
           <w:szCs w:val="19"/>
         </w:rPr>
+        <w:t>&lt;limits&gt;</w:t>
+      </w:r>
+    </w:p>
+    <w:p>
+      <w:pPr>
+        <w:autoSpaceDE w:val="0"/>
+        <w:autoSpaceDN w:val="0"/>
+        <w:adjustRightInd w:val="0"/>
+        <w:spacing w:after="0" w:line="240" w:lineRule="auto"/>
+        <w:rPr>
+          <w:rFonts w:ascii="Consolas" w:hAnsi="Consolas" w:cs="Consolas"/>
+          <w:color w:val="000000"/>
+          <w:sz w:val="19"/>
+          <w:szCs w:val="19"/>
+        </w:rPr>
+      </w:pPr>
+      <w:r>
+        <w:rPr>
+          <w:rFonts w:ascii="Consolas" w:hAnsi="Consolas" w:cs="Consolas"/>
+          <w:color w:val="808080"/>
+          <w:sz w:val="19"/>
+          <w:szCs w:val="19"/>
+        </w:rPr>
+        <w:t>#include</w:t>
+      </w:r>
+      <w:r>
+        <w:rPr>
+          <w:rFonts w:ascii="Consolas" w:hAnsi="Consolas" w:cs="Consolas"/>
+          <w:color w:val="000000"/>
+          <w:sz w:val="19"/>
+          <w:szCs w:val="19"/>
+        </w:rPr>
+        <w:t xml:space="preserve"> </w:t>
+      </w:r>
+      <w:r>
+        <w:rPr>
+          <w:rFonts w:ascii="Consolas" w:hAnsi="Consolas" w:cs="Consolas"/>
+          <w:color w:val="A31515"/>
+          <w:sz w:val="19"/>
+          <w:szCs w:val="19"/>
+        </w:rPr>
         <w:t>&lt;</w:t>
       </w:r>
       <w:proofErr w:type="spellStart"/>
@@ -2508,6 +2494,67 @@
           <w:sz w:val="19"/>
           <w:szCs w:val="19"/>
         </w:rPr>
+        <w:t>locale.h</w:t>
+      </w:r>
+      <w:proofErr w:type="spellEnd"/>
+      <w:r>
+        <w:rPr>
+          <w:rFonts w:ascii="Consolas" w:hAnsi="Consolas" w:cs="Consolas"/>
+          <w:color w:val="A31515"/>
+          <w:sz w:val="19"/>
+          <w:szCs w:val="19"/>
+        </w:rPr>
+        <w:t>&gt;</w:t>
+      </w:r>
+    </w:p>
+    <w:p>
+      <w:pPr>
+        <w:autoSpaceDE w:val="0"/>
+        <w:autoSpaceDN w:val="0"/>
+        <w:adjustRightInd w:val="0"/>
+        <w:spacing w:after="0" w:line="240" w:lineRule="auto"/>
+        <w:rPr>
+          <w:rFonts w:ascii="Consolas" w:hAnsi="Consolas" w:cs="Consolas"/>
+          <w:color w:val="000000"/>
+          <w:sz w:val="19"/>
+          <w:szCs w:val="19"/>
+        </w:rPr>
+      </w:pPr>
+      <w:r>
+        <w:rPr>
+          <w:rFonts w:ascii="Consolas" w:hAnsi="Consolas" w:cs="Consolas"/>
+          <w:color w:val="808080"/>
+          <w:sz w:val="19"/>
+          <w:szCs w:val="19"/>
+        </w:rPr>
+        <w:t>#include</w:t>
+      </w:r>
+      <w:r>
+        <w:rPr>
+          <w:rFonts w:ascii="Consolas" w:hAnsi="Consolas" w:cs="Consolas"/>
+          <w:color w:val="000000"/>
+          <w:sz w:val="19"/>
+          <w:szCs w:val="19"/>
+        </w:rPr>
+        <w:t xml:space="preserve"> </w:t>
+      </w:r>
+      <w:r>
+        <w:rPr>
+          <w:rFonts w:ascii="Consolas" w:hAnsi="Consolas" w:cs="Consolas"/>
+          <w:color w:val="A31515"/>
+          <w:sz w:val="19"/>
+          <w:szCs w:val="19"/>
+        </w:rPr>
+        <w:t>&lt;</w:t>
+      </w:r>
+      <w:proofErr w:type="spellStart"/>
+      <w:r>
+        <w:rPr>
+          <w:rFonts w:ascii="Consolas" w:hAnsi="Consolas" w:cs="Consolas"/>
+          <w:color w:val="A31515"/>
+          <w:sz w:val="19"/>
+          <w:szCs w:val="19"/>
+        </w:rPr>
         <w:t>iomanip</w:t>
       </w:r>
       <w:proofErr w:type="spellEnd"/>
@@ -2886,16 +2933,14 @@
           <w:color w:val="000000"/>
           <w:sz w:val="19"/>
           <w:szCs w:val="19"/>
-          <w:lang w:val="ru-RU"/>
-        </w:rPr>
-      </w:pPr>
-      <w:r>
-        <w:rPr>
-          <w:rFonts w:ascii="Consolas" w:hAnsi="Consolas" w:cs="Consolas"/>
-          <w:color w:val="000000"/>
-          <w:sz w:val="19"/>
-          <w:szCs w:val="19"/>
-          <w:lang w:val="ru-RU"/>
+        </w:rPr>
+      </w:pPr>
+      <w:r>
+        <w:rPr>
+          <w:rFonts w:ascii="Consolas" w:hAnsi="Consolas" w:cs="Consolas"/>
+          <w:color w:val="000000"/>
+          <w:sz w:val="19"/>
+          <w:szCs w:val="19"/>
         </w:rPr>
         <w:t>{</w:t>
       </w:r>
@@ -2920,7 +2965,6 @@
           <w:color w:val="000000"/>
           <w:sz w:val="19"/>
           <w:szCs w:val="19"/>
-          <w:lang w:val="ru-RU"/>
         </w:rPr>
         <w:t xml:space="preserve">    </w:t>
       </w:r>
@@ -2982,8 +3026,6 @@
         </w:rPr>
         <w:t xml:space="preserve">    </w:t>
       </w:r>
-      <w:bookmarkStart w:id="0" w:name="_GoBack"/>
-      <w:bookmarkEnd w:id="0"/>
       <w:r>
         <w:rPr>
           <w:rFonts w:ascii="Consolas" w:hAnsi="Consolas" w:cs="Consolas"/>
@@ -5454,6 +5496,7 @@
           <w:sz w:val="19"/>
           <w:szCs w:val="19"/>
         </w:rPr>
+        <w:lastRenderedPageBreak/>
         <w:t xml:space="preserve">        </w:t>
       </w:r>
       <w:r>
@@ -5518,7 +5561,6 @@
           <w:sz w:val="19"/>
           <w:szCs w:val="19"/>
         </w:rPr>
-        <w:lastRenderedPageBreak/>
         <w:t xml:space="preserve">            </w:t>
       </w:r>
       <w:r>
@@ -6951,7 +6993,6 @@
           <w:color w:val="000000"/>
           <w:sz w:val="19"/>
           <w:szCs w:val="19"/>
-          <w:lang w:val="ru-RU"/>
         </w:rPr>
       </w:pPr>
       <w:r>
@@ -6978,7 +7019,6 @@
           <w:color w:val="000000"/>
           <w:sz w:val="19"/>
           <w:szCs w:val="19"/>
-          <w:lang w:val="ru-RU"/>
         </w:rPr>
         <w:t xml:space="preserve"> </w:t>
       </w:r>
@@ -6997,7 +7037,6 @@
           <w:color w:val="000000"/>
           <w:sz w:val="19"/>
           <w:szCs w:val="19"/>
-          <w:lang w:val="ru-RU"/>
         </w:rPr>
         <w:t xml:space="preserve"> = </w:t>
       </w:r>
@@ -7016,7 +7055,6 @@
           <w:color w:val="000000"/>
           <w:sz w:val="19"/>
           <w:szCs w:val="19"/>
-          <w:lang w:val="ru-RU"/>
         </w:rPr>
         <w:t xml:space="preserve"> </w:t>
       </w:r>
@@ -7026,7 +7064,6 @@
           <w:color w:val="008080"/>
           <w:sz w:val="19"/>
           <w:szCs w:val="19"/>
-          <w:lang w:val="ru-RU"/>
         </w:rPr>
         <w:t>+</w:t>
       </w:r>
@@ -7036,10 +7073,10 @@
           <w:color w:val="000000"/>
           <w:sz w:val="19"/>
           <w:szCs w:val="19"/>
-          <w:lang w:val="ru-RU"/>
         </w:rPr>
         <w:t xml:space="preserve"> </w:t>
       </w:r>
+      <w:proofErr w:type="spellStart"/>
       <w:r>
         <w:rPr>
           <w:rFonts w:ascii="Consolas" w:hAnsi="Consolas" w:cs="Consolas"/>
@@ -7055,7 +7092,6 @@
           <w:color w:val="000000"/>
           <w:sz w:val="19"/>
           <w:szCs w:val="19"/>
-          <w:lang w:val="ru-RU"/>
         </w:rPr>
         <w:t>_</w:t>
       </w:r>
@@ -7068,13 +7104,13 @@
         </w:rPr>
         <w:t>string</w:t>
       </w:r>
-      <w:r>
-        <w:rPr>
-          <w:rFonts w:ascii="Consolas" w:hAnsi="Consolas" w:cs="Consolas"/>
-          <w:color w:val="000000"/>
-          <w:sz w:val="19"/>
-          <w:szCs w:val="19"/>
-          <w:lang w:val="ru-RU"/>
+      <w:proofErr w:type="spellEnd"/>
+      <w:r>
+        <w:rPr>
+          <w:rFonts w:ascii="Consolas" w:hAnsi="Consolas" w:cs="Consolas"/>
+          <w:color w:val="000000"/>
+          <w:sz w:val="19"/>
+          <w:szCs w:val="19"/>
         </w:rPr>
         <w:t>(</w:t>
       </w:r>
@@ -7094,7 +7130,6 @@
           <w:color w:val="000000"/>
           <w:sz w:val="19"/>
           <w:szCs w:val="19"/>
-          <w:lang w:val="ru-RU"/>
         </w:rPr>
         <w:t xml:space="preserve">);   </w:t>
       </w:r>
@@ -7105,7 +7140,6 @@
           <w:color w:val="000000"/>
           <w:sz w:val="19"/>
           <w:szCs w:val="19"/>
-          <w:lang w:val="ru-RU"/>
         </w:rPr>
         <w:t xml:space="preserve">                              </w:t>
       </w:r>
@@ -7115,6 +7149,842 @@
           <w:color w:val="008000"/>
           <w:sz w:val="19"/>
           <w:szCs w:val="19"/>
+        </w:rPr>
+        <w:t xml:space="preserve">// </w:t>
+      </w:r>
+      <w:r>
+        <w:rPr>
+          <w:rFonts w:ascii="Consolas" w:hAnsi="Consolas" w:cs="Consolas"/>
+          <w:color w:val="008000"/>
+          <w:sz w:val="19"/>
+          <w:szCs w:val="19"/>
+          <w:lang w:val="ru-RU"/>
+        </w:rPr>
+        <w:t>Перевод</w:t>
+      </w:r>
+      <w:r>
+        <w:rPr>
+          <w:rFonts w:ascii="Consolas" w:hAnsi="Consolas" w:cs="Consolas"/>
+          <w:color w:val="008000"/>
+          <w:sz w:val="19"/>
+          <w:szCs w:val="19"/>
+        </w:rPr>
+        <w:t xml:space="preserve"> </w:t>
+      </w:r>
+      <w:r>
+        <w:rPr>
+          <w:rFonts w:ascii="Consolas" w:hAnsi="Consolas" w:cs="Consolas"/>
+          <w:color w:val="008000"/>
+          <w:sz w:val="19"/>
+          <w:szCs w:val="19"/>
+          <w:lang w:val="ru-RU"/>
+        </w:rPr>
+        <w:t>символов</w:t>
+      </w:r>
+      <w:r>
+        <w:rPr>
+          <w:rFonts w:ascii="Consolas" w:hAnsi="Consolas" w:cs="Consolas"/>
+          <w:color w:val="008000"/>
+          <w:sz w:val="19"/>
+          <w:szCs w:val="19"/>
+        </w:rPr>
+        <w:t xml:space="preserve"> </w:t>
+      </w:r>
+      <w:r>
+        <w:rPr>
+          <w:rFonts w:ascii="Consolas" w:hAnsi="Consolas" w:cs="Consolas"/>
+          <w:color w:val="008000"/>
+          <w:sz w:val="19"/>
+          <w:szCs w:val="19"/>
+          <w:lang w:val="ru-RU"/>
+        </w:rPr>
+        <w:t>и</w:t>
+      </w:r>
+      <w:r>
+        <w:rPr>
+          <w:rFonts w:ascii="Consolas" w:hAnsi="Consolas" w:cs="Consolas"/>
+          <w:color w:val="008000"/>
+          <w:sz w:val="19"/>
+          <w:szCs w:val="19"/>
+        </w:rPr>
+        <w:t xml:space="preserve"> </w:t>
+      </w:r>
+      <w:r>
+        <w:rPr>
+          <w:rFonts w:ascii="Consolas" w:hAnsi="Consolas" w:cs="Consolas"/>
+          <w:color w:val="008000"/>
+          <w:sz w:val="19"/>
+          <w:szCs w:val="19"/>
+          <w:lang w:val="ru-RU"/>
+        </w:rPr>
+        <w:t>чисел</w:t>
+      </w:r>
+      <w:r>
+        <w:rPr>
+          <w:rFonts w:ascii="Consolas" w:hAnsi="Consolas" w:cs="Consolas"/>
+          <w:color w:val="008000"/>
+          <w:sz w:val="19"/>
+          <w:szCs w:val="19"/>
+        </w:rPr>
+        <w:t xml:space="preserve"> </w:t>
+      </w:r>
+      <w:r>
+        <w:rPr>
+          <w:rFonts w:ascii="Consolas" w:hAnsi="Consolas" w:cs="Consolas"/>
+          <w:color w:val="008000"/>
+          <w:sz w:val="19"/>
+          <w:szCs w:val="19"/>
+          <w:lang w:val="ru-RU"/>
+        </w:rPr>
+        <w:t>в</w:t>
+      </w:r>
+      <w:r>
+        <w:rPr>
+          <w:rFonts w:ascii="Consolas" w:hAnsi="Consolas" w:cs="Consolas"/>
+          <w:color w:val="008000"/>
+          <w:sz w:val="19"/>
+          <w:szCs w:val="19"/>
+        </w:rPr>
+        <w:t xml:space="preserve"> </w:t>
+      </w:r>
+      <w:r>
+        <w:rPr>
+          <w:rFonts w:ascii="Consolas" w:hAnsi="Consolas" w:cs="Consolas"/>
+          <w:color w:val="008000"/>
+          <w:sz w:val="19"/>
+          <w:szCs w:val="19"/>
+          <w:lang w:val="ru-RU"/>
+        </w:rPr>
+        <w:t>одну</w:t>
+      </w:r>
+      <w:r>
+        <w:rPr>
+          <w:rFonts w:ascii="Consolas" w:hAnsi="Consolas" w:cs="Consolas"/>
+          <w:color w:val="008000"/>
+          <w:sz w:val="19"/>
+          <w:szCs w:val="19"/>
+        </w:rPr>
+        <w:t xml:space="preserve"> </w:t>
+      </w:r>
+      <w:r>
+        <w:rPr>
+          <w:rFonts w:ascii="Consolas" w:hAnsi="Consolas" w:cs="Consolas"/>
+          <w:color w:val="008000"/>
+          <w:sz w:val="19"/>
+          <w:szCs w:val="19"/>
+          <w:lang w:val="ru-RU"/>
+        </w:rPr>
+        <w:t>строку</w:t>
+      </w:r>
+    </w:p>
+    <w:p>
+      <w:pPr>
+        <w:autoSpaceDE w:val="0"/>
+        <w:autoSpaceDN w:val="0"/>
+        <w:adjustRightInd w:val="0"/>
+        <w:spacing w:after="0" w:line="240" w:lineRule="auto"/>
+        <w:rPr>
+          <w:rFonts w:ascii="Consolas" w:hAnsi="Consolas" w:cs="Consolas"/>
+          <w:color w:val="000000"/>
+          <w:sz w:val="19"/>
+          <w:szCs w:val="19"/>
+        </w:rPr>
+      </w:pPr>
+      <w:r>
+        <w:rPr>
+          <w:rFonts w:ascii="Consolas" w:hAnsi="Consolas" w:cs="Consolas"/>
+          <w:color w:val="000000"/>
+          <w:sz w:val="19"/>
+          <w:szCs w:val="19"/>
+        </w:rPr>
+        <w:t xml:space="preserve">            </w:t>
+      </w:r>
+      <w:r>
+        <w:rPr>
+          <w:rFonts w:ascii="Consolas" w:hAnsi="Consolas" w:cs="Consolas"/>
+          <w:color w:val="0000FF"/>
+          <w:sz w:val="19"/>
+          <w:szCs w:val="19"/>
+        </w:rPr>
+        <w:t>const</w:t>
+      </w:r>
+      <w:r>
+        <w:rPr>
+          <w:rFonts w:ascii="Consolas" w:hAnsi="Consolas" w:cs="Consolas"/>
+          <w:color w:val="000000"/>
+          <w:sz w:val="19"/>
+          <w:szCs w:val="19"/>
+        </w:rPr>
+        <w:t xml:space="preserve"> </w:t>
+      </w:r>
+      <w:r>
+        <w:rPr>
+          <w:rFonts w:ascii="Consolas" w:hAnsi="Consolas" w:cs="Consolas"/>
+          <w:color w:val="0000FF"/>
+          <w:sz w:val="19"/>
+          <w:szCs w:val="19"/>
+        </w:rPr>
+        <w:t>char</w:t>
+      </w:r>
+      <w:r>
+        <w:rPr>
+          <w:rFonts w:ascii="Consolas" w:hAnsi="Consolas" w:cs="Consolas"/>
+          <w:color w:val="000000"/>
+          <w:sz w:val="19"/>
+          <w:szCs w:val="19"/>
+        </w:rPr>
+        <w:t xml:space="preserve">* </w:t>
+      </w:r>
+      <w:proofErr w:type="spellStart"/>
+      <w:r>
+        <w:rPr>
+          <w:rFonts w:ascii="Consolas" w:hAnsi="Consolas" w:cs="Consolas"/>
+          <w:color w:val="000000"/>
+          <w:sz w:val="19"/>
+          <w:szCs w:val="19"/>
+        </w:rPr>
+        <w:t>str_to_print</w:t>
+      </w:r>
+      <w:proofErr w:type="spellEnd"/>
+      <w:r>
+        <w:rPr>
+          <w:rFonts w:ascii="Consolas" w:hAnsi="Consolas" w:cs="Consolas"/>
+          <w:color w:val="000000"/>
+          <w:sz w:val="19"/>
+          <w:szCs w:val="19"/>
+        </w:rPr>
+        <w:t xml:space="preserve"> = </w:t>
+      </w:r>
+      <w:proofErr w:type="spellStart"/>
+      <w:r>
+        <w:rPr>
+          <w:rFonts w:ascii="Consolas" w:hAnsi="Consolas" w:cs="Consolas"/>
+          <w:color w:val="000000"/>
+          <w:sz w:val="19"/>
+          <w:szCs w:val="19"/>
+        </w:rPr>
+        <w:t>str.c_</w:t>
+      </w:r>
+      <w:proofErr w:type="gramStart"/>
+      <w:r>
+        <w:rPr>
+          <w:rFonts w:ascii="Consolas" w:hAnsi="Consolas" w:cs="Consolas"/>
+          <w:color w:val="000000"/>
+          <w:sz w:val="19"/>
+          <w:szCs w:val="19"/>
+        </w:rPr>
+        <w:t>str</w:t>
+      </w:r>
+      <w:proofErr w:type="spellEnd"/>
+      <w:r>
+        <w:rPr>
+          <w:rFonts w:ascii="Consolas" w:hAnsi="Consolas" w:cs="Consolas"/>
+          <w:color w:val="000000"/>
+          <w:sz w:val="19"/>
+          <w:szCs w:val="19"/>
+        </w:rPr>
+        <w:t>(</w:t>
+      </w:r>
+      <w:proofErr w:type="gramEnd"/>
+      <w:r>
+        <w:rPr>
+          <w:rFonts w:ascii="Consolas" w:hAnsi="Consolas" w:cs="Consolas"/>
+          <w:color w:val="000000"/>
+          <w:sz w:val="19"/>
+          <w:szCs w:val="19"/>
+        </w:rPr>
+        <w:t xml:space="preserve">);                        </w:t>
+      </w:r>
+      <w:r>
+        <w:rPr>
+          <w:rFonts w:ascii="Consolas" w:hAnsi="Consolas" w:cs="Consolas"/>
+          <w:color w:val="008000"/>
+          <w:sz w:val="19"/>
+          <w:szCs w:val="19"/>
+        </w:rPr>
+        <w:t xml:space="preserve">// </w:t>
+      </w:r>
+      <w:proofErr w:type="spellStart"/>
+      <w:r>
+        <w:rPr>
+          <w:rFonts w:ascii="Consolas" w:hAnsi="Consolas" w:cs="Consolas"/>
+          <w:color w:val="008000"/>
+          <w:sz w:val="19"/>
+          <w:szCs w:val="19"/>
+        </w:rPr>
+        <w:t>Перевод</w:t>
+      </w:r>
+      <w:proofErr w:type="spellEnd"/>
+      <w:r>
+        <w:rPr>
+          <w:rFonts w:ascii="Consolas" w:hAnsi="Consolas" w:cs="Consolas"/>
+          <w:color w:val="008000"/>
+          <w:sz w:val="19"/>
+          <w:szCs w:val="19"/>
+        </w:rPr>
+        <w:t xml:space="preserve"> string в const char* </w:t>
+      </w:r>
+      <w:proofErr w:type="spellStart"/>
+      <w:r>
+        <w:rPr>
+          <w:rFonts w:ascii="Consolas" w:hAnsi="Consolas" w:cs="Consolas"/>
+          <w:color w:val="008000"/>
+          <w:sz w:val="19"/>
+          <w:szCs w:val="19"/>
+        </w:rPr>
+        <w:t>для</w:t>
+      </w:r>
+      <w:proofErr w:type="spellEnd"/>
+      <w:r>
+        <w:rPr>
+          <w:rFonts w:ascii="Consolas" w:hAnsi="Consolas" w:cs="Consolas"/>
+          <w:color w:val="008000"/>
+          <w:sz w:val="19"/>
+          <w:szCs w:val="19"/>
+        </w:rPr>
+        <w:t xml:space="preserve"> </w:t>
+      </w:r>
+      <w:proofErr w:type="spellStart"/>
+      <w:r>
+        <w:rPr>
+          <w:rFonts w:ascii="Consolas" w:hAnsi="Consolas" w:cs="Consolas"/>
+          <w:color w:val="008000"/>
+          <w:sz w:val="19"/>
+          <w:szCs w:val="19"/>
+        </w:rPr>
+        <w:t>использования</w:t>
+      </w:r>
+      <w:proofErr w:type="spellEnd"/>
+      <w:r>
+        <w:rPr>
+          <w:rFonts w:ascii="Consolas" w:hAnsi="Consolas" w:cs="Consolas"/>
+          <w:color w:val="008000"/>
+          <w:sz w:val="19"/>
+          <w:szCs w:val="19"/>
+        </w:rPr>
+        <w:t xml:space="preserve"> </w:t>
+      </w:r>
+      <w:proofErr w:type="spellStart"/>
+      <w:r>
+        <w:rPr>
+          <w:rFonts w:ascii="Consolas" w:hAnsi="Consolas" w:cs="Consolas"/>
+          <w:color w:val="008000"/>
+          <w:sz w:val="19"/>
+          <w:szCs w:val="19"/>
+        </w:rPr>
+        <w:t>фунцкии</w:t>
+      </w:r>
+      <w:proofErr w:type="spellEnd"/>
+      <w:r>
+        <w:rPr>
+          <w:rFonts w:ascii="Consolas" w:hAnsi="Consolas" w:cs="Consolas"/>
+          <w:color w:val="008000"/>
+          <w:sz w:val="19"/>
+          <w:szCs w:val="19"/>
+        </w:rPr>
+        <w:t xml:space="preserve"> </w:t>
+      </w:r>
+      <w:proofErr w:type="spellStart"/>
+      <w:r>
+        <w:rPr>
+          <w:rFonts w:ascii="Consolas" w:hAnsi="Consolas" w:cs="Consolas"/>
+          <w:color w:val="008000"/>
+          <w:sz w:val="19"/>
+          <w:szCs w:val="19"/>
+        </w:rPr>
+        <w:t>PrintSlow</w:t>
+      </w:r>
+      <w:proofErr w:type="spellEnd"/>
+    </w:p>
+    <w:p>
+      <w:pPr>
+        <w:autoSpaceDE w:val="0"/>
+        <w:autoSpaceDN w:val="0"/>
+        <w:adjustRightInd w:val="0"/>
+        <w:spacing w:after="0" w:line="240" w:lineRule="auto"/>
+        <w:rPr>
+          <w:rFonts w:ascii="Consolas" w:hAnsi="Consolas" w:cs="Consolas"/>
+          <w:color w:val="000000"/>
+          <w:sz w:val="19"/>
+          <w:szCs w:val="19"/>
+        </w:rPr>
+      </w:pPr>
+      <w:r>
+        <w:rPr>
+          <w:rFonts w:ascii="Consolas" w:hAnsi="Consolas" w:cs="Consolas"/>
+          <w:color w:val="000000"/>
+          <w:sz w:val="19"/>
+          <w:szCs w:val="19"/>
+        </w:rPr>
+        <w:t xml:space="preserve">            </w:t>
+      </w:r>
+      <w:proofErr w:type="spellStart"/>
+      <w:proofErr w:type="gramStart"/>
+      <w:r>
+        <w:rPr>
+          <w:rFonts w:ascii="Consolas" w:hAnsi="Consolas" w:cs="Consolas"/>
+          <w:color w:val="000000"/>
+          <w:sz w:val="19"/>
+          <w:szCs w:val="19"/>
+        </w:rPr>
+        <w:t>PrintSlow</w:t>
+      </w:r>
+      <w:proofErr w:type="spellEnd"/>
+      <w:r>
+        <w:rPr>
+          <w:rFonts w:ascii="Consolas" w:hAnsi="Consolas" w:cs="Consolas"/>
+          <w:color w:val="000000"/>
+          <w:sz w:val="19"/>
+          <w:szCs w:val="19"/>
+        </w:rPr>
+        <w:t>(</w:t>
+      </w:r>
+      <w:proofErr w:type="spellStart"/>
+      <w:proofErr w:type="gramEnd"/>
+      <w:r>
+        <w:rPr>
+          <w:rFonts w:ascii="Consolas" w:hAnsi="Consolas" w:cs="Consolas"/>
+          <w:color w:val="000000"/>
+          <w:sz w:val="19"/>
+          <w:szCs w:val="19"/>
+        </w:rPr>
+        <w:t>str_to_print</w:t>
+      </w:r>
+      <w:proofErr w:type="spellEnd"/>
+      <w:r>
+        <w:rPr>
+          <w:rFonts w:ascii="Consolas" w:hAnsi="Consolas" w:cs="Consolas"/>
+          <w:color w:val="000000"/>
+          <w:sz w:val="19"/>
+          <w:szCs w:val="19"/>
+        </w:rPr>
+        <w:t xml:space="preserve">, </w:t>
+      </w:r>
+      <w:r>
+        <w:rPr>
+          <w:rFonts w:ascii="Consolas" w:hAnsi="Consolas" w:cs="Consolas"/>
+          <w:color w:val="6F008A"/>
+          <w:sz w:val="19"/>
+          <w:szCs w:val="19"/>
+        </w:rPr>
+        <w:t>DEFAULT_DELAY</w:t>
+      </w:r>
+      <w:r>
+        <w:rPr>
+          <w:rFonts w:ascii="Consolas" w:hAnsi="Consolas" w:cs="Consolas"/>
+          <w:color w:val="000000"/>
+          <w:sz w:val="19"/>
+          <w:szCs w:val="19"/>
+        </w:rPr>
+        <w:t xml:space="preserve">, </w:t>
+      </w:r>
+      <w:r>
+        <w:rPr>
+          <w:rFonts w:ascii="Consolas" w:hAnsi="Consolas" w:cs="Consolas"/>
+          <w:color w:val="0000FF"/>
+          <w:sz w:val="19"/>
+          <w:szCs w:val="19"/>
+        </w:rPr>
+        <w:t>true</w:t>
+      </w:r>
+      <w:r>
+        <w:rPr>
+          <w:rFonts w:ascii="Consolas" w:hAnsi="Consolas" w:cs="Consolas"/>
+          <w:color w:val="000000"/>
+          <w:sz w:val="19"/>
+          <w:szCs w:val="19"/>
+        </w:rPr>
+        <w:t>);</w:t>
+      </w:r>
+    </w:p>
+    <w:p>
+      <w:pPr>
+        <w:autoSpaceDE w:val="0"/>
+        <w:autoSpaceDN w:val="0"/>
+        <w:adjustRightInd w:val="0"/>
+        <w:spacing w:after="0" w:line="240" w:lineRule="auto"/>
+        <w:rPr>
+          <w:rFonts w:ascii="Consolas" w:hAnsi="Consolas" w:cs="Consolas"/>
+          <w:color w:val="000000"/>
+          <w:sz w:val="19"/>
+          <w:szCs w:val="19"/>
+        </w:rPr>
+      </w:pPr>
+    </w:p>
+    <w:p>
+      <w:pPr>
+        <w:autoSpaceDE w:val="0"/>
+        <w:autoSpaceDN w:val="0"/>
+        <w:adjustRightInd w:val="0"/>
+        <w:spacing w:after="0" w:line="240" w:lineRule="auto"/>
+        <w:rPr>
+          <w:rFonts w:ascii="Consolas" w:hAnsi="Consolas" w:cs="Consolas"/>
+          <w:color w:val="000000"/>
+          <w:sz w:val="19"/>
+          <w:szCs w:val="19"/>
+          <w:lang w:val="ru-RU"/>
+        </w:rPr>
+      </w:pPr>
+      <w:r>
+        <w:rPr>
+          <w:rFonts w:ascii="Consolas" w:hAnsi="Consolas" w:cs="Consolas"/>
+          <w:color w:val="000000"/>
+          <w:sz w:val="19"/>
+          <w:szCs w:val="19"/>
+        </w:rPr>
+        <w:t xml:space="preserve">            sum</w:t>
+      </w:r>
+      <w:r>
+        <w:rPr>
+          <w:rFonts w:ascii="Consolas" w:hAnsi="Consolas" w:cs="Consolas"/>
+          <w:color w:val="000000"/>
+          <w:sz w:val="19"/>
+          <w:szCs w:val="19"/>
+          <w:lang w:val="ru-RU"/>
+        </w:rPr>
+        <w:t xml:space="preserve"> += </w:t>
+      </w:r>
+      <w:r>
+        <w:rPr>
+          <w:rFonts w:ascii="Consolas" w:hAnsi="Consolas" w:cs="Consolas"/>
+          <w:color w:val="000000"/>
+          <w:sz w:val="19"/>
+          <w:szCs w:val="19"/>
+        </w:rPr>
+        <w:t>t</w:t>
+      </w:r>
+      <w:r>
+        <w:rPr>
+          <w:rFonts w:ascii="Consolas" w:hAnsi="Consolas" w:cs="Consolas"/>
+          <w:color w:val="000000"/>
+          <w:sz w:val="19"/>
+          <w:szCs w:val="19"/>
+          <w:lang w:val="ru-RU"/>
+        </w:rPr>
+        <w:t>;</w:t>
+      </w:r>
+    </w:p>
+    <w:p>
+      <w:pPr>
+        <w:autoSpaceDE w:val="0"/>
+        <w:autoSpaceDN w:val="0"/>
+        <w:adjustRightInd w:val="0"/>
+        <w:spacing w:after="0" w:line="240" w:lineRule="auto"/>
+        <w:rPr>
+          <w:rFonts w:ascii="Consolas" w:hAnsi="Consolas" w:cs="Consolas"/>
+          <w:color w:val="000000"/>
+          <w:sz w:val="19"/>
+          <w:szCs w:val="19"/>
+          <w:lang w:val="ru-RU"/>
+        </w:rPr>
+      </w:pPr>
+    </w:p>
+    <w:p>
+      <w:pPr>
+        <w:autoSpaceDE w:val="0"/>
+        <w:autoSpaceDN w:val="0"/>
+        <w:adjustRightInd w:val="0"/>
+        <w:spacing w:after="0" w:line="240" w:lineRule="auto"/>
+        <w:rPr>
+          <w:rFonts w:ascii="Consolas" w:hAnsi="Consolas" w:cs="Consolas"/>
+          <w:color w:val="000000"/>
+          <w:sz w:val="19"/>
+          <w:szCs w:val="19"/>
+          <w:lang w:val="ru-RU"/>
+        </w:rPr>
+      </w:pPr>
+      <w:r>
+        <w:rPr>
+          <w:rFonts w:ascii="Consolas" w:hAnsi="Consolas" w:cs="Consolas"/>
+          <w:color w:val="000000"/>
+          <w:sz w:val="19"/>
+          <w:szCs w:val="19"/>
+          <w:lang w:val="ru-RU"/>
+        </w:rPr>
+        <w:t xml:space="preserve">            </w:t>
+      </w:r>
+      <w:r>
+        <w:rPr>
+          <w:rFonts w:ascii="Consolas" w:hAnsi="Consolas" w:cs="Consolas"/>
+          <w:color w:val="0000FF"/>
+          <w:sz w:val="19"/>
+          <w:szCs w:val="19"/>
+        </w:rPr>
+        <w:t>if</w:t>
+      </w:r>
+      <w:r>
+        <w:rPr>
+          <w:rFonts w:ascii="Consolas" w:hAnsi="Consolas" w:cs="Consolas"/>
+          <w:color w:val="000000"/>
+          <w:sz w:val="19"/>
+          <w:szCs w:val="19"/>
+          <w:lang w:val="ru-RU"/>
+        </w:rPr>
+        <w:t xml:space="preserve"> (</w:t>
+      </w:r>
+      <w:proofErr w:type="spellStart"/>
+      <w:r>
+        <w:rPr>
+          <w:rFonts w:ascii="Consolas" w:hAnsi="Consolas" w:cs="Consolas"/>
+          <w:color w:val="000000"/>
+          <w:sz w:val="19"/>
+          <w:szCs w:val="19"/>
+        </w:rPr>
+        <w:t>i</w:t>
+      </w:r>
+      <w:proofErr w:type="spellEnd"/>
+      <w:r>
+        <w:rPr>
+          <w:rFonts w:ascii="Consolas" w:hAnsi="Consolas" w:cs="Consolas"/>
+          <w:color w:val="000000"/>
+          <w:sz w:val="19"/>
+          <w:szCs w:val="19"/>
+          <w:lang w:val="ru-RU"/>
+        </w:rPr>
+        <w:t xml:space="preserve"> == </w:t>
+      </w:r>
+      <w:r>
+        <w:rPr>
+          <w:rFonts w:ascii="Consolas" w:hAnsi="Consolas" w:cs="Consolas"/>
+          <w:color w:val="000000"/>
+          <w:sz w:val="19"/>
+          <w:szCs w:val="19"/>
+        </w:rPr>
+        <w:t>n</w:t>
+      </w:r>
+      <w:r>
+        <w:rPr>
+          <w:rFonts w:ascii="Consolas" w:hAnsi="Consolas" w:cs="Consolas"/>
+          <w:color w:val="000000"/>
+          <w:sz w:val="19"/>
+          <w:szCs w:val="19"/>
+          <w:lang w:val="ru-RU"/>
+        </w:rPr>
+        <w:t>)</w:t>
+      </w:r>
+    </w:p>
+    <w:p>
+      <w:pPr>
+        <w:autoSpaceDE w:val="0"/>
+        <w:autoSpaceDN w:val="0"/>
+        <w:adjustRightInd w:val="0"/>
+        <w:spacing w:after="0" w:line="240" w:lineRule="auto"/>
+        <w:rPr>
+          <w:rFonts w:ascii="Consolas" w:hAnsi="Consolas" w:cs="Consolas"/>
+          <w:color w:val="000000"/>
+          <w:sz w:val="19"/>
+          <w:szCs w:val="19"/>
+          <w:lang w:val="ru-RU"/>
+        </w:rPr>
+      </w:pPr>
+      <w:r>
+        <w:rPr>
+          <w:rFonts w:ascii="Consolas" w:hAnsi="Consolas" w:cs="Consolas"/>
+          <w:color w:val="000000"/>
+          <w:sz w:val="19"/>
+          <w:szCs w:val="19"/>
+          <w:lang w:val="ru-RU"/>
+        </w:rPr>
+        <w:t xml:space="preserve">            {</w:t>
+      </w:r>
+    </w:p>
+    <w:p>
+      <w:pPr>
+        <w:autoSpaceDE w:val="0"/>
+        <w:autoSpaceDN w:val="0"/>
+        <w:adjustRightInd w:val="0"/>
+        <w:spacing w:after="0" w:line="240" w:lineRule="auto"/>
+        <w:rPr>
+          <w:rFonts w:ascii="Consolas" w:hAnsi="Consolas" w:cs="Consolas"/>
+          <w:color w:val="000000"/>
+          <w:sz w:val="19"/>
+          <w:szCs w:val="19"/>
+          <w:lang w:val="ru-RU"/>
+        </w:rPr>
+      </w:pPr>
+      <w:r>
+        <w:rPr>
+          <w:rFonts w:ascii="Consolas" w:hAnsi="Consolas" w:cs="Consolas"/>
+          <w:color w:val="000000"/>
+          <w:sz w:val="19"/>
+          <w:szCs w:val="19"/>
+          <w:lang w:val="ru-RU"/>
+        </w:rPr>
+        <w:t xml:space="preserve">                </w:t>
+      </w:r>
+      <w:r>
+        <w:rPr>
+          <w:rFonts w:ascii="Consolas" w:hAnsi="Consolas" w:cs="Consolas"/>
+          <w:color w:val="000000"/>
+          <w:sz w:val="19"/>
+          <w:szCs w:val="19"/>
+        </w:rPr>
+        <w:t>str</w:t>
+      </w:r>
+      <w:r>
+        <w:rPr>
+          <w:rFonts w:ascii="Consolas" w:hAnsi="Consolas" w:cs="Consolas"/>
+          <w:color w:val="000000"/>
+          <w:sz w:val="19"/>
+          <w:szCs w:val="19"/>
+          <w:lang w:val="ru-RU"/>
+        </w:rPr>
+        <w:t xml:space="preserve"> </w:t>
+      </w:r>
+      <w:r>
+        <w:rPr>
+          <w:rFonts w:ascii="Consolas" w:hAnsi="Consolas" w:cs="Consolas"/>
+          <w:color w:val="008080"/>
+          <w:sz w:val="19"/>
+          <w:szCs w:val="19"/>
+          <w:lang w:val="ru-RU"/>
+        </w:rPr>
+        <w:t>=</w:t>
+      </w:r>
+      <w:r>
+        <w:rPr>
+          <w:rFonts w:ascii="Consolas" w:hAnsi="Consolas" w:cs="Consolas"/>
+          <w:color w:val="000000"/>
+          <w:sz w:val="19"/>
+          <w:szCs w:val="19"/>
+          <w:lang w:val="ru-RU"/>
+        </w:rPr>
+        <w:t xml:space="preserve"> </w:t>
+      </w:r>
+      <w:r>
+        <w:rPr>
+          <w:rFonts w:ascii="Consolas" w:hAnsi="Consolas" w:cs="Consolas"/>
+          <w:color w:val="A31515"/>
+          <w:sz w:val="19"/>
+          <w:szCs w:val="19"/>
+          <w:lang w:val="ru-RU"/>
+        </w:rPr>
+        <w:t>"=\</w:t>
+      </w:r>
+      <w:r>
+        <w:rPr>
+          <w:rFonts w:ascii="Consolas" w:hAnsi="Consolas" w:cs="Consolas"/>
+          <w:color w:val="A31515"/>
+          <w:sz w:val="19"/>
+          <w:szCs w:val="19"/>
+        </w:rPr>
+        <w:t>n</w:t>
+      </w:r>
+      <w:r>
+        <w:rPr>
+          <w:rFonts w:ascii="Consolas" w:hAnsi="Consolas" w:cs="Consolas"/>
+          <w:color w:val="A31515"/>
+          <w:sz w:val="19"/>
+          <w:szCs w:val="19"/>
+          <w:lang w:val="ru-RU"/>
+        </w:rPr>
+        <w:t>"</w:t>
+      </w:r>
+      <w:r>
+        <w:rPr>
+          <w:rFonts w:ascii="Consolas" w:hAnsi="Consolas" w:cs="Consolas"/>
+          <w:color w:val="000000"/>
+          <w:sz w:val="19"/>
+          <w:szCs w:val="19"/>
+          <w:lang w:val="ru-RU"/>
+        </w:rPr>
+        <w:t xml:space="preserve"> </w:t>
+      </w:r>
+      <w:r>
+        <w:rPr>
+          <w:rFonts w:ascii="Consolas" w:hAnsi="Consolas" w:cs="Consolas"/>
+          <w:color w:val="008080"/>
+          <w:sz w:val="19"/>
+          <w:szCs w:val="19"/>
+          <w:lang w:val="ru-RU"/>
+        </w:rPr>
+        <w:t>+</w:t>
+      </w:r>
+      <w:r>
+        <w:rPr>
+          <w:rFonts w:ascii="Consolas" w:hAnsi="Consolas" w:cs="Consolas"/>
+          <w:color w:val="000000"/>
+          <w:sz w:val="19"/>
+          <w:szCs w:val="19"/>
+          <w:lang w:val="ru-RU"/>
+        </w:rPr>
+        <w:t xml:space="preserve"> </w:t>
+      </w:r>
+      <w:r>
+        <w:rPr>
+          <w:rFonts w:ascii="Consolas" w:hAnsi="Consolas" w:cs="Consolas"/>
+          <w:color w:val="000000"/>
+          <w:sz w:val="19"/>
+          <w:szCs w:val="19"/>
+        </w:rPr>
+        <w:t>to</w:t>
+      </w:r>
+      <w:r>
+        <w:rPr>
+          <w:rFonts w:ascii="Consolas" w:hAnsi="Consolas" w:cs="Consolas"/>
+          <w:color w:val="000000"/>
+          <w:sz w:val="19"/>
+          <w:szCs w:val="19"/>
+          <w:lang w:val="ru-RU"/>
+        </w:rPr>
+        <w:t>_</w:t>
+      </w:r>
+      <w:r>
+        <w:rPr>
+          <w:rFonts w:ascii="Consolas" w:hAnsi="Consolas" w:cs="Consolas"/>
+          <w:color w:val="000000"/>
+          <w:sz w:val="19"/>
+          <w:szCs w:val="19"/>
+        </w:rPr>
+        <w:t>string</w:t>
+      </w:r>
+      <w:r>
+        <w:rPr>
+          <w:rFonts w:ascii="Consolas" w:hAnsi="Consolas" w:cs="Consolas"/>
+          <w:color w:val="000000"/>
+          <w:sz w:val="19"/>
+          <w:szCs w:val="19"/>
+          <w:lang w:val="ru-RU"/>
+        </w:rPr>
+        <w:t>(</w:t>
+      </w:r>
+      <w:r>
+        <w:rPr>
+          <w:rFonts w:ascii="Consolas" w:hAnsi="Consolas" w:cs="Consolas"/>
+          <w:color w:val="000000"/>
+          <w:sz w:val="19"/>
+          <w:szCs w:val="19"/>
+        </w:rPr>
+        <w:t>sum</w:t>
+      </w:r>
+      <w:proofErr w:type="gramStart"/>
+      <w:r>
+        <w:rPr>
+          <w:rFonts w:ascii="Consolas" w:hAnsi="Consolas" w:cs="Consolas"/>
+          <w:color w:val="000000"/>
+          <w:sz w:val="19"/>
+          <w:szCs w:val="19"/>
+          <w:lang w:val="ru-RU"/>
+        </w:rPr>
+        <w:t xml:space="preserve">);   </w:t>
+      </w:r>
+      <w:proofErr w:type="gramEnd"/>
+      <w:r>
+        <w:rPr>
+          <w:rFonts w:ascii="Consolas" w:hAnsi="Consolas" w:cs="Consolas"/>
+          <w:color w:val="000000"/>
+          <w:sz w:val="19"/>
+          <w:szCs w:val="19"/>
+          <w:lang w:val="ru-RU"/>
+        </w:rPr>
+        <w:t xml:space="preserve">                           </w:t>
+      </w:r>
+      <w:r>
+        <w:rPr>
+          <w:rFonts w:ascii="Consolas" w:hAnsi="Consolas" w:cs="Consolas"/>
+          <w:color w:val="008000"/>
+          <w:sz w:val="19"/>
+          <w:szCs w:val="19"/>
           <w:lang w:val="ru-RU"/>
         </w:rPr>
         <w:t>// Перевод символов и чисел в одну строку</w:t>
@@ -7141,7 +8011,250 @@
           <w:szCs w:val="19"/>
           <w:lang w:val="ru-RU"/>
         </w:rPr>
-        <w:t xml:space="preserve">            </w:t>
+        <w:t xml:space="preserve">                </w:t>
+      </w:r>
+      <w:proofErr w:type="spellStart"/>
+      <w:r>
+        <w:rPr>
+          <w:rFonts w:ascii="Consolas" w:hAnsi="Consolas" w:cs="Consolas"/>
+          <w:color w:val="000000"/>
+          <w:sz w:val="19"/>
+          <w:szCs w:val="19"/>
+        </w:rPr>
+        <w:t>str_to_print</w:t>
+      </w:r>
+      <w:proofErr w:type="spellEnd"/>
+      <w:r>
+        <w:rPr>
+          <w:rFonts w:ascii="Consolas" w:hAnsi="Consolas" w:cs="Consolas"/>
+          <w:color w:val="000000"/>
+          <w:sz w:val="19"/>
+          <w:szCs w:val="19"/>
+        </w:rPr>
+        <w:t xml:space="preserve"> = </w:t>
+      </w:r>
+      <w:proofErr w:type="spellStart"/>
+      <w:r>
+        <w:rPr>
+          <w:rFonts w:ascii="Consolas" w:hAnsi="Consolas" w:cs="Consolas"/>
+          <w:color w:val="000000"/>
+          <w:sz w:val="19"/>
+          <w:szCs w:val="19"/>
+        </w:rPr>
+        <w:t>str.c_</w:t>
+      </w:r>
+      <w:proofErr w:type="gramStart"/>
+      <w:r>
+        <w:rPr>
+          <w:rFonts w:ascii="Consolas" w:hAnsi="Consolas" w:cs="Consolas"/>
+          <w:color w:val="000000"/>
+          <w:sz w:val="19"/>
+          <w:szCs w:val="19"/>
+        </w:rPr>
+        <w:t>str</w:t>
+      </w:r>
+      <w:proofErr w:type="spellEnd"/>
+      <w:r>
+        <w:rPr>
+          <w:rFonts w:ascii="Consolas" w:hAnsi="Consolas" w:cs="Consolas"/>
+          <w:color w:val="000000"/>
+          <w:sz w:val="19"/>
+          <w:szCs w:val="19"/>
+        </w:rPr>
+        <w:t>(</w:t>
+      </w:r>
+      <w:proofErr w:type="gramEnd"/>
+      <w:r>
+        <w:rPr>
+          <w:rFonts w:ascii="Consolas" w:hAnsi="Consolas" w:cs="Consolas"/>
+          <w:color w:val="000000"/>
+          <w:sz w:val="19"/>
+          <w:szCs w:val="19"/>
+        </w:rPr>
+        <w:t xml:space="preserve">);                                </w:t>
+      </w:r>
+      <w:r>
+        <w:rPr>
+          <w:rFonts w:ascii="Consolas" w:hAnsi="Consolas" w:cs="Consolas"/>
+          <w:color w:val="008000"/>
+          <w:sz w:val="19"/>
+          <w:szCs w:val="19"/>
+        </w:rPr>
+        <w:t xml:space="preserve">// </w:t>
+      </w:r>
+      <w:proofErr w:type="spellStart"/>
+      <w:r>
+        <w:rPr>
+          <w:rFonts w:ascii="Consolas" w:hAnsi="Consolas" w:cs="Consolas"/>
+          <w:color w:val="008000"/>
+          <w:sz w:val="19"/>
+          <w:szCs w:val="19"/>
+        </w:rPr>
+        <w:t>Перевод</w:t>
+      </w:r>
+      <w:proofErr w:type="spellEnd"/>
+      <w:r>
+        <w:rPr>
+          <w:rFonts w:ascii="Consolas" w:hAnsi="Consolas" w:cs="Consolas"/>
+          <w:color w:val="008000"/>
+          <w:sz w:val="19"/>
+          <w:szCs w:val="19"/>
+        </w:rPr>
+        <w:t xml:space="preserve"> string в const char* </w:t>
+      </w:r>
+      <w:proofErr w:type="spellStart"/>
+      <w:r>
+        <w:rPr>
+          <w:rFonts w:ascii="Consolas" w:hAnsi="Consolas" w:cs="Consolas"/>
+          <w:color w:val="008000"/>
+          <w:sz w:val="19"/>
+          <w:szCs w:val="19"/>
+        </w:rPr>
+        <w:t>для</w:t>
+      </w:r>
+      <w:proofErr w:type="spellEnd"/>
+      <w:r>
+        <w:rPr>
+          <w:rFonts w:ascii="Consolas" w:hAnsi="Consolas" w:cs="Consolas"/>
+          <w:color w:val="008000"/>
+          <w:sz w:val="19"/>
+          <w:szCs w:val="19"/>
+        </w:rPr>
+        <w:t xml:space="preserve"> </w:t>
+      </w:r>
+      <w:proofErr w:type="spellStart"/>
+      <w:r>
+        <w:rPr>
+          <w:rFonts w:ascii="Consolas" w:hAnsi="Consolas" w:cs="Consolas"/>
+          <w:color w:val="008000"/>
+          <w:sz w:val="19"/>
+          <w:szCs w:val="19"/>
+        </w:rPr>
+        <w:t>использования</w:t>
+      </w:r>
+      <w:proofErr w:type="spellEnd"/>
+      <w:r>
+        <w:rPr>
+          <w:rFonts w:ascii="Consolas" w:hAnsi="Consolas" w:cs="Consolas"/>
+          <w:color w:val="008000"/>
+          <w:sz w:val="19"/>
+          <w:szCs w:val="19"/>
+        </w:rPr>
+        <w:t xml:space="preserve"> </w:t>
+      </w:r>
+      <w:proofErr w:type="spellStart"/>
+      <w:r>
+        <w:rPr>
+          <w:rFonts w:ascii="Consolas" w:hAnsi="Consolas" w:cs="Consolas"/>
+          <w:color w:val="008000"/>
+          <w:sz w:val="19"/>
+          <w:szCs w:val="19"/>
+        </w:rPr>
+        <w:t>фунцкии</w:t>
+      </w:r>
+      <w:proofErr w:type="spellEnd"/>
+      <w:r>
+        <w:rPr>
+          <w:rFonts w:ascii="Consolas" w:hAnsi="Consolas" w:cs="Consolas"/>
+          <w:color w:val="008000"/>
+          <w:sz w:val="19"/>
+          <w:szCs w:val="19"/>
+        </w:rPr>
+        <w:t xml:space="preserve"> </w:t>
+      </w:r>
+      <w:proofErr w:type="spellStart"/>
+      <w:r>
+        <w:rPr>
+          <w:rFonts w:ascii="Consolas" w:hAnsi="Consolas" w:cs="Consolas"/>
+          <w:color w:val="008000"/>
+          <w:sz w:val="19"/>
+          <w:szCs w:val="19"/>
+        </w:rPr>
+        <w:t>PrintSlow</w:t>
+      </w:r>
+      <w:proofErr w:type="spellEnd"/>
+    </w:p>
+    <w:p>
+      <w:pPr>
+        <w:autoSpaceDE w:val="0"/>
+        <w:autoSpaceDN w:val="0"/>
+        <w:adjustRightInd w:val="0"/>
+        <w:spacing w:after="0" w:line="240" w:lineRule="auto"/>
+        <w:rPr>
+          <w:rFonts w:ascii="Consolas" w:hAnsi="Consolas" w:cs="Consolas"/>
+          <w:color w:val="000000"/>
+          <w:sz w:val="19"/>
+          <w:szCs w:val="19"/>
+        </w:rPr>
+      </w:pPr>
+      <w:r>
+        <w:rPr>
+          <w:rFonts w:ascii="Consolas" w:hAnsi="Consolas" w:cs="Consolas"/>
+          <w:color w:val="000000"/>
+          <w:sz w:val="19"/>
+          <w:szCs w:val="19"/>
+        </w:rPr>
+        <w:t xml:space="preserve">                </w:t>
+      </w:r>
+      <w:proofErr w:type="spellStart"/>
+      <w:proofErr w:type="gramStart"/>
+      <w:r>
+        <w:rPr>
+          <w:rFonts w:ascii="Consolas" w:hAnsi="Consolas" w:cs="Consolas"/>
+          <w:color w:val="000000"/>
+          <w:sz w:val="19"/>
+          <w:szCs w:val="19"/>
+        </w:rPr>
+        <w:t>PrintSlow</w:t>
+      </w:r>
+      <w:proofErr w:type="spellEnd"/>
+      <w:r>
+        <w:rPr>
+          <w:rFonts w:ascii="Consolas" w:hAnsi="Consolas" w:cs="Consolas"/>
+          <w:color w:val="000000"/>
+          <w:sz w:val="19"/>
+          <w:szCs w:val="19"/>
+        </w:rPr>
+        <w:t>(</w:t>
+      </w:r>
+      <w:proofErr w:type="spellStart"/>
+      <w:proofErr w:type="gramEnd"/>
+      <w:r>
+        <w:rPr>
+          <w:rFonts w:ascii="Consolas" w:hAnsi="Consolas" w:cs="Consolas"/>
+          <w:color w:val="000000"/>
+          <w:sz w:val="19"/>
+          <w:szCs w:val="19"/>
+        </w:rPr>
+        <w:t>str_to_print</w:t>
+      </w:r>
+      <w:proofErr w:type="spellEnd"/>
+      <w:r>
+        <w:rPr>
+          <w:rFonts w:ascii="Consolas" w:hAnsi="Consolas" w:cs="Consolas"/>
+          <w:color w:val="000000"/>
+          <w:sz w:val="19"/>
+          <w:szCs w:val="19"/>
+        </w:rPr>
+        <w:t xml:space="preserve">, </w:t>
+      </w:r>
+      <w:r>
+        <w:rPr>
+          <w:rFonts w:ascii="Consolas" w:hAnsi="Consolas" w:cs="Consolas"/>
+          <w:color w:val="6F008A"/>
+          <w:sz w:val="19"/>
+          <w:szCs w:val="19"/>
+        </w:rPr>
+        <w:t>DEFAULT_DELAY</w:t>
+      </w:r>
+      <w:r>
+        <w:rPr>
+          <w:rFonts w:ascii="Consolas" w:hAnsi="Consolas" w:cs="Consolas"/>
+          <w:color w:val="000000"/>
+          <w:sz w:val="19"/>
+          <w:szCs w:val="19"/>
+        </w:rPr>
+        <w:t xml:space="preserve">, </w:t>
       </w:r>
       <w:r>
         <w:rPr>
@@ -7150,6 +8263,426 @@
           <w:sz w:val="19"/>
           <w:szCs w:val="19"/>
         </w:rPr>
+        <w:t>true</w:t>
+      </w:r>
+      <w:r>
+        <w:rPr>
+          <w:rFonts w:ascii="Consolas" w:hAnsi="Consolas" w:cs="Consolas"/>
+          <w:color w:val="000000"/>
+          <w:sz w:val="19"/>
+          <w:szCs w:val="19"/>
+        </w:rPr>
+        <w:t>);</w:t>
+      </w:r>
+    </w:p>
+    <w:p>
+      <w:pPr>
+        <w:autoSpaceDE w:val="0"/>
+        <w:autoSpaceDN w:val="0"/>
+        <w:adjustRightInd w:val="0"/>
+        <w:spacing w:after="0" w:line="240" w:lineRule="auto"/>
+        <w:rPr>
+          <w:rFonts w:ascii="Consolas" w:hAnsi="Consolas" w:cs="Consolas"/>
+          <w:color w:val="000000"/>
+          <w:sz w:val="19"/>
+          <w:szCs w:val="19"/>
+        </w:rPr>
+      </w:pPr>
+      <w:r>
+        <w:rPr>
+          <w:rFonts w:ascii="Consolas" w:hAnsi="Consolas" w:cs="Consolas"/>
+          <w:color w:val="000000"/>
+          <w:sz w:val="19"/>
+          <w:szCs w:val="19"/>
+        </w:rPr>
+        <w:t xml:space="preserve">                </w:t>
+      </w:r>
+    </w:p>
+    <w:p>
+      <w:pPr>
+        <w:autoSpaceDE w:val="0"/>
+        <w:autoSpaceDN w:val="0"/>
+        <w:adjustRightInd w:val="0"/>
+        <w:spacing w:after="0" w:line="240" w:lineRule="auto"/>
+        <w:rPr>
+          <w:rFonts w:ascii="Consolas" w:hAnsi="Consolas" w:cs="Consolas"/>
+          <w:color w:val="000000"/>
+          <w:sz w:val="19"/>
+          <w:szCs w:val="19"/>
+        </w:rPr>
+      </w:pPr>
+      <w:r>
+        <w:rPr>
+          <w:rFonts w:ascii="Consolas" w:hAnsi="Consolas" w:cs="Consolas"/>
+          <w:color w:val="000000"/>
+          <w:sz w:val="19"/>
+          <w:szCs w:val="19"/>
+        </w:rPr>
+        <w:t xml:space="preserve">                </w:t>
+      </w:r>
+      <w:r>
+        <w:rPr>
+          <w:rFonts w:ascii="Consolas" w:hAnsi="Consolas" w:cs="Consolas"/>
+          <w:color w:val="008000"/>
+          <w:sz w:val="19"/>
+          <w:szCs w:val="19"/>
+        </w:rPr>
+        <w:t>//</w:t>
+      </w:r>
+      <w:proofErr w:type="spellStart"/>
+      <w:r>
+        <w:rPr>
+          <w:rFonts w:ascii="Consolas" w:hAnsi="Consolas" w:cs="Consolas"/>
+          <w:color w:val="008000"/>
+          <w:sz w:val="19"/>
+          <w:szCs w:val="19"/>
+        </w:rPr>
+        <w:t>cout</w:t>
+      </w:r>
+      <w:proofErr w:type="spellEnd"/>
+      <w:r>
+        <w:rPr>
+          <w:rFonts w:ascii="Consolas" w:hAnsi="Consolas" w:cs="Consolas"/>
+          <w:color w:val="008000"/>
+          <w:sz w:val="19"/>
+          <w:szCs w:val="19"/>
+        </w:rPr>
+        <w:t xml:space="preserve"> &lt;&lt; "=\n" &lt;&lt; sum &lt;&lt; </w:t>
+      </w:r>
+      <w:proofErr w:type="spellStart"/>
+      <w:r>
+        <w:rPr>
+          <w:rFonts w:ascii="Consolas" w:hAnsi="Consolas" w:cs="Consolas"/>
+          <w:color w:val="008000"/>
+          <w:sz w:val="19"/>
+          <w:szCs w:val="19"/>
+        </w:rPr>
+        <w:t>endl</w:t>
+      </w:r>
+      <w:proofErr w:type="spellEnd"/>
+      <w:r>
+        <w:rPr>
+          <w:rFonts w:ascii="Consolas" w:hAnsi="Consolas" w:cs="Consolas"/>
+          <w:color w:val="008000"/>
+          <w:sz w:val="19"/>
+          <w:szCs w:val="19"/>
+        </w:rPr>
+        <w:t>;</w:t>
+      </w:r>
+    </w:p>
+    <w:p>
+      <w:pPr>
+        <w:autoSpaceDE w:val="0"/>
+        <w:autoSpaceDN w:val="0"/>
+        <w:adjustRightInd w:val="0"/>
+        <w:spacing w:after="0" w:line="240" w:lineRule="auto"/>
+        <w:rPr>
+          <w:rFonts w:ascii="Consolas" w:hAnsi="Consolas" w:cs="Consolas"/>
+          <w:color w:val="000000"/>
+          <w:sz w:val="19"/>
+          <w:szCs w:val="19"/>
+        </w:rPr>
+      </w:pPr>
+      <w:r>
+        <w:rPr>
+          <w:rFonts w:ascii="Consolas" w:hAnsi="Consolas" w:cs="Consolas"/>
+          <w:color w:val="000000"/>
+          <w:sz w:val="19"/>
+          <w:szCs w:val="19"/>
+        </w:rPr>
+        <w:t xml:space="preserve">            }</w:t>
+      </w:r>
+    </w:p>
+    <w:p>
+      <w:pPr>
+        <w:autoSpaceDE w:val="0"/>
+        <w:autoSpaceDN w:val="0"/>
+        <w:adjustRightInd w:val="0"/>
+        <w:spacing w:after="0" w:line="240" w:lineRule="auto"/>
+        <w:rPr>
+          <w:rFonts w:ascii="Consolas" w:hAnsi="Consolas" w:cs="Consolas"/>
+          <w:color w:val="000000"/>
+          <w:sz w:val="19"/>
+          <w:szCs w:val="19"/>
+        </w:rPr>
+      </w:pPr>
+      <w:r>
+        <w:rPr>
+          <w:rFonts w:ascii="Consolas" w:hAnsi="Consolas" w:cs="Consolas"/>
+          <w:color w:val="000000"/>
+          <w:sz w:val="19"/>
+          <w:szCs w:val="19"/>
+        </w:rPr>
+        <w:t xml:space="preserve">        }</w:t>
+      </w:r>
+    </w:p>
+    <w:p>
+      <w:pPr>
+        <w:autoSpaceDE w:val="0"/>
+        <w:autoSpaceDN w:val="0"/>
+        <w:adjustRightInd w:val="0"/>
+        <w:spacing w:after="0" w:line="240" w:lineRule="auto"/>
+        <w:rPr>
+          <w:rFonts w:ascii="Consolas" w:hAnsi="Consolas" w:cs="Consolas"/>
+          <w:color w:val="000000"/>
+          <w:sz w:val="19"/>
+          <w:szCs w:val="19"/>
+        </w:rPr>
+      </w:pPr>
+      <w:r>
+        <w:rPr>
+          <w:rFonts w:ascii="Consolas" w:hAnsi="Consolas" w:cs="Consolas"/>
+          <w:color w:val="000000"/>
+          <w:sz w:val="19"/>
+          <w:szCs w:val="19"/>
+        </w:rPr>
+        <w:t xml:space="preserve">    }</w:t>
+      </w:r>
+    </w:p>
+    <w:p>
+      <w:pPr>
+        <w:autoSpaceDE w:val="0"/>
+        <w:autoSpaceDN w:val="0"/>
+        <w:adjustRightInd w:val="0"/>
+        <w:spacing w:after="0" w:line="240" w:lineRule="auto"/>
+        <w:rPr>
+          <w:rFonts w:ascii="Consolas" w:hAnsi="Consolas" w:cs="Consolas"/>
+          <w:color w:val="000000"/>
+          <w:sz w:val="19"/>
+          <w:szCs w:val="19"/>
+        </w:rPr>
+      </w:pPr>
+    </w:p>
+    <w:p>
+      <w:pPr>
+        <w:autoSpaceDE w:val="0"/>
+        <w:autoSpaceDN w:val="0"/>
+        <w:adjustRightInd w:val="0"/>
+        <w:spacing w:after="0" w:line="240" w:lineRule="auto"/>
+        <w:rPr>
+          <w:rFonts w:ascii="Consolas" w:hAnsi="Consolas" w:cs="Consolas"/>
+          <w:color w:val="000000"/>
+          <w:sz w:val="19"/>
+          <w:szCs w:val="19"/>
+          <w:lang w:val="ru-RU"/>
+        </w:rPr>
+      </w:pPr>
+      <w:r>
+        <w:rPr>
+          <w:rFonts w:ascii="Consolas" w:hAnsi="Consolas" w:cs="Consolas"/>
+          <w:color w:val="000000"/>
+          <w:sz w:val="19"/>
+          <w:szCs w:val="19"/>
+        </w:rPr>
+        <w:t xml:space="preserve">    </w:t>
+      </w:r>
+      <w:r>
+        <w:rPr>
+          <w:rFonts w:ascii="Consolas" w:hAnsi="Consolas" w:cs="Consolas"/>
+          <w:color w:val="2B91AF"/>
+          <w:sz w:val="19"/>
+          <w:szCs w:val="19"/>
+        </w:rPr>
+        <w:t>string</w:t>
+      </w:r>
+      <w:r>
+        <w:rPr>
+          <w:rFonts w:ascii="Consolas" w:hAnsi="Consolas" w:cs="Consolas"/>
+          <w:color w:val="000000"/>
+          <w:sz w:val="19"/>
+          <w:szCs w:val="19"/>
+          <w:lang w:val="ru-RU"/>
+        </w:rPr>
+        <w:t xml:space="preserve"> </w:t>
+      </w:r>
+      <w:r>
+        <w:rPr>
+          <w:rFonts w:ascii="Consolas" w:hAnsi="Consolas" w:cs="Consolas"/>
+          <w:color w:val="000000"/>
+          <w:sz w:val="19"/>
+          <w:szCs w:val="19"/>
+        </w:rPr>
+        <w:t>str</w:t>
+      </w:r>
+      <w:r>
+        <w:rPr>
+          <w:rFonts w:ascii="Consolas" w:hAnsi="Consolas" w:cs="Consolas"/>
+          <w:color w:val="000000"/>
+          <w:sz w:val="19"/>
+          <w:szCs w:val="19"/>
+          <w:lang w:val="ru-RU"/>
+        </w:rPr>
+        <w:t xml:space="preserve"> = </w:t>
+      </w:r>
+      <w:r>
+        <w:rPr>
+          <w:rFonts w:ascii="Consolas" w:hAnsi="Consolas" w:cs="Consolas"/>
+          <w:color w:val="A31515"/>
+          <w:sz w:val="19"/>
+          <w:szCs w:val="19"/>
+          <w:lang w:val="ru-RU"/>
+        </w:rPr>
+        <w:t>"\</w:t>
+      </w:r>
+      <w:r>
+        <w:rPr>
+          <w:rFonts w:ascii="Consolas" w:hAnsi="Consolas" w:cs="Consolas"/>
+          <w:color w:val="A31515"/>
+          <w:sz w:val="19"/>
+          <w:szCs w:val="19"/>
+        </w:rPr>
+        <w:t>n</w:t>
+      </w:r>
+      <w:r>
+        <w:rPr>
+          <w:rFonts w:ascii="Consolas" w:hAnsi="Consolas" w:cs="Consolas"/>
+          <w:color w:val="A31515"/>
+          <w:sz w:val="19"/>
+          <w:szCs w:val="19"/>
+          <w:lang w:val="ru-RU"/>
+        </w:rPr>
+        <w:t>Сумма ряда равна "</w:t>
+      </w:r>
+      <w:r>
+        <w:rPr>
+          <w:rFonts w:ascii="Consolas" w:hAnsi="Consolas" w:cs="Consolas"/>
+          <w:color w:val="000000"/>
+          <w:sz w:val="19"/>
+          <w:szCs w:val="19"/>
+          <w:lang w:val="ru-RU"/>
+        </w:rPr>
+        <w:t xml:space="preserve"> </w:t>
+      </w:r>
+      <w:r>
+        <w:rPr>
+          <w:rFonts w:ascii="Consolas" w:hAnsi="Consolas" w:cs="Consolas"/>
+          <w:color w:val="008080"/>
+          <w:sz w:val="19"/>
+          <w:szCs w:val="19"/>
+          <w:lang w:val="ru-RU"/>
+        </w:rPr>
+        <w:t>+</w:t>
+      </w:r>
+      <w:r>
+        <w:rPr>
+          <w:rFonts w:ascii="Consolas" w:hAnsi="Consolas" w:cs="Consolas"/>
+          <w:color w:val="000000"/>
+          <w:sz w:val="19"/>
+          <w:szCs w:val="19"/>
+          <w:lang w:val="ru-RU"/>
+        </w:rPr>
+        <w:t xml:space="preserve"> </w:t>
+      </w:r>
+      <w:r>
+        <w:rPr>
+          <w:rFonts w:ascii="Consolas" w:hAnsi="Consolas" w:cs="Consolas"/>
+          <w:color w:val="000000"/>
+          <w:sz w:val="19"/>
+          <w:szCs w:val="19"/>
+        </w:rPr>
+        <w:t>to</w:t>
+      </w:r>
+      <w:r>
+        <w:rPr>
+          <w:rFonts w:ascii="Consolas" w:hAnsi="Consolas" w:cs="Consolas"/>
+          <w:color w:val="000000"/>
+          <w:sz w:val="19"/>
+          <w:szCs w:val="19"/>
+          <w:lang w:val="ru-RU"/>
+        </w:rPr>
+        <w:t>_</w:t>
+      </w:r>
+      <w:r>
+        <w:rPr>
+          <w:rFonts w:ascii="Consolas" w:hAnsi="Consolas" w:cs="Consolas"/>
+          <w:color w:val="000000"/>
+          <w:sz w:val="19"/>
+          <w:szCs w:val="19"/>
+        </w:rPr>
+        <w:t>string</w:t>
+      </w:r>
+      <w:r>
+        <w:rPr>
+          <w:rFonts w:ascii="Consolas" w:hAnsi="Consolas" w:cs="Consolas"/>
+          <w:color w:val="000000"/>
+          <w:sz w:val="19"/>
+          <w:szCs w:val="19"/>
+          <w:lang w:val="ru-RU"/>
+        </w:rPr>
+        <w:t>(</w:t>
+      </w:r>
+      <w:r>
+        <w:rPr>
+          <w:rFonts w:ascii="Consolas" w:hAnsi="Consolas" w:cs="Consolas"/>
+          <w:color w:val="000000"/>
+          <w:sz w:val="19"/>
+          <w:szCs w:val="19"/>
+        </w:rPr>
+        <w:t>sum</w:t>
+      </w:r>
+      <w:proofErr w:type="gramStart"/>
+      <w:r>
+        <w:rPr>
+          <w:rFonts w:ascii="Consolas" w:hAnsi="Consolas" w:cs="Consolas"/>
+          <w:color w:val="000000"/>
+          <w:sz w:val="19"/>
+          <w:szCs w:val="19"/>
+          <w:lang w:val="ru-RU"/>
+        </w:rPr>
+        <w:t xml:space="preserve">);   </w:t>
+      </w:r>
+      <w:proofErr w:type="gramEnd"/>
+      <w:r>
+        <w:rPr>
+          <w:rFonts w:ascii="Consolas" w:hAnsi="Consolas" w:cs="Consolas"/>
+          <w:color w:val="000000"/>
+          <w:sz w:val="19"/>
+          <w:szCs w:val="19"/>
+          <w:lang w:val="ru-RU"/>
+        </w:rPr>
+        <w:t xml:space="preserve">                </w:t>
+      </w:r>
+      <w:r>
+        <w:rPr>
+          <w:rFonts w:ascii="Consolas" w:hAnsi="Consolas" w:cs="Consolas"/>
+          <w:color w:val="008000"/>
+          <w:sz w:val="19"/>
+          <w:szCs w:val="19"/>
+          <w:lang w:val="ru-RU"/>
+        </w:rPr>
+        <w:t>// Перевод символов и чисел в одну строку</w:t>
+      </w:r>
+    </w:p>
+    <w:p>
+      <w:pPr>
+        <w:autoSpaceDE w:val="0"/>
+        <w:autoSpaceDN w:val="0"/>
+        <w:adjustRightInd w:val="0"/>
+        <w:spacing w:after="0" w:line="240" w:lineRule="auto"/>
+        <w:rPr>
+          <w:rFonts w:ascii="Consolas" w:hAnsi="Consolas" w:cs="Consolas"/>
+          <w:color w:val="000000"/>
+          <w:sz w:val="19"/>
+          <w:szCs w:val="19"/>
+        </w:rPr>
+      </w:pPr>
+      <w:r>
+        <w:rPr>
+          <w:rFonts w:ascii="Consolas" w:hAnsi="Consolas" w:cs="Consolas"/>
+          <w:color w:val="000000"/>
+          <w:sz w:val="19"/>
+          <w:szCs w:val="19"/>
+          <w:lang w:val="ru-RU"/>
+        </w:rPr>
+        <w:t xml:space="preserve">    </w:t>
+      </w:r>
+      <w:r>
+        <w:rPr>
+          <w:rFonts w:ascii="Consolas" w:hAnsi="Consolas" w:cs="Consolas"/>
+          <w:color w:val="0000FF"/>
+          <w:sz w:val="19"/>
+          <w:szCs w:val="19"/>
+        </w:rPr>
         <w:t>const</w:t>
       </w:r>
       <w:r>
@@ -7237,7 +8770,7 @@
           <w:sz w:val="19"/>
           <w:szCs w:val="19"/>
         </w:rPr>
-        <w:t xml:space="preserve">);                        </w:t>
+        <w:t xml:space="preserve">);                                </w:t>
       </w:r>
       <w:r>
         <w:rPr>
@@ -7360,7 +8893,7 @@
           <w:sz w:val="19"/>
           <w:szCs w:val="19"/>
         </w:rPr>
-        <w:t xml:space="preserve">            </w:t>
+        <w:t xml:space="preserve">    </w:t>
       </w:r>
       <w:proofErr w:type="spellStart"/>
       <w:proofErr w:type="gramStart"/>
@@ -7466,86 +8999,70 @@
           <w:color w:val="000000"/>
           <w:sz w:val="19"/>
           <w:szCs w:val="19"/>
-          <w:lang w:val="ru-RU"/>
-        </w:rPr>
-      </w:pPr>
-      <w:r>
-        <w:rPr>
-          <w:rFonts w:ascii="Consolas" w:hAnsi="Consolas" w:cs="Consolas"/>
-          <w:color w:val="000000"/>
-          <w:sz w:val="19"/>
-          <w:szCs w:val="19"/>
-        </w:rPr>
-        <w:t xml:space="preserve">            sum</w:t>
-      </w:r>
-      <w:r>
-        <w:rPr>
-          <w:rFonts w:ascii="Consolas" w:hAnsi="Consolas" w:cs="Consolas"/>
-          <w:color w:val="000000"/>
-          <w:sz w:val="19"/>
-          <w:szCs w:val="19"/>
-          <w:lang w:val="ru-RU"/>
-        </w:rPr>
-        <w:t xml:space="preserve"> += </w:t>
-      </w:r>
-      <w:r>
-        <w:rPr>
-          <w:rFonts w:ascii="Consolas" w:hAnsi="Consolas" w:cs="Consolas"/>
-          <w:color w:val="000000"/>
-          <w:sz w:val="19"/>
-          <w:szCs w:val="19"/>
-        </w:rPr>
-        <w:t>t</w:t>
-      </w:r>
-      <w:r>
-        <w:rPr>
-          <w:rFonts w:ascii="Consolas" w:hAnsi="Consolas" w:cs="Consolas"/>
-          <w:color w:val="000000"/>
-          <w:sz w:val="19"/>
-          <w:szCs w:val="19"/>
-          <w:lang w:val="ru-RU"/>
-        </w:rPr>
-        <w:t>;</w:t>
-      </w:r>
-    </w:p>
-    <w:p>
-      <w:pPr>
-        <w:autoSpaceDE w:val="0"/>
-        <w:autoSpaceDN w:val="0"/>
-        <w:adjustRightInd w:val="0"/>
-        <w:spacing w:after="0" w:line="240" w:lineRule="auto"/>
-        <w:rPr>
-          <w:rFonts w:ascii="Consolas" w:hAnsi="Consolas" w:cs="Consolas"/>
-          <w:color w:val="000000"/>
-          <w:sz w:val="19"/>
-          <w:szCs w:val="19"/>
-          <w:lang w:val="ru-RU"/>
-        </w:rPr>
-      </w:pPr>
-    </w:p>
-    <w:p>
-      <w:pPr>
-        <w:autoSpaceDE w:val="0"/>
-        <w:autoSpaceDN w:val="0"/>
-        <w:adjustRightInd w:val="0"/>
-        <w:spacing w:after="0" w:line="240" w:lineRule="auto"/>
-        <w:rPr>
-          <w:rFonts w:ascii="Consolas" w:hAnsi="Consolas" w:cs="Consolas"/>
-          <w:color w:val="000000"/>
-          <w:sz w:val="19"/>
-          <w:szCs w:val="19"/>
-          <w:lang w:val="ru-RU"/>
-        </w:rPr>
-      </w:pPr>
-      <w:r>
-        <w:rPr>
-          <w:rFonts w:ascii="Consolas" w:hAnsi="Consolas" w:cs="Consolas"/>
-          <w:color w:val="000000"/>
-          <w:sz w:val="19"/>
-          <w:szCs w:val="19"/>
-          <w:lang w:val="ru-RU"/>
-        </w:rPr>
-        <w:t xml:space="preserve">            </w:t>
+        </w:rPr>
+      </w:pPr>
+      <w:r>
+        <w:rPr>
+          <w:rFonts w:ascii="Consolas" w:hAnsi="Consolas" w:cs="Consolas"/>
+          <w:color w:val="000000"/>
+          <w:sz w:val="19"/>
+          <w:szCs w:val="19"/>
+        </w:rPr>
+        <w:t xml:space="preserve">    </w:t>
+      </w:r>
+      <w:proofErr w:type="spellStart"/>
+      <w:proofErr w:type="gramStart"/>
+      <w:r>
+        <w:rPr>
+          <w:rFonts w:ascii="Consolas" w:hAnsi="Consolas" w:cs="Consolas"/>
+          <w:color w:val="000000"/>
+          <w:sz w:val="19"/>
+          <w:szCs w:val="19"/>
+        </w:rPr>
+        <w:t>SystemPause</w:t>
+      </w:r>
+      <w:proofErr w:type="spellEnd"/>
+      <w:r>
+        <w:rPr>
+          <w:rFonts w:ascii="Consolas" w:hAnsi="Consolas" w:cs="Consolas"/>
+          <w:color w:val="000000"/>
+          <w:sz w:val="19"/>
+          <w:szCs w:val="19"/>
+        </w:rPr>
+        <w:t>(</w:t>
+      </w:r>
+      <w:proofErr w:type="gramEnd"/>
+      <w:r>
+        <w:rPr>
+          <w:rFonts w:ascii="Consolas" w:hAnsi="Consolas" w:cs="Consolas"/>
+          <w:color w:val="000000"/>
+          <w:sz w:val="19"/>
+          <w:szCs w:val="19"/>
+        </w:rPr>
+        <w:t>);</w:t>
+      </w:r>
+    </w:p>
+    <w:p>
+      <w:pPr>
+        <w:autoSpaceDE w:val="0"/>
+        <w:autoSpaceDN w:val="0"/>
+        <w:adjustRightInd w:val="0"/>
+        <w:spacing w:after="0" w:line="240" w:lineRule="auto"/>
+        <w:rPr>
+          <w:rFonts w:ascii="Consolas" w:hAnsi="Consolas" w:cs="Consolas"/>
+          <w:color w:val="000000"/>
+          <w:sz w:val="19"/>
+          <w:szCs w:val="19"/>
+        </w:rPr>
+      </w:pPr>
+      <w:r>
+        <w:rPr>
+          <w:rFonts w:ascii="Consolas" w:hAnsi="Consolas" w:cs="Consolas"/>
+          <w:color w:val="000000"/>
+          <w:sz w:val="19"/>
+          <w:szCs w:val="19"/>
+        </w:rPr>
+        <w:t xml:space="preserve">    </w:t>
       </w:r>
       <w:r>
         <w:rPr>
@@ -7554,1443 +9071,6 @@
           <w:sz w:val="19"/>
           <w:szCs w:val="19"/>
         </w:rPr>
-        <w:t>if</w:t>
-      </w:r>
-      <w:r>
-        <w:rPr>
-          <w:rFonts w:ascii="Consolas" w:hAnsi="Consolas" w:cs="Consolas"/>
-          <w:color w:val="000000"/>
-          <w:sz w:val="19"/>
-          <w:szCs w:val="19"/>
-          <w:lang w:val="ru-RU"/>
-        </w:rPr>
-        <w:t xml:space="preserve"> (</w:t>
-      </w:r>
-      <w:proofErr w:type="spellStart"/>
-      <w:r>
-        <w:rPr>
-          <w:rFonts w:ascii="Consolas" w:hAnsi="Consolas" w:cs="Consolas"/>
-          <w:color w:val="000000"/>
-          <w:sz w:val="19"/>
-          <w:szCs w:val="19"/>
-        </w:rPr>
-        <w:t>i</w:t>
-      </w:r>
-      <w:proofErr w:type="spellEnd"/>
-      <w:r>
-        <w:rPr>
-          <w:rFonts w:ascii="Consolas" w:hAnsi="Consolas" w:cs="Consolas"/>
-          <w:color w:val="000000"/>
-          <w:sz w:val="19"/>
-          <w:szCs w:val="19"/>
-          <w:lang w:val="ru-RU"/>
-        </w:rPr>
-        <w:t xml:space="preserve"> == </w:t>
-      </w:r>
-      <w:r>
-        <w:rPr>
-          <w:rFonts w:ascii="Consolas" w:hAnsi="Consolas" w:cs="Consolas"/>
-          <w:color w:val="000000"/>
-          <w:sz w:val="19"/>
-          <w:szCs w:val="19"/>
-        </w:rPr>
-        <w:t>n</w:t>
-      </w:r>
-      <w:r>
-        <w:rPr>
-          <w:rFonts w:ascii="Consolas" w:hAnsi="Consolas" w:cs="Consolas"/>
-          <w:color w:val="000000"/>
-          <w:sz w:val="19"/>
-          <w:szCs w:val="19"/>
-          <w:lang w:val="ru-RU"/>
-        </w:rPr>
-        <w:t>)</w:t>
-      </w:r>
-    </w:p>
-    <w:p>
-      <w:pPr>
-        <w:autoSpaceDE w:val="0"/>
-        <w:autoSpaceDN w:val="0"/>
-        <w:adjustRightInd w:val="0"/>
-        <w:spacing w:after="0" w:line="240" w:lineRule="auto"/>
-        <w:rPr>
-          <w:rFonts w:ascii="Consolas" w:hAnsi="Consolas" w:cs="Consolas"/>
-          <w:color w:val="000000"/>
-          <w:sz w:val="19"/>
-          <w:szCs w:val="19"/>
-          <w:lang w:val="ru-RU"/>
-        </w:rPr>
-      </w:pPr>
-      <w:r>
-        <w:rPr>
-          <w:rFonts w:ascii="Consolas" w:hAnsi="Consolas" w:cs="Consolas"/>
-          <w:color w:val="000000"/>
-          <w:sz w:val="19"/>
-          <w:szCs w:val="19"/>
-          <w:lang w:val="ru-RU"/>
-        </w:rPr>
-        <w:t xml:space="preserve">            {</w:t>
-      </w:r>
-    </w:p>
-    <w:p>
-      <w:pPr>
-        <w:autoSpaceDE w:val="0"/>
-        <w:autoSpaceDN w:val="0"/>
-        <w:adjustRightInd w:val="0"/>
-        <w:spacing w:after="0" w:line="240" w:lineRule="auto"/>
-        <w:rPr>
-          <w:rFonts w:ascii="Consolas" w:hAnsi="Consolas" w:cs="Consolas"/>
-          <w:color w:val="000000"/>
-          <w:sz w:val="19"/>
-          <w:szCs w:val="19"/>
-          <w:lang w:val="ru-RU"/>
-        </w:rPr>
-      </w:pPr>
-      <w:r>
-        <w:rPr>
-          <w:rFonts w:ascii="Consolas" w:hAnsi="Consolas" w:cs="Consolas"/>
-          <w:color w:val="000000"/>
-          <w:sz w:val="19"/>
-          <w:szCs w:val="19"/>
-          <w:lang w:val="ru-RU"/>
-        </w:rPr>
-        <w:t xml:space="preserve">                </w:t>
-      </w:r>
-      <w:r>
-        <w:rPr>
-          <w:rFonts w:ascii="Consolas" w:hAnsi="Consolas" w:cs="Consolas"/>
-          <w:color w:val="000000"/>
-          <w:sz w:val="19"/>
-          <w:szCs w:val="19"/>
-        </w:rPr>
-        <w:t>str</w:t>
-      </w:r>
-      <w:r>
-        <w:rPr>
-          <w:rFonts w:ascii="Consolas" w:hAnsi="Consolas" w:cs="Consolas"/>
-          <w:color w:val="000000"/>
-          <w:sz w:val="19"/>
-          <w:szCs w:val="19"/>
-          <w:lang w:val="ru-RU"/>
-        </w:rPr>
-        <w:t xml:space="preserve"> </w:t>
-      </w:r>
-      <w:r>
-        <w:rPr>
-          <w:rFonts w:ascii="Consolas" w:hAnsi="Consolas" w:cs="Consolas"/>
-          <w:color w:val="008080"/>
-          <w:sz w:val="19"/>
-          <w:szCs w:val="19"/>
-          <w:lang w:val="ru-RU"/>
-        </w:rPr>
-        <w:t>=</w:t>
-      </w:r>
-      <w:r>
-        <w:rPr>
-          <w:rFonts w:ascii="Consolas" w:hAnsi="Consolas" w:cs="Consolas"/>
-          <w:color w:val="000000"/>
-          <w:sz w:val="19"/>
-          <w:szCs w:val="19"/>
-          <w:lang w:val="ru-RU"/>
-        </w:rPr>
-        <w:t xml:space="preserve"> </w:t>
-      </w:r>
-      <w:r>
-        <w:rPr>
-          <w:rFonts w:ascii="Consolas" w:hAnsi="Consolas" w:cs="Consolas"/>
-          <w:color w:val="A31515"/>
-          <w:sz w:val="19"/>
-          <w:szCs w:val="19"/>
-          <w:lang w:val="ru-RU"/>
-        </w:rPr>
-        <w:t>"=\</w:t>
-      </w:r>
-      <w:r>
-        <w:rPr>
-          <w:rFonts w:ascii="Consolas" w:hAnsi="Consolas" w:cs="Consolas"/>
-          <w:color w:val="A31515"/>
-          <w:sz w:val="19"/>
-          <w:szCs w:val="19"/>
-        </w:rPr>
-        <w:t>n</w:t>
-      </w:r>
-      <w:r>
-        <w:rPr>
-          <w:rFonts w:ascii="Consolas" w:hAnsi="Consolas" w:cs="Consolas"/>
-          <w:color w:val="A31515"/>
-          <w:sz w:val="19"/>
-          <w:szCs w:val="19"/>
-          <w:lang w:val="ru-RU"/>
-        </w:rPr>
-        <w:t>"</w:t>
-      </w:r>
-      <w:r>
-        <w:rPr>
-          <w:rFonts w:ascii="Consolas" w:hAnsi="Consolas" w:cs="Consolas"/>
-          <w:color w:val="000000"/>
-          <w:sz w:val="19"/>
-          <w:szCs w:val="19"/>
-          <w:lang w:val="ru-RU"/>
-        </w:rPr>
-        <w:t xml:space="preserve"> </w:t>
-      </w:r>
-      <w:r>
-        <w:rPr>
-          <w:rFonts w:ascii="Consolas" w:hAnsi="Consolas" w:cs="Consolas"/>
-          <w:color w:val="008080"/>
-          <w:sz w:val="19"/>
-          <w:szCs w:val="19"/>
-          <w:lang w:val="ru-RU"/>
-        </w:rPr>
-        <w:t>+</w:t>
-      </w:r>
-      <w:r>
-        <w:rPr>
-          <w:rFonts w:ascii="Consolas" w:hAnsi="Consolas" w:cs="Consolas"/>
-          <w:color w:val="000000"/>
-          <w:sz w:val="19"/>
-          <w:szCs w:val="19"/>
-          <w:lang w:val="ru-RU"/>
-        </w:rPr>
-        <w:t xml:space="preserve"> </w:t>
-      </w:r>
-      <w:r>
-        <w:rPr>
-          <w:rFonts w:ascii="Consolas" w:hAnsi="Consolas" w:cs="Consolas"/>
-          <w:color w:val="000000"/>
-          <w:sz w:val="19"/>
-          <w:szCs w:val="19"/>
-        </w:rPr>
-        <w:t>to</w:t>
-      </w:r>
-      <w:r>
-        <w:rPr>
-          <w:rFonts w:ascii="Consolas" w:hAnsi="Consolas" w:cs="Consolas"/>
-          <w:color w:val="000000"/>
-          <w:sz w:val="19"/>
-          <w:szCs w:val="19"/>
-          <w:lang w:val="ru-RU"/>
-        </w:rPr>
-        <w:t>_</w:t>
-      </w:r>
-      <w:r>
-        <w:rPr>
-          <w:rFonts w:ascii="Consolas" w:hAnsi="Consolas" w:cs="Consolas"/>
-          <w:color w:val="000000"/>
-          <w:sz w:val="19"/>
-          <w:szCs w:val="19"/>
-        </w:rPr>
-        <w:t>string</w:t>
-      </w:r>
-      <w:r>
-        <w:rPr>
-          <w:rFonts w:ascii="Consolas" w:hAnsi="Consolas" w:cs="Consolas"/>
-          <w:color w:val="000000"/>
-          <w:sz w:val="19"/>
-          <w:szCs w:val="19"/>
-          <w:lang w:val="ru-RU"/>
-        </w:rPr>
-        <w:t>(</w:t>
-      </w:r>
-      <w:r>
-        <w:rPr>
-          <w:rFonts w:ascii="Consolas" w:hAnsi="Consolas" w:cs="Consolas"/>
-          <w:color w:val="000000"/>
-          <w:sz w:val="19"/>
-          <w:szCs w:val="19"/>
-        </w:rPr>
-        <w:t>sum</w:t>
-      </w:r>
-      <w:proofErr w:type="gramStart"/>
-      <w:r>
-        <w:rPr>
-          <w:rFonts w:ascii="Consolas" w:hAnsi="Consolas" w:cs="Consolas"/>
-          <w:color w:val="000000"/>
-          <w:sz w:val="19"/>
-          <w:szCs w:val="19"/>
-          <w:lang w:val="ru-RU"/>
-        </w:rPr>
-        <w:t xml:space="preserve">);   </w:t>
-      </w:r>
-      <w:proofErr w:type="gramEnd"/>
-      <w:r>
-        <w:rPr>
-          <w:rFonts w:ascii="Consolas" w:hAnsi="Consolas" w:cs="Consolas"/>
-          <w:color w:val="000000"/>
-          <w:sz w:val="19"/>
-          <w:szCs w:val="19"/>
-          <w:lang w:val="ru-RU"/>
-        </w:rPr>
-        <w:t xml:space="preserve">                           </w:t>
-      </w:r>
-      <w:r>
-        <w:rPr>
-          <w:rFonts w:ascii="Consolas" w:hAnsi="Consolas" w:cs="Consolas"/>
-          <w:color w:val="008000"/>
-          <w:sz w:val="19"/>
-          <w:szCs w:val="19"/>
-          <w:lang w:val="ru-RU"/>
-        </w:rPr>
-        <w:t>// Перевод символов и чисел в одну строку</w:t>
-      </w:r>
-    </w:p>
-    <w:p>
-      <w:pPr>
-        <w:autoSpaceDE w:val="0"/>
-        <w:autoSpaceDN w:val="0"/>
-        <w:adjustRightInd w:val="0"/>
-        <w:spacing w:after="0" w:line="240" w:lineRule="auto"/>
-        <w:rPr>
-          <w:rFonts w:ascii="Consolas" w:hAnsi="Consolas" w:cs="Consolas"/>
-          <w:color w:val="000000"/>
-          <w:sz w:val="19"/>
-          <w:szCs w:val="19"/>
-        </w:rPr>
-      </w:pPr>
-      <w:r>
-        <w:rPr>
-          <w:rFonts w:ascii="Consolas" w:hAnsi="Consolas" w:cs="Consolas"/>
-          <w:color w:val="000000"/>
-          <w:sz w:val="19"/>
-          <w:szCs w:val="19"/>
-          <w:lang w:val="ru-RU"/>
-        </w:rPr>
-        <w:t xml:space="preserve">                </w:t>
-      </w:r>
-      <w:proofErr w:type="spellStart"/>
-      <w:r>
-        <w:rPr>
-          <w:rFonts w:ascii="Consolas" w:hAnsi="Consolas" w:cs="Consolas"/>
-          <w:color w:val="000000"/>
-          <w:sz w:val="19"/>
-          <w:szCs w:val="19"/>
-        </w:rPr>
-        <w:t>str_to_print</w:t>
-      </w:r>
-      <w:proofErr w:type="spellEnd"/>
-      <w:r>
-        <w:rPr>
-          <w:rFonts w:ascii="Consolas" w:hAnsi="Consolas" w:cs="Consolas"/>
-          <w:color w:val="000000"/>
-          <w:sz w:val="19"/>
-          <w:szCs w:val="19"/>
-        </w:rPr>
-        <w:t xml:space="preserve"> = </w:t>
-      </w:r>
-      <w:proofErr w:type="spellStart"/>
-      <w:r>
-        <w:rPr>
-          <w:rFonts w:ascii="Consolas" w:hAnsi="Consolas" w:cs="Consolas"/>
-          <w:color w:val="000000"/>
-          <w:sz w:val="19"/>
-          <w:szCs w:val="19"/>
-        </w:rPr>
-        <w:t>str.c_</w:t>
-      </w:r>
-      <w:proofErr w:type="gramStart"/>
-      <w:r>
-        <w:rPr>
-          <w:rFonts w:ascii="Consolas" w:hAnsi="Consolas" w:cs="Consolas"/>
-          <w:color w:val="000000"/>
-          <w:sz w:val="19"/>
-          <w:szCs w:val="19"/>
-        </w:rPr>
-        <w:t>str</w:t>
-      </w:r>
-      <w:proofErr w:type="spellEnd"/>
-      <w:r>
-        <w:rPr>
-          <w:rFonts w:ascii="Consolas" w:hAnsi="Consolas" w:cs="Consolas"/>
-          <w:color w:val="000000"/>
-          <w:sz w:val="19"/>
-          <w:szCs w:val="19"/>
-        </w:rPr>
-        <w:t>(</w:t>
-      </w:r>
-      <w:proofErr w:type="gramEnd"/>
-      <w:r>
-        <w:rPr>
-          <w:rFonts w:ascii="Consolas" w:hAnsi="Consolas" w:cs="Consolas"/>
-          <w:color w:val="000000"/>
-          <w:sz w:val="19"/>
-          <w:szCs w:val="19"/>
-        </w:rPr>
-        <w:t xml:space="preserve">);                                </w:t>
-      </w:r>
-      <w:r>
-        <w:rPr>
-          <w:rFonts w:ascii="Consolas" w:hAnsi="Consolas" w:cs="Consolas"/>
-          <w:color w:val="008000"/>
-          <w:sz w:val="19"/>
-          <w:szCs w:val="19"/>
-        </w:rPr>
-        <w:t xml:space="preserve">// </w:t>
-      </w:r>
-      <w:proofErr w:type="spellStart"/>
-      <w:r>
-        <w:rPr>
-          <w:rFonts w:ascii="Consolas" w:hAnsi="Consolas" w:cs="Consolas"/>
-          <w:color w:val="008000"/>
-          <w:sz w:val="19"/>
-          <w:szCs w:val="19"/>
-        </w:rPr>
-        <w:t>Перевод</w:t>
-      </w:r>
-      <w:proofErr w:type="spellEnd"/>
-      <w:r>
-        <w:rPr>
-          <w:rFonts w:ascii="Consolas" w:hAnsi="Consolas" w:cs="Consolas"/>
-          <w:color w:val="008000"/>
-          <w:sz w:val="19"/>
-          <w:szCs w:val="19"/>
-        </w:rPr>
-        <w:t xml:space="preserve"> string в const char* </w:t>
-      </w:r>
-      <w:proofErr w:type="spellStart"/>
-      <w:r>
-        <w:rPr>
-          <w:rFonts w:ascii="Consolas" w:hAnsi="Consolas" w:cs="Consolas"/>
-          <w:color w:val="008000"/>
-          <w:sz w:val="19"/>
-          <w:szCs w:val="19"/>
-        </w:rPr>
-        <w:t>для</w:t>
-      </w:r>
-      <w:proofErr w:type="spellEnd"/>
-      <w:r>
-        <w:rPr>
-          <w:rFonts w:ascii="Consolas" w:hAnsi="Consolas" w:cs="Consolas"/>
-          <w:color w:val="008000"/>
-          <w:sz w:val="19"/>
-          <w:szCs w:val="19"/>
-        </w:rPr>
-        <w:t xml:space="preserve"> </w:t>
-      </w:r>
-      <w:proofErr w:type="spellStart"/>
-      <w:r>
-        <w:rPr>
-          <w:rFonts w:ascii="Consolas" w:hAnsi="Consolas" w:cs="Consolas"/>
-          <w:color w:val="008000"/>
-          <w:sz w:val="19"/>
-          <w:szCs w:val="19"/>
-        </w:rPr>
-        <w:t>использования</w:t>
-      </w:r>
-      <w:proofErr w:type="spellEnd"/>
-      <w:r>
-        <w:rPr>
-          <w:rFonts w:ascii="Consolas" w:hAnsi="Consolas" w:cs="Consolas"/>
-          <w:color w:val="008000"/>
-          <w:sz w:val="19"/>
-          <w:szCs w:val="19"/>
-        </w:rPr>
-        <w:t xml:space="preserve"> </w:t>
-      </w:r>
-      <w:proofErr w:type="spellStart"/>
-      <w:r>
-        <w:rPr>
-          <w:rFonts w:ascii="Consolas" w:hAnsi="Consolas" w:cs="Consolas"/>
-          <w:color w:val="008000"/>
-          <w:sz w:val="19"/>
-          <w:szCs w:val="19"/>
-        </w:rPr>
-        <w:t>фунцкии</w:t>
-      </w:r>
-      <w:proofErr w:type="spellEnd"/>
-      <w:r>
-        <w:rPr>
-          <w:rFonts w:ascii="Consolas" w:hAnsi="Consolas" w:cs="Consolas"/>
-          <w:color w:val="008000"/>
-          <w:sz w:val="19"/>
-          <w:szCs w:val="19"/>
-        </w:rPr>
-        <w:t xml:space="preserve"> </w:t>
-      </w:r>
-      <w:proofErr w:type="spellStart"/>
-      <w:r>
-        <w:rPr>
-          <w:rFonts w:ascii="Consolas" w:hAnsi="Consolas" w:cs="Consolas"/>
-          <w:color w:val="008000"/>
-          <w:sz w:val="19"/>
-          <w:szCs w:val="19"/>
-        </w:rPr>
-        <w:t>PrintSlow</w:t>
-      </w:r>
-      <w:proofErr w:type="spellEnd"/>
-    </w:p>
-    <w:p>
-      <w:pPr>
-        <w:autoSpaceDE w:val="0"/>
-        <w:autoSpaceDN w:val="0"/>
-        <w:adjustRightInd w:val="0"/>
-        <w:spacing w:after="0" w:line="240" w:lineRule="auto"/>
-        <w:rPr>
-          <w:rFonts w:ascii="Consolas" w:hAnsi="Consolas" w:cs="Consolas"/>
-          <w:color w:val="000000"/>
-          <w:sz w:val="19"/>
-          <w:szCs w:val="19"/>
-        </w:rPr>
-      </w:pPr>
-      <w:r>
-        <w:rPr>
-          <w:rFonts w:ascii="Consolas" w:hAnsi="Consolas" w:cs="Consolas"/>
-          <w:color w:val="000000"/>
-          <w:sz w:val="19"/>
-          <w:szCs w:val="19"/>
-        </w:rPr>
-        <w:t xml:space="preserve">                </w:t>
-      </w:r>
-      <w:proofErr w:type="spellStart"/>
-      <w:proofErr w:type="gramStart"/>
-      <w:r>
-        <w:rPr>
-          <w:rFonts w:ascii="Consolas" w:hAnsi="Consolas" w:cs="Consolas"/>
-          <w:color w:val="000000"/>
-          <w:sz w:val="19"/>
-          <w:szCs w:val="19"/>
-        </w:rPr>
-        <w:t>PrintSlow</w:t>
-      </w:r>
-      <w:proofErr w:type="spellEnd"/>
-      <w:r>
-        <w:rPr>
-          <w:rFonts w:ascii="Consolas" w:hAnsi="Consolas" w:cs="Consolas"/>
-          <w:color w:val="000000"/>
-          <w:sz w:val="19"/>
-          <w:szCs w:val="19"/>
-        </w:rPr>
-        <w:t>(</w:t>
-      </w:r>
-      <w:proofErr w:type="spellStart"/>
-      <w:proofErr w:type="gramEnd"/>
-      <w:r>
-        <w:rPr>
-          <w:rFonts w:ascii="Consolas" w:hAnsi="Consolas" w:cs="Consolas"/>
-          <w:color w:val="000000"/>
-          <w:sz w:val="19"/>
-          <w:szCs w:val="19"/>
-        </w:rPr>
-        <w:t>str_to_print</w:t>
-      </w:r>
-      <w:proofErr w:type="spellEnd"/>
-      <w:r>
-        <w:rPr>
-          <w:rFonts w:ascii="Consolas" w:hAnsi="Consolas" w:cs="Consolas"/>
-          <w:color w:val="000000"/>
-          <w:sz w:val="19"/>
-          <w:szCs w:val="19"/>
-        </w:rPr>
-        <w:t xml:space="preserve">, </w:t>
-      </w:r>
-      <w:r>
-        <w:rPr>
-          <w:rFonts w:ascii="Consolas" w:hAnsi="Consolas" w:cs="Consolas"/>
-          <w:color w:val="6F008A"/>
-          <w:sz w:val="19"/>
-          <w:szCs w:val="19"/>
-        </w:rPr>
-        <w:t>DEFAULT_DELAY</w:t>
-      </w:r>
-      <w:r>
-        <w:rPr>
-          <w:rFonts w:ascii="Consolas" w:hAnsi="Consolas" w:cs="Consolas"/>
-          <w:color w:val="000000"/>
-          <w:sz w:val="19"/>
-          <w:szCs w:val="19"/>
-        </w:rPr>
-        <w:t xml:space="preserve">, </w:t>
-      </w:r>
-      <w:r>
-        <w:rPr>
-          <w:rFonts w:ascii="Consolas" w:hAnsi="Consolas" w:cs="Consolas"/>
-          <w:color w:val="0000FF"/>
-          <w:sz w:val="19"/>
-          <w:szCs w:val="19"/>
-        </w:rPr>
-        <w:t>true</w:t>
-      </w:r>
-      <w:r>
-        <w:rPr>
-          <w:rFonts w:ascii="Consolas" w:hAnsi="Consolas" w:cs="Consolas"/>
-          <w:color w:val="000000"/>
-          <w:sz w:val="19"/>
-          <w:szCs w:val="19"/>
-        </w:rPr>
-        <w:t>);</w:t>
-      </w:r>
-    </w:p>
-    <w:p>
-      <w:pPr>
-        <w:autoSpaceDE w:val="0"/>
-        <w:autoSpaceDN w:val="0"/>
-        <w:adjustRightInd w:val="0"/>
-        <w:spacing w:after="0" w:line="240" w:lineRule="auto"/>
-        <w:rPr>
-          <w:rFonts w:ascii="Consolas" w:hAnsi="Consolas" w:cs="Consolas"/>
-          <w:color w:val="000000"/>
-          <w:sz w:val="19"/>
-          <w:szCs w:val="19"/>
-        </w:rPr>
-      </w:pPr>
-      <w:r>
-        <w:rPr>
-          <w:rFonts w:ascii="Consolas" w:hAnsi="Consolas" w:cs="Consolas"/>
-          <w:color w:val="000000"/>
-          <w:sz w:val="19"/>
-          <w:szCs w:val="19"/>
-        </w:rPr>
-        <w:t xml:space="preserve">                </w:t>
-      </w:r>
-    </w:p>
-    <w:p>
-      <w:pPr>
-        <w:autoSpaceDE w:val="0"/>
-        <w:autoSpaceDN w:val="0"/>
-        <w:adjustRightInd w:val="0"/>
-        <w:spacing w:after="0" w:line="240" w:lineRule="auto"/>
-        <w:rPr>
-          <w:rFonts w:ascii="Consolas" w:hAnsi="Consolas" w:cs="Consolas"/>
-          <w:color w:val="000000"/>
-          <w:sz w:val="19"/>
-          <w:szCs w:val="19"/>
-        </w:rPr>
-      </w:pPr>
-      <w:r>
-        <w:rPr>
-          <w:rFonts w:ascii="Consolas" w:hAnsi="Consolas" w:cs="Consolas"/>
-          <w:color w:val="000000"/>
-          <w:sz w:val="19"/>
-          <w:szCs w:val="19"/>
-        </w:rPr>
-        <w:t xml:space="preserve">                </w:t>
-      </w:r>
-      <w:r>
-        <w:rPr>
-          <w:rFonts w:ascii="Consolas" w:hAnsi="Consolas" w:cs="Consolas"/>
-          <w:color w:val="008000"/>
-          <w:sz w:val="19"/>
-          <w:szCs w:val="19"/>
-        </w:rPr>
-        <w:t>//</w:t>
-      </w:r>
-      <w:proofErr w:type="spellStart"/>
-      <w:r>
-        <w:rPr>
-          <w:rFonts w:ascii="Consolas" w:hAnsi="Consolas" w:cs="Consolas"/>
-          <w:color w:val="008000"/>
-          <w:sz w:val="19"/>
-          <w:szCs w:val="19"/>
-        </w:rPr>
-        <w:t>cout</w:t>
-      </w:r>
-      <w:proofErr w:type="spellEnd"/>
-      <w:r>
-        <w:rPr>
-          <w:rFonts w:ascii="Consolas" w:hAnsi="Consolas" w:cs="Consolas"/>
-          <w:color w:val="008000"/>
-          <w:sz w:val="19"/>
-          <w:szCs w:val="19"/>
-        </w:rPr>
-        <w:t xml:space="preserve"> &lt;&lt; "=\n" &lt;&lt; sum &lt;&lt; </w:t>
-      </w:r>
-      <w:proofErr w:type="spellStart"/>
-      <w:r>
-        <w:rPr>
-          <w:rFonts w:ascii="Consolas" w:hAnsi="Consolas" w:cs="Consolas"/>
-          <w:color w:val="008000"/>
-          <w:sz w:val="19"/>
-          <w:szCs w:val="19"/>
-        </w:rPr>
-        <w:t>endl</w:t>
-      </w:r>
-      <w:proofErr w:type="spellEnd"/>
-      <w:r>
-        <w:rPr>
-          <w:rFonts w:ascii="Consolas" w:hAnsi="Consolas" w:cs="Consolas"/>
-          <w:color w:val="008000"/>
-          <w:sz w:val="19"/>
-          <w:szCs w:val="19"/>
-        </w:rPr>
-        <w:t>;</w:t>
-      </w:r>
-    </w:p>
-    <w:p>
-      <w:pPr>
-        <w:autoSpaceDE w:val="0"/>
-        <w:autoSpaceDN w:val="0"/>
-        <w:adjustRightInd w:val="0"/>
-        <w:spacing w:after="0" w:line="240" w:lineRule="auto"/>
-        <w:rPr>
-          <w:rFonts w:ascii="Consolas" w:hAnsi="Consolas" w:cs="Consolas"/>
-          <w:color w:val="000000"/>
-          <w:sz w:val="19"/>
-          <w:szCs w:val="19"/>
-        </w:rPr>
-      </w:pPr>
-      <w:r>
-        <w:rPr>
-          <w:rFonts w:ascii="Consolas" w:hAnsi="Consolas" w:cs="Consolas"/>
-          <w:color w:val="000000"/>
-          <w:sz w:val="19"/>
-          <w:szCs w:val="19"/>
-        </w:rPr>
-        <w:t xml:space="preserve">            }</w:t>
-      </w:r>
-    </w:p>
-    <w:p>
-      <w:pPr>
-        <w:autoSpaceDE w:val="0"/>
-        <w:autoSpaceDN w:val="0"/>
-        <w:adjustRightInd w:val="0"/>
-        <w:spacing w:after="0" w:line="240" w:lineRule="auto"/>
-        <w:rPr>
-          <w:rFonts w:ascii="Consolas" w:hAnsi="Consolas" w:cs="Consolas"/>
-          <w:color w:val="000000"/>
-          <w:sz w:val="19"/>
-          <w:szCs w:val="19"/>
-        </w:rPr>
-      </w:pPr>
-      <w:r>
-        <w:rPr>
-          <w:rFonts w:ascii="Consolas" w:hAnsi="Consolas" w:cs="Consolas"/>
-          <w:color w:val="000000"/>
-          <w:sz w:val="19"/>
-          <w:szCs w:val="19"/>
-        </w:rPr>
-        <w:t xml:space="preserve">        }</w:t>
-      </w:r>
-    </w:p>
-    <w:p>
-      <w:pPr>
-        <w:autoSpaceDE w:val="0"/>
-        <w:autoSpaceDN w:val="0"/>
-        <w:adjustRightInd w:val="0"/>
-        <w:spacing w:after="0" w:line="240" w:lineRule="auto"/>
-        <w:rPr>
-          <w:rFonts w:ascii="Consolas" w:hAnsi="Consolas" w:cs="Consolas"/>
-          <w:color w:val="000000"/>
-          <w:sz w:val="19"/>
-          <w:szCs w:val="19"/>
-        </w:rPr>
-      </w:pPr>
-      <w:r>
-        <w:rPr>
-          <w:rFonts w:ascii="Consolas" w:hAnsi="Consolas" w:cs="Consolas"/>
-          <w:color w:val="000000"/>
-          <w:sz w:val="19"/>
-          <w:szCs w:val="19"/>
-        </w:rPr>
-        <w:t xml:space="preserve">    }</w:t>
-      </w:r>
-    </w:p>
-    <w:p>
-      <w:pPr>
-        <w:autoSpaceDE w:val="0"/>
-        <w:autoSpaceDN w:val="0"/>
-        <w:adjustRightInd w:val="0"/>
-        <w:spacing w:after="0" w:line="240" w:lineRule="auto"/>
-        <w:rPr>
-          <w:rFonts w:ascii="Consolas" w:hAnsi="Consolas" w:cs="Consolas"/>
-          <w:color w:val="000000"/>
-          <w:sz w:val="19"/>
-          <w:szCs w:val="19"/>
-        </w:rPr>
-      </w:pPr>
-    </w:p>
-    <w:p>
-      <w:pPr>
-        <w:autoSpaceDE w:val="0"/>
-        <w:autoSpaceDN w:val="0"/>
-        <w:adjustRightInd w:val="0"/>
-        <w:spacing w:after="0" w:line="240" w:lineRule="auto"/>
-        <w:rPr>
-          <w:rFonts w:ascii="Consolas" w:hAnsi="Consolas" w:cs="Consolas"/>
-          <w:color w:val="000000"/>
-          <w:sz w:val="19"/>
-          <w:szCs w:val="19"/>
-        </w:rPr>
-      </w:pPr>
-      <w:r>
-        <w:rPr>
-          <w:rFonts w:ascii="Consolas" w:hAnsi="Consolas" w:cs="Consolas"/>
-          <w:color w:val="000000"/>
-          <w:sz w:val="19"/>
-          <w:szCs w:val="19"/>
-        </w:rPr>
-        <w:t xml:space="preserve">    </w:t>
-      </w:r>
-      <w:r>
-        <w:rPr>
-          <w:rFonts w:ascii="Consolas" w:hAnsi="Consolas" w:cs="Consolas"/>
-          <w:color w:val="2B91AF"/>
-          <w:sz w:val="19"/>
-          <w:szCs w:val="19"/>
-        </w:rPr>
-        <w:t>string</w:t>
-      </w:r>
-      <w:r>
-        <w:rPr>
-          <w:rFonts w:ascii="Consolas" w:hAnsi="Consolas" w:cs="Consolas"/>
-          <w:color w:val="000000"/>
-          <w:sz w:val="19"/>
-          <w:szCs w:val="19"/>
-        </w:rPr>
-        <w:t xml:space="preserve"> str = </w:t>
-      </w:r>
-      <w:r>
-        <w:rPr>
-          <w:rFonts w:ascii="Consolas" w:hAnsi="Consolas" w:cs="Consolas"/>
-          <w:color w:val="A31515"/>
-          <w:sz w:val="19"/>
-          <w:szCs w:val="19"/>
-        </w:rPr>
-        <w:t>"\</w:t>
-      </w:r>
-      <w:proofErr w:type="spellStart"/>
-      <w:r>
-        <w:rPr>
-          <w:rFonts w:ascii="Consolas" w:hAnsi="Consolas" w:cs="Consolas"/>
-          <w:color w:val="A31515"/>
-          <w:sz w:val="19"/>
-          <w:szCs w:val="19"/>
-        </w:rPr>
-        <w:t>nСумма</w:t>
-      </w:r>
-      <w:proofErr w:type="spellEnd"/>
-      <w:r>
-        <w:rPr>
-          <w:rFonts w:ascii="Consolas" w:hAnsi="Consolas" w:cs="Consolas"/>
-          <w:color w:val="A31515"/>
-          <w:sz w:val="19"/>
-          <w:szCs w:val="19"/>
-        </w:rPr>
-        <w:t xml:space="preserve"> </w:t>
-      </w:r>
-      <w:proofErr w:type="spellStart"/>
-      <w:r>
-        <w:rPr>
-          <w:rFonts w:ascii="Consolas" w:hAnsi="Consolas" w:cs="Consolas"/>
-          <w:color w:val="A31515"/>
-          <w:sz w:val="19"/>
-          <w:szCs w:val="19"/>
-        </w:rPr>
-        <w:t>ряда</w:t>
-      </w:r>
-      <w:proofErr w:type="spellEnd"/>
-      <w:r>
-        <w:rPr>
-          <w:rFonts w:ascii="Consolas" w:hAnsi="Consolas" w:cs="Consolas"/>
-          <w:color w:val="A31515"/>
-          <w:sz w:val="19"/>
-          <w:szCs w:val="19"/>
-        </w:rPr>
-        <w:t xml:space="preserve"> </w:t>
-      </w:r>
-      <w:proofErr w:type="spellStart"/>
-      <w:r>
-        <w:rPr>
-          <w:rFonts w:ascii="Consolas" w:hAnsi="Consolas" w:cs="Consolas"/>
-          <w:color w:val="A31515"/>
-          <w:sz w:val="19"/>
-          <w:szCs w:val="19"/>
-        </w:rPr>
-        <w:t>равна</w:t>
-      </w:r>
-      <w:proofErr w:type="spellEnd"/>
-      <w:r>
-        <w:rPr>
-          <w:rFonts w:ascii="Consolas" w:hAnsi="Consolas" w:cs="Consolas"/>
-          <w:color w:val="A31515"/>
-          <w:sz w:val="19"/>
-          <w:szCs w:val="19"/>
-        </w:rPr>
-        <w:t xml:space="preserve"> "</w:t>
-      </w:r>
-      <w:r>
-        <w:rPr>
-          <w:rFonts w:ascii="Consolas" w:hAnsi="Consolas" w:cs="Consolas"/>
-          <w:color w:val="000000"/>
-          <w:sz w:val="19"/>
-          <w:szCs w:val="19"/>
-        </w:rPr>
-        <w:t xml:space="preserve"> </w:t>
-      </w:r>
-      <w:r>
-        <w:rPr>
-          <w:rFonts w:ascii="Consolas" w:hAnsi="Consolas" w:cs="Consolas"/>
-          <w:color w:val="008080"/>
-          <w:sz w:val="19"/>
-          <w:szCs w:val="19"/>
-        </w:rPr>
-        <w:t>+</w:t>
-      </w:r>
-      <w:r>
-        <w:rPr>
-          <w:rFonts w:ascii="Consolas" w:hAnsi="Consolas" w:cs="Consolas"/>
-          <w:color w:val="000000"/>
-          <w:sz w:val="19"/>
-          <w:szCs w:val="19"/>
-        </w:rPr>
-        <w:t xml:space="preserve"> </w:t>
-      </w:r>
-      <w:proofErr w:type="spellStart"/>
-      <w:r>
-        <w:rPr>
-          <w:rFonts w:ascii="Consolas" w:hAnsi="Consolas" w:cs="Consolas"/>
-          <w:color w:val="000000"/>
-          <w:sz w:val="19"/>
-          <w:szCs w:val="19"/>
-        </w:rPr>
-        <w:t>to_string</w:t>
-      </w:r>
-      <w:proofErr w:type="spellEnd"/>
-      <w:r>
-        <w:rPr>
-          <w:rFonts w:ascii="Consolas" w:hAnsi="Consolas" w:cs="Consolas"/>
-          <w:color w:val="000000"/>
-          <w:sz w:val="19"/>
-          <w:szCs w:val="19"/>
-        </w:rPr>
-        <w:t>(sum</w:t>
-      </w:r>
-      <w:proofErr w:type="gramStart"/>
-      <w:r>
-        <w:rPr>
-          <w:rFonts w:ascii="Consolas" w:hAnsi="Consolas" w:cs="Consolas"/>
-          <w:color w:val="000000"/>
-          <w:sz w:val="19"/>
-          <w:szCs w:val="19"/>
-        </w:rPr>
-        <w:t xml:space="preserve">);   </w:t>
-      </w:r>
-      <w:proofErr w:type="gramEnd"/>
-      <w:r>
-        <w:rPr>
-          <w:rFonts w:ascii="Consolas" w:hAnsi="Consolas" w:cs="Consolas"/>
-          <w:color w:val="000000"/>
-          <w:sz w:val="19"/>
-          <w:szCs w:val="19"/>
-        </w:rPr>
-        <w:t xml:space="preserve">                </w:t>
-      </w:r>
-      <w:r>
-        <w:rPr>
-          <w:rFonts w:ascii="Consolas" w:hAnsi="Consolas" w:cs="Consolas"/>
-          <w:color w:val="008000"/>
-          <w:sz w:val="19"/>
-          <w:szCs w:val="19"/>
-        </w:rPr>
-        <w:t xml:space="preserve">// </w:t>
-      </w:r>
-      <w:proofErr w:type="spellStart"/>
-      <w:r>
-        <w:rPr>
-          <w:rFonts w:ascii="Consolas" w:hAnsi="Consolas" w:cs="Consolas"/>
-          <w:color w:val="008000"/>
-          <w:sz w:val="19"/>
-          <w:szCs w:val="19"/>
-        </w:rPr>
-        <w:t>Перевод</w:t>
-      </w:r>
-      <w:proofErr w:type="spellEnd"/>
-      <w:r>
-        <w:rPr>
-          <w:rFonts w:ascii="Consolas" w:hAnsi="Consolas" w:cs="Consolas"/>
-          <w:color w:val="008000"/>
-          <w:sz w:val="19"/>
-          <w:szCs w:val="19"/>
-        </w:rPr>
-        <w:t xml:space="preserve"> </w:t>
-      </w:r>
-      <w:proofErr w:type="spellStart"/>
-      <w:r>
-        <w:rPr>
-          <w:rFonts w:ascii="Consolas" w:hAnsi="Consolas" w:cs="Consolas"/>
-          <w:color w:val="008000"/>
-          <w:sz w:val="19"/>
-          <w:szCs w:val="19"/>
-        </w:rPr>
-        <w:t>символов</w:t>
-      </w:r>
-      <w:proofErr w:type="spellEnd"/>
-      <w:r>
-        <w:rPr>
-          <w:rFonts w:ascii="Consolas" w:hAnsi="Consolas" w:cs="Consolas"/>
-          <w:color w:val="008000"/>
-          <w:sz w:val="19"/>
-          <w:szCs w:val="19"/>
-        </w:rPr>
-        <w:t xml:space="preserve"> и </w:t>
-      </w:r>
-      <w:proofErr w:type="spellStart"/>
-      <w:r>
-        <w:rPr>
-          <w:rFonts w:ascii="Consolas" w:hAnsi="Consolas" w:cs="Consolas"/>
-          <w:color w:val="008000"/>
-          <w:sz w:val="19"/>
-          <w:szCs w:val="19"/>
-        </w:rPr>
-        <w:t>чисел</w:t>
-      </w:r>
-      <w:proofErr w:type="spellEnd"/>
-      <w:r>
-        <w:rPr>
-          <w:rFonts w:ascii="Consolas" w:hAnsi="Consolas" w:cs="Consolas"/>
-          <w:color w:val="008000"/>
-          <w:sz w:val="19"/>
-          <w:szCs w:val="19"/>
-        </w:rPr>
-        <w:t xml:space="preserve"> в </w:t>
-      </w:r>
-      <w:proofErr w:type="spellStart"/>
-      <w:r>
-        <w:rPr>
-          <w:rFonts w:ascii="Consolas" w:hAnsi="Consolas" w:cs="Consolas"/>
-          <w:color w:val="008000"/>
-          <w:sz w:val="19"/>
-          <w:szCs w:val="19"/>
-        </w:rPr>
-        <w:t>одну</w:t>
-      </w:r>
-      <w:proofErr w:type="spellEnd"/>
-      <w:r>
-        <w:rPr>
-          <w:rFonts w:ascii="Consolas" w:hAnsi="Consolas" w:cs="Consolas"/>
-          <w:color w:val="008000"/>
-          <w:sz w:val="19"/>
-          <w:szCs w:val="19"/>
-        </w:rPr>
-        <w:t xml:space="preserve"> </w:t>
-      </w:r>
-      <w:proofErr w:type="spellStart"/>
-      <w:r>
-        <w:rPr>
-          <w:rFonts w:ascii="Consolas" w:hAnsi="Consolas" w:cs="Consolas"/>
-          <w:color w:val="008000"/>
-          <w:sz w:val="19"/>
-          <w:szCs w:val="19"/>
-        </w:rPr>
-        <w:t>строку</w:t>
-      </w:r>
-      <w:proofErr w:type="spellEnd"/>
-    </w:p>
-    <w:p>
-      <w:pPr>
-        <w:autoSpaceDE w:val="0"/>
-        <w:autoSpaceDN w:val="0"/>
-        <w:adjustRightInd w:val="0"/>
-        <w:spacing w:after="0" w:line="240" w:lineRule="auto"/>
-        <w:rPr>
-          <w:rFonts w:ascii="Consolas" w:hAnsi="Consolas" w:cs="Consolas"/>
-          <w:color w:val="000000"/>
-          <w:sz w:val="19"/>
-          <w:szCs w:val="19"/>
-        </w:rPr>
-      </w:pPr>
-      <w:r>
-        <w:rPr>
-          <w:rFonts w:ascii="Consolas" w:hAnsi="Consolas" w:cs="Consolas"/>
-          <w:color w:val="000000"/>
-          <w:sz w:val="19"/>
-          <w:szCs w:val="19"/>
-        </w:rPr>
-        <w:t xml:space="preserve">    </w:t>
-      </w:r>
-      <w:r>
-        <w:rPr>
-          <w:rFonts w:ascii="Consolas" w:hAnsi="Consolas" w:cs="Consolas"/>
-          <w:color w:val="0000FF"/>
-          <w:sz w:val="19"/>
-          <w:szCs w:val="19"/>
-        </w:rPr>
-        <w:t>const</w:t>
-      </w:r>
-      <w:r>
-        <w:rPr>
-          <w:rFonts w:ascii="Consolas" w:hAnsi="Consolas" w:cs="Consolas"/>
-          <w:color w:val="000000"/>
-          <w:sz w:val="19"/>
-          <w:szCs w:val="19"/>
-        </w:rPr>
-        <w:t xml:space="preserve"> </w:t>
-      </w:r>
-      <w:r>
-        <w:rPr>
-          <w:rFonts w:ascii="Consolas" w:hAnsi="Consolas" w:cs="Consolas"/>
-          <w:color w:val="0000FF"/>
-          <w:sz w:val="19"/>
-          <w:szCs w:val="19"/>
-        </w:rPr>
-        <w:t>char</w:t>
-      </w:r>
-      <w:r>
-        <w:rPr>
-          <w:rFonts w:ascii="Consolas" w:hAnsi="Consolas" w:cs="Consolas"/>
-          <w:color w:val="000000"/>
-          <w:sz w:val="19"/>
-          <w:szCs w:val="19"/>
-        </w:rPr>
-        <w:t xml:space="preserve">* </w:t>
-      </w:r>
-      <w:proofErr w:type="spellStart"/>
-      <w:r>
-        <w:rPr>
-          <w:rFonts w:ascii="Consolas" w:hAnsi="Consolas" w:cs="Consolas"/>
-          <w:color w:val="000000"/>
-          <w:sz w:val="19"/>
-          <w:szCs w:val="19"/>
-        </w:rPr>
-        <w:t>str_to_print</w:t>
-      </w:r>
-      <w:proofErr w:type="spellEnd"/>
-      <w:r>
-        <w:rPr>
-          <w:rFonts w:ascii="Consolas" w:hAnsi="Consolas" w:cs="Consolas"/>
-          <w:color w:val="000000"/>
-          <w:sz w:val="19"/>
-          <w:szCs w:val="19"/>
-        </w:rPr>
-        <w:t xml:space="preserve"> = </w:t>
-      </w:r>
-      <w:proofErr w:type="spellStart"/>
-      <w:r>
-        <w:rPr>
-          <w:rFonts w:ascii="Consolas" w:hAnsi="Consolas" w:cs="Consolas"/>
-          <w:color w:val="000000"/>
-          <w:sz w:val="19"/>
-          <w:szCs w:val="19"/>
-        </w:rPr>
-        <w:t>str.c_</w:t>
-      </w:r>
-      <w:proofErr w:type="gramStart"/>
-      <w:r>
-        <w:rPr>
-          <w:rFonts w:ascii="Consolas" w:hAnsi="Consolas" w:cs="Consolas"/>
-          <w:color w:val="000000"/>
-          <w:sz w:val="19"/>
-          <w:szCs w:val="19"/>
-        </w:rPr>
-        <w:t>str</w:t>
-      </w:r>
-      <w:proofErr w:type="spellEnd"/>
-      <w:r>
-        <w:rPr>
-          <w:rFonts w:ascii="Consolas" w:hAnsi="Consolas" w:cs="Consolas"/>
-          <w:color w:val="000000"/>
-          <w:sz w:val="19"/>
-          <w:szCs w:val="19"/>
-        </w:rPr>
-        <w:t>(</w:t>
-      </w:r>
-      <w:proofErr w:type="gramEnd"/>
-      <w:r>
-        <w:rPr>
-          <w:rFonts w:ascii="Consolas" w:hAnsi="Consolas" w:cs="Consolas"/>
-          <w:color w:val="000000"/>
-          <w:sz w:val="19"/>
-          <w:szCs w:val="19"/>
-        </w:rPr>
-        <w:t xml:space="preserve">);                                </w:t>
-      </w:r>
-      <w:r>
-        <w:rPr>
-          <w:rFonts w:ascii="Consolas" w:hAnsi="Consolas" w:cs="Consolas"/>
-          <w:color w:val="008000"/>
-          <w:sz w:val="19"/>
-          <w:szCs w:val="19"/>
-        </w:rPr>
-        <w:t xml:space="preserve">// </w:t>
-      </w:r>
-      <w:proofErr w:type="spellStart"/>
-      <w:r>
-        <w:rPr>
-          <w:rFonts w:ascii="Consolas" w:hAnsi="Consolas" w:cs="Consolas"/>
-          <w:color w:val="008000"/>
-          <w:sz w:val="19"/>
-          <w:szCs w:val="19"/>
-        </w:rPr>
-        <w:t>Перевод</w:t>
-      </w:r>
-      <w:proofErr w:type="spellEnd"/>
-      <w:r>
-        <w:rPr>
-          <w:rFonts w:ascii="Consolas" w:hAnsi="Consolas" w:cs="Consolas"/>
-          <w:color w:val="008000"/>
-          <w:sz w:val="19"/>
-          <w:szCs w:val="19"/>
-        </w:rPr>
-        <w:t xml:space="preserve"> string в const char* </w:t>
-      </w:r>
-      <w:proofErr w:type="spellStart"/>
-      <w:r>
-        <w:rPr>
-          <w:rFonts w:ascii="Consolas" w:hAnsi="Consolas" w:cs="Consolas"/>
-          <w:color w:val="008000"/>
-          <w:sz w:val="19"/>
-          <w:szCs w:val="19"/>
-        </w:rPr>
-        <w:t>для</w:t>
-      </w:r>
-      <w:proofErr w:type="spellEnd"/>
-      <w:r>
-        <w:rPr>
-          <w:rFonts w:ascii="Consolas" w:hAnsi="Consolas" w:cs="Consolas"/>
-          <w:color w:val="008000"/>
-          <w:sz w:val="19"/>
-          <w:szCs w:val="19"/>
-        </w:rPr>
-        <w:t xml:space="preserve"> </w:t>
-      </w:r>
-      <w:proofErr w:type="spellStart"/>
-      <w:r>
-        <w:rPr>
-          <w:rFonts w:ascii="Consolas" w:hAnsi="Consolas" w:cs="Consolas"/>
-          <w:color w:val="008000"/>
-          <w:sz w:val="19"/>
-          <w:szCs w:val="19"/>
-        </w:rPr>
-        <w:t>использования</w:t>
-      </w:r>
-      <w:proofErr w:type="spellEnd"/>
-      <w:r>
-        <w:rPr>
-          <w:rFonts w:ascii="Consolas" w:hAnsi="Consolas" w:cs="Consolas"/>
-          <w:color w:val="008000"/>
-          <w:sz w:val="19"/>
-          <w:szCs w:val="19"/>
-        </w:rPr>
-        <w:t xml:space="preserve"> </w:t>
-      </w:r>
-      <w:proofErr w:type="spellStart"/>
-      <w:r>
-        <w:rPr>
-          <w:rFonts w:ascii="Consolas" w:hAnsi="Consolas" w:cs="Consolas"/>
-          <w:color w:val="008000"/>
-          <w:sz w:val="19"/>
-          <w:szCs w:val="19"/>
-        </w:rPr>
-        <w:t>фунцкии</w:t>
-      </w:r>
-      <w:proofErr w:type="spellEnd"/>
-      <w:r>
-        <w:rPr>
-          <w:rFonts w:ascii="Consolas" w:hAnsi="Consolas" w:cs="Consolas"/>
-          <w:color w:val="008000"/>
-          <w:sz w:val="19"/>
-          <w:szCs w:val="19"/>
-        </w:rPr>
-        <w:t xml:space="preserve"> </w:t>
-      </w:r>
-      <w:proofErr w:type="spellStart"/>
-      <w:r>
-        <w:rPr>
-          <w:rFonts w:ascii="Consolas" w:hAnsi="Consolas" w:cs="Consolas"/>
-          <w:color w:val="008000"/>
-          <w:sz w:val="19"/>
-          <w:szCs w:val="19"/>
-        </w:rPr>
-        <w:t>PrintSlow</w:t>
-      </w:r>
-      <w:proofErr w:type="spellEnd"/>
-    </w:p>
-    <w:p>
-      <w:pPr>
-        <w:autoSpaceDE w:val="0"/>
-        <w:autoSpaceDN w:val="0"/>
-        <w:adjustRightInd w:val="0"/>
-        <w:spacing w:after="0" w:line="240" w:lineRule="auto"/>
-        <w:rPr>
-          <w:rFonts w:ascii="Consolas" w:hAnsi="Consolas" w:cs="Consolas"/>
-          <w:color w:val="000000"/>
-          <w:sz w:val="19"/>
-          <w:szCs w:val="19"/>
-        </w:rPr>
-      </w:pPr>
-      <w:r>
-        <w:rPr>
-          <w:rFonts w:ascii="Consolas" w:hAnsi="Consolas" w:cs="Consolas"/>
-          <w:color w:val="000000"/>
-          <w:sz w:val="19"/>
-          <w:szCs w:val="19"/>
-        </w:rPr>
-        <w:t xml:space="preserve">    </w:t>
-      </w:r>
-      <w:proofErr w:type="spellStart"/>
-      <w:proofErr w:type="gramStart"/>
-      <w:r>
-        <w:rPr>
-          <w:rFonts w:ascii="Consolas" w:hAnsi="Consolas" w:cs="Consolas"/>
-          <w:color w:val="000000"/>
-          <w:sz w:val="19"/>
-          <w:szCs w:val="19"/>
-        </w:rPr>
-        <w:t>PrintSlow</w:t>
-      </w:r>
-      <w:proofErr w:type="spellEnd"/>
-      <w:r>
-        <w:rPr>
-          <w:rFonts w:ascii="Consolas" w:hAnsi="Consolas" w:cs="Consolas"/>
-          <w:color w:val="000000"/>
-          <w:sz w:val="19"/>
-          <w:szCs w:val="19"/>
-        </w:rPr>
-        <w:t>(</w:t>
-      </w:r>
-      <w:proofErr w:type="spellStart"/>
-      <w:proofErr w:type="gramEnd"/>
-      <w:r>
-        <w:rPr>
-          <w:rFonts w:ascii="Consolas" w:hAnsi="Consolas" w:cs="Consolas"/>
-          <w:color w:val="000000"/>
-          <w:sz w:val="19"/>
-          <w:szCs w:val="19"/>
-        </w:rPr>
-        <w:t>str_to_print</w:t>
-      </w:r>
-      <w:proofErr w:type="spellEnd"/>
-      <w:r>
-        <w:rPr>
-          <w:rFonts w:ascii="Consolas" w:hAnsi="Consolas" w:cs="Consolas"/>
-          <w:color w:val="000000"/>
-          <w:sz w:val="19"/>
-          <w:szCs w:val="19"/>
-        </w:rPr>
-        <w:t xml:space="preserve">, </w:t>
-      </w:r>
-      <w:r>
-        <w:rPr>
-          <w:rFonts w:ascii="Consolas" w:hAnsi="Consolas" w:cs="Consolas"/>
-          <w:color w:val="6F008A"/>
-          <w:sz w:val="19"/>
-          <w:szCs w:val="19"/>
-        </w:rPr>
-        <w:t>DEFAULT_DELAY</w:t>
-      </w:r>
-      <w:r>
-        <w:rPr>
-          <w:rFonts w:ascii="Consolas" w:hAnsi="Consolas" w:cs="Consolas"/>
-          <w:color w:val="000000"/>
-          <w:sz w:val="19"/>
-          <w:szCs w:val="19"/>
-        </w:rPr>
-        <w:t xml:space="preserve">, </w:t>
-      </w:r>
-      <w:r>
-        <w:rPr>
-          <w:rFonts w:ascii="Consolas" w:hAnsi="Consolas" w:cs="Consolas"/>
-          <w:color w:val="0000FF"/>
-          <w:sz w:val="19"/>
-          <w:szCs w:val="19"/>
-        </w:rPr>
-        <w:t>true</w:t>
-      </w:r>
-      <w:r>
-        <w:rPr>
-          <w:rFonts w:ascii="Consolas" w:hAnsi="Consolas" w:cs="Consolas"/>
-          <w:color w:val="000000"/>
-          <w:sz w:val="19"/>
-          <w:szCs w:val="19"/>
-        </w:rPr>
-        <w:t>);</w:t>
-      </w:r>
-    </w:p>
-    <w:p>
-      <w:pPr>
-        <w:autoSpaceDE w:val="0"/>
-        <w:autoSpaceDN w:val="0"/>
-        <w:adjustRightInd w:val="0"/>
-        <w:spacing w:after="0" w:line="240" w:lineRule="auto"/>
-        <w:rPr>
-          <w:rFonts w:ascii="Consolas" w:hAnsi="Consolas" w:cs="Consolas"/>
-          <w:color w:val="000000"/>
-          <w:sz w:val="19"/>
-          <w:szCs w:val="19"/>
-        </w:rPr>
-      </w:pPr>
-    </w:p>
-    <w:p>
-      <w:pPr>
-        <w:autoSpaceDE w:val="0"/>
-        <w:autoSpaceDN w:val="0"/>
-        <w:adjustRightInd w:val="0"/>
-        <w:spacing w:after="0" w:line="240" w:lineRule="auto"/>
-        <w:rPr>
-          <w:rFonts w:ascii="Consolas" w:hAnsi="Consolas" w:cs="Consolas"/>
-          <w:color w:val="000000"/>
-          <w:sz w:val="19"/>
-          <w:szCs w:val="19"/>
-        </w:rPr>
-      </w:pPr>
-      <w:r>
-        <w:rPr>
-          <w:rFonts w:ascii="Consolas" w:hAnsi="Consolas" w:cs="Consolas"/>
-          <w:color w:val="000000"/>
-          <w:sz w:val="19"/>
-          <w:szCs w:val="19"/>
-        </w:rPr>
-        <w:t xml:space="preserve">    </w:t>
-      </w:r>
-      <w:proofErr w:type="spellStart"/>
-      <w:proofErr w:type="gramStart"/>
-      <w:r>
-        <w:rPr>
-          <w:rFonts w:ascii="Consolas" w:hAnsi="Consolas" w:cs="Consolas"/>
-          <w:color w:val="000000"/>
-          <w:sz w:val="19"/>
-          <w:szCs w:val="19"/>
-        </w:rPr>
-        <w:t>SystemPause</w:t>
-      </w:r>
-      <w:proofErr w:type="spellEnd"/>
-      <w:r>
-        <w:rPr>
-          <w:rFonts w:ascii="Consolas" w:hAnsi="Consolas" w:cs="Consolas"/>
-          <w:color w:val="000000"/>
-          <w:sz w:val="19"/>
-          <w:szCs w:val="19"/>
-        </w:rPr>
-        <w:t>(</w:t>
-      </w:r>
-      <w:proofErr w:type="gramEnd"/>
-      <w:r>
-        <w:rPr>
-          <w:rFonts w:ascii="Consolas" w:hAnsi="Consolas" w:cs="Consolas"/>
-          <w:color w:val="000000"/>
-          <w:sz w:val="19"/>
-          <w:szCs w:val="19"/>
-        </w:rPr>
-        <w:t>);</w:t>
-      </w:r>
-    </w:p>
-    <w:p>
-      <w:pPr>
-        <w:autoSpaceDE w:val="0"/>
-        <w:autoSpaceDN w:val="0"/>
-        <w:adjustRightInd w:val="0"/>
-        <w:spacing w:after="0" w:line="240" w:lineRule="auto"/>
-        <w:rPr>
-          <w:rFonts w:ascii="Consolas" w:hAnsi="Consolas" w:cs="Consolas"/>
-          <w:color w:val="000000"/>
-          <w:sz w:val="19"/>
-          <w:szCs w:val="19"/>
-        </w:rPr>
-      </w:pPr>
-      <w:r>
-        <w:rPr>
-          <w:rFonts w:ascii="Consolas" w:hAnsi="Consolas" w:cs="Consolas"/>
-          <w:color w:val="000000"/>
-          <w:sz w:val="19"/>
-          <w:szCs w:val="19"/>
-        </w:rPr>
-        <w:t xml:space="preserve">    </w:t>
-      </w:r>
-      <w:r>
-        <w:rPr>
-          <w:rFonts w:ascii="Consolas" w:hAnsi="Consolas" w:cs="Consolas"/>
-          <w:color w:val="0000FF"/>
-          <w:sz w:val="19"/>
-          <w:szCs w:val="19"/>
-        </w:rPr>
         <w:t>return</w:t>
       </w:r>
       <w:r>
@@ -9055,7 +9135,6 @@
         </w:rPr>
       </w:pPr>
       <w:hyperlink r:id="rId7" w:history="1">
-        <w:proofErr w:type="spellStart"/>
         <w:r>
           <w:rPr>
             <w:rStyle w:val="Hyperlink"/>
@@ -9066,7 +9145,6 @@
           <w:t>functions.cpp</w:t>
         </w:r>
       </w:hyperlink>
-      <w:proofErr w:type="spellEnd"/>
     </w:p>
     <w:p>
       <w:pPr>
@@ -9234,7 +9312,6 @@
           <w:szCs w:val="24"/>
           <w:lang w:val="ru-RU"/>
         </w:rPr>
-        <w:lastRenderedPageBreak/>
         <w:t xml:space="preserve">4. Результат </w:t>
       </w:r>
       <w:proofErr w:type="spellStart"/>
@@ -9618,6 +9695,7 @@
         <w:rPr>
           <w:noProof/>
         </w:rPr>
+        <w:lastRenderedPageBreak/>
         <w:drawing>
           <wp:inline distT="0" distB="0" distL="0" distR="0" wp14:anchorId="2A7A0257" wp14:editId="72135561">
             <wp:extent cx="2676525" cy="2724150"/>
@@ -10996,7 +11074,7 @@
 </file>
 
 <file path=customXml/itemProps1.xml><?xml version="1.0" encoding="utf-8"?>
-<ds:datastoreItem xmlns:ds="http://schemas.openxmlformats.org/officeDocument/2006/customXml" ds:itemID="{3A517467-0597-4413-8207-BB1A974059E4}">
+<ds:datastoreItem xmlns:ds="http://schemas.openxmlformats.org/officeDocument/2006/customXml" ds:itemID="{408DFB86-854A-4713-98EC-F1CD07589290}">
   <ds:schemaRefs>
     <ds:schemaRef ds:uri="http://schemas.openxmlformats.org/officeDocument/2006/bibliography"/>
   </ds:schemaRefs>

</xml_diff>